<commit_message>
Populated 1.3, 1.4, 2.1 and other formats
</commit_message>
<xml_diff>
--- a/Documents/COS 420 Deliverables Requirements/Deliverable 1/SixGuys_Deliverable_1_SRS.docx
+++ b/Documents/COS 420 Deliverables Requirements/Deliverable 1/SixGuys_Deliverable_1_SRS.docx
@@ -121,19 +121,8 @@
           <w:sz w:val="28"/>
           <w:szCs w:val="28"/>
         </w:rPr>
-        <w:t xml:space="preserve">David </w:t>
-      </w:r>
-      <w:proofErr w:type="spellStart"/>
-      <w:r>
-        <w:rPr>
-          <w:rFonts w:ascii="Arial" w:eastAsia="Arial" w:hAnsi="Arial" w:cs="Arial"/>
-          <w:b/>
-          <w:sz w:val="28"/>
-          <w:szCs w:val="28"/>
-        </w:rPr>
-        <w:t>Sincyr</w:t>
-      </w:r>
-      <w:proofErr w:type="spellEnd"/>
+        <w:t>David Sincyr</w:t>
+      </w:r>
       <w:r>
         <w:rPr>
           <w:rFonts w:ascii="Arial" w:eastAsia="Arial" w:hAnsi="Arial" w:cs="Arial"/>
@@ -241,7 +230,7 @@
           <w:szCs w:val="32"/>
         </w:rPr>
         <w:sectPr>
-          <w:footerReference w:type="default" r:id="rId7"/>
+          <w:footerReference w:type="default" r:id="rId8"/>
           <w:pgSz w:w="12240" w:h="15840"/>
           <w:pgMar w:top="1440" w:right="1440" w:bottom="1440" w:left="1440" w:header="720" w:footer="720" w:gutter="0"/>
           <w:pgNumType w:start="1"/>
@@ -301,7 +290,10 @@
               <w:tab w:val="right" w:pos="9350"/>
             </w:tabs>
             <w:rPr>
+              <w:rFonts w:asciiTheme="minorHAnsi" w:eastAsiaTheme="minorEastAsia" w:hAnsiTheme="minorHAnsi" w:cstheme="minorBidi"/>
               <w:noProof/>
+              <w:sz w:val="22"/>
+              <w:szCs w:val="22"/>
             </w:rPr>
           </w:pPr>
           <w:r>
@@ -313,7 +305,7 @@
           <w:r>
             <w:fldChar w:fldCharType="separate"/>
           </w:r>
-          <w:hyperlink w:anchor="_Toc32593512" w:history="1">
+          <w:hyperlink w:anchor="_Toc32652946" w:history="1">
             <w:r>
               <w:rPr>
                 <w:rStyle w:val="Hyperlink"/>
@@ -323,7 +315,10 @@
             </w:r>
             <w:r>
               <w:rPr>
-                <w:noProof/>
+                <w:rFonts w:asciiTheme="minorHAnsi" w:eastAsiaTheme="minorEastAsia" w:hAnsiTheme="minorHAnsi" w:cstheme="minorBidi"/>
+                <w:noProof/>
+                <w:sz w:val="22"/>
+                <w:szCs w:val="22"/>
               </w:rPr>
               <w:tab/>
             </w:r>
@@ -353,7 +348,7 @@
                 <w:noProof/>
                 <w:webHidden/>
               </w:rPr>
-              <w:instrText xml:space="preserve"> PAGEREF _Toc32593512 \h </w:instrText>
+              <w:instrText xml:space="preserve"> PAGEREF _Toc32652946 \h </w:instrText>
             </w:r>
             <w:r>
               <w:rPr>
@@ -392,10 +387,13 @@
               <w:tab w:val="right" w:pos="9350"/>
             </w:tabs>
             <w:rPr>
+              <w:rFonts w:asciiTheme="minorHAnsi" w:eastAsiaTheme="minorEastAsia" w:hAnsiTheme="minorHAnsi" w:cstheme="minorBidi"/>
               <w:noProof/>
+              <w:sz w:val="22"/>
+              <w:szCs w:val="22"/>
             </w:rPr>
           </w:pPr>
-          <w:hyperlink w:anchor="_Toc32593513" w:history="1">
+          <w:hyperlink w:anchor="_Toc32652947" w:history="1">
             <w:r>
               <w:rPr>
                 <w:rStyle w:val="Hyperlink"/>
@@ -405,7 +403,10 @@
             </w:r>
             <w:r>
               <w:rPr>
-                <w:noProof/>
+                <w:rFonts w:asciiTheme="minorHAnsi" w:eastAsiaTheme="minorEastAsia" w:hAnsiTheme="minorHAnsi" w:cstheme="minorBidi"/>
+                <w:noProof/>
+                <w:sz w:val="22"/>
+                <w:szCs w:val="22"/>
               </w:rPr>
               <w:tab/>
             </w:r>
@@ -435,7 +436,7 @@
                 <w:noProof/>
                 <w:webHidden/>
               </w:rPr>
-              <w:instrText xml:space="preserve"> PAGEREF _Toc32593513 \h </w:instrText>
+              <w:instrText xml:space="preserve"> PAGEREF _Toc32652947 \h </w:instrText>
             </w:r>
             <w:r>
               <w:rPr>
@@ -474,10 +475,13 @@
               <w:tab w:val="right" w:pos="9350"/>
             </w:tabs>
             <w:rPr>
+              <w:rFonts w:asciiTheme="minorHAnsi" w:eastAsiaTheme="minorEastAsia" w:hAnsiTheme="minorHAnsi" w:cstheme="minorBidi"/>
               <w:noProof/>
+              <w:sz w:val="22"/>
+              <w:szCs w:val="22"/>
             </w:rPr>
           </w:pPr>
-          <w:hyperlink w:anchor="_Toc32593514" w:history="1">
+          <w:hyperlink w:anchor="_Toc32652948" w:history="1">
             <w:r>
               <w:rPr>
                 <w:rStyle w:val="Hyperlink"/>
@@ -487,7 +491,10 @@
             </w:r>
             <w:r>
               <w:rPr>
-                <w:noProof/>
+                <w:rFonts w:asciiTheme="minorHAnsi" w:eastAsiaTheme="minorEastAsia" w:hAnsiTheme="minorHAnsi" w:cstheme="minorBidi"/>
+                <w:noProof/>
+                <w:sz w:val="22"/>
+                <w:szCs w:val="22"/>
               </w:rPr>
               <w:tab/>
             </w:r>
@@ -517,7 +524,7 @@
                 <w:noProof/>
                 <w:webHidden/>
               </w:rPr>
-              <w:instrText xml:space="preserve"> PAGEREF _Toc32593514 \h </w:instrText>
+              <w:instrText xml:space="preserve"> PAGEREF _Toc32652948 \h </w:instrText>
             </w:r>
             <w:r>
               <w:rPr>
@@ -556,10 +563,13 @@
               <w:tab w:val="right" w:pos="9350"/>
             </w:tabs>
             <w:rPr>
+              <w:rFonts w:asciiTheme="minorHAnsi" w:eastAsiaTheme="minorEastAsia" w:hAnsiTheme="minorHAnsi" w:cstheme="minorBidi"/>
               <w:noProof/>
+              <w:sz w:val="22"/>
+              <w:szCs w:val="22"/>
             </w:rPr>
           </w:pPr>
-          <w:hyperlink w:anchor="_Toc32593515" w:history="1">
+          <w:hyperlink w:anchor="_Toc32652949" w:history="1">
             <w:r>
               <w:rPr>
                 <w:rStyle w:val="Hyperlink"/>
@@ -569,7 +579,10 @@
             </w:r>
             <w:r>
               <w:rPr>
-                <w:noProof/>
+                <w:rFonts w:asciiTheme="minorHAnsi" w:eastAsiaTheme="minorEastAsia" w:hAnsiTheme="minorHAnsi" w:cstheme="minorBidi"/>
+                <w:noProof/>
+                <w:sz w:val="22"/>
+                <w:szCs w:val="22"/>
               </w:rPr>
               <w:tab/>
             </w:r>
@@ -599,7 +612,7 @@
                 <w:noProof/>
                 <w:webHidden/>
               </w:rPr>
-              <w:instrText xml:space="preserve"> PAGEREF _Toc32593515 \h </w:instrText>
+              <w:instrText xml:space="preserve"> PAGEREF _Toc32652949 \h </w:instrText>
             </w:r>
             <w:r>
               <w:rPr>
@@ -638,10 +651,13 @@
               <w:tab w:val="right" w:pos="9350"/>
             </w:tabs>
             <w:rPr>
+              <w:rFonts w:asciiTheme="minorHAnsi" w:eastAsiaTheme="minorEastAsia" w:hAnsiTheme="minorHAnsi" w:cstheme="minorBidi"/>
               <w:noProof/>
+              <w:sz w:val="22"/>
+              <w:szCs w:val="22"/>
             </w:rPr>
           </w:pPr>
-          <w:hyperlink w:anchor="_Toc32593516" w:history="1">
+          <w:hyperlink w:anchor="_Toc32652950" w:history="1">
             <w:r>
               <w:rPr>
                 <w:rStyle w:val="Hyperlink"/>
@@ -651,7 +667,10 @@
             </w:r>
             <w:r>
               <w:rPr>
-                <w:noProof/>
+                <w:rFonts w:asciiTheme="minorHAnsi" w:eastAsiaTheme="minorEastAsia" w:hAnsiTheme="minorHAnsi" w:cstheme="minorBidi"/>
+                <w:noProof/>
+                <w:sz w:val="22"/>
+                <w:szCs w:val="22"/>
               </w:rPr>
               <w:tab/>
             </w:r>
@@ -681,7 +700,7 @@
                 <w:noProof/>
                 <w:webHidden/>
               </w:rPr>
-              <w:instrText xml:space="preserve"> PAGEREF _Toc32593516 \h </w:instrText>
+              <w:instrText xml:space="preserve"> PAGEREF _Toc32652950 \h </w:instrText>
             </w:r>
             <w:r>
               <w:rPr>
@@ -720,10 +739,13 @@
               <w:tab w:val="right" w:pos="9350"/>
             </w:tabs>
             <w:rPr>
+              <w:rFonts w:asciiTheme="minorHAnsi" w:eastAsiaTheme="minorEastAsia" w:hAnsiTheme="minorHAnsi" w:cstheme="minorBidi"/>
               <w:noProof/>
+              <w:sz w:val="22"/>
+              <w:szCs w:val="22"/>
             </w:rPr>
           </w:pPr>
-          <w:hyperlink w:anchor="_Toc32593517" w:history="1">
+          <w:hyperlink w:anchor="_Toc32652951" w:history="1">
             <w:r>
               <w:rPr>
                 <w:rStyle w:val="Hyperlink"/>
@@ -733,7 +755,10 @@
             </w:r>
             <w:r>
               <w:rPr>
-                <w:noProof/>
+                <w:rFonts w:asciiTheme="minorHAnsi" w:eastAsiaTheme="minorEastAsia" w:hAnsiTheme="minorHAnsi" w:cstheme="minorBidi"/>
+                <w:noProof/>
+                <w:sz w:val="22"/>
+                <w:szCs w:val="22"/>
               </w:rPr>
               <w:tab/>
             </w:r>
@@ -763,75 +788,7 @@
                 <w:noProof/>
                 <w:webHidden/>
               </w:rPr>
-              <w:instrText xml:space="preserve"> PAGEREF _Toc32593517 \h </w:instrText>
-            </w:r>
-            <w:r>
-              <w:rPr>
-                <w:noProof/>
-                <w:webHidden/>
-              </w:rPr>
-            </w:r>
-            <w:r>
-              <w:rPr>
-                <w:noProof/>
-                <w:webHidden/>
-              </w:rPr>
-              <w:fldChar w:fldCharType="separate"/>
-            </w:r>
-            <w:r>
-              <w:rPr>
-                <w:noProof/>
-                <w:webHidden/>
-              </w:rPr>
-              <w:t>2</w:t>
-            </w:r>
-            <w:r>
-              <w:rPr>
-                <w:noProof/>
-                <w:webHidden/>
-              </w:rPr>
-              <w:fldChar w:fldCharType="end"/>
-            </w:r>
-          </w:hyperlink>
-        </w:p>
-        <w:p>
-          <w:pPr>
-            <w:pStyle w:val="TOC2"/>
-            <w:tabs>
-              <w:tab w:val="right" w:pos="9350"/>
-            </w:tabs>
-            <w:rPr>
-              <w:noProof/>
-            </w:rPr>
-          </w:pPr>
-          <w:hyperlink w:anchor="_Toc32593518" w:history="1">
-            <w:r>
-              <w:rPr>
-                <w:rStyle w:val="Hyperlink"/>
-                <w:noProof/>
-              </w:rPr>
-              <w:t>1.5.1 https://bb.courses.maine.edu/bbcswebdav/pid-6227278-dt-content-rid-17503191_2/courses/2020.UMS05-C.0017.1/IEEE%20Recommended%20Practice%20for%20Software%20Requirements%20Specifications.pdf</w:t>
-            </w:r>
-            <w:r>
-              <w:rPr>
-                <w:noProof/>
-                <w:webHidden/>
-              </w:rPr>
-              <w:tab/>
-            </w:r>
-            <w:r>
-              <w:rPr>
-                <w:noProof/>
-                <w:webHidden/>
-              </w:rPr>
-              <w:fldChar w:fldCharType="begin"/>
-            </w:r>
-            <w:r>
-              <w:rPr>
-                <w:noProof/>
-                <w:webHidden/>
-              </w:rPr>
-              <w:instrText xml:space="preserve"> PAGEREF _Toc32593518 \h </w:instrText>
+              <w:instrText xml:space="preserve"> PAGEREF _Toc32652951 \h </w:instrText>
             </w:r>
             <w:r>
               <w:rPr>
@@ -870,10 +827,13 @@
               <w:tab w:val="right" w:pos="9350"/>
             </w:tabs>
             <w:rPr>
+              <w:rFonts w:asciiTheme="minorHAnsi" w:eastAsiaTheme="minorEastAsia" w:hAnsiTheme="minorHAnsi" w:cstheme="minorBidi"/>
               <w:noProof/>
+              <w:sz w:val="22"/>
+              <w:szCs w:val="22"/>
             </w:rPr>
           </w:pPr>
-          <w:hyperlink w:anchor="_Toc32593519" w:history="1">
+          <w:hyperlink w:anchor="_Toc32652952" w:history="1">
             <w:r>
               <w:rPr>
                 <w:rStyle w:val="Hyperlink"/>
@@ -883,7 +843,10 @@
             </w:r>
             <w:r>
               <w:rPr>
-                <w:noProof/>
+                <w:rFonts w:asciiTheme="minorHAnsi" w:eastAsiaTheme="minorEastAsia" w:hAnsiTheme="minorHAnsi" w:cstheme="minorBidi"/>
+                <w:noProof/>
+                <w:sz w:val="22"/>
+                <w:szCs w:val="22"/>
               </w:rPr>
               <w:tab/>
             </w:r>
@@ -913,7 +876,7 @@
                 <w:noProof/>
                 <w:webHidden/>
               </w:rPr>
-              <w:instrText xml:space="preserve"> PAGEREF _Toc32593519 \h </w:instrText>
+              <w:instrText xml:space="preserve"> PAGEREF _Toc32652952 \h </w:instrText>
             </w:r>
             <w:r>
               <w:rPr>
@@ -952,10 +915,13 @@
               <w:tab w:val="right" w:pos="9350"/>
             </w:tabs>
             <w:rPr>
+              <w:rFonts w:asciiTheme="minorHAnsi" w:eastAsiaTheme="minorEastAsia" w:hAnsiTheme="minorHAnsi" w:cstheme="minorBidi"/>
               <w:noProof/>
+              <w:sz w:val="22"/>
+              <w:szCs w:val="22"/>
             </w:rPr>
           </w:pPr>
-          <w:hyperlink w:anchor="_Toc32593520" w:history="1">
+          <w:hyperlink w:anchor="_Toc32652953" w:history="1">
             <w:r>
               <w:rPr>
                 <w:rStyle w:val="Hyperlink"/>
@@ -965,7 +931,10 @@
             </w:r>
             <w:r>
               <w:rPr>
-                <w:noProof/>
+                <w:rFonts w:asciiTheme="minorHAnsi" w:eastAsiaTheme="minorEastAsia" w:hAnsiTheme="minorHAnsi" w:cstheme="minorBidi"/>
+                <w:noProof/>
+                <w:sz w:val="22"/>
+                <w:szCs w:val="22"/>
               </w:rPr>
               <w:tab/>
             </w:r>
@@ -995,7 +964,7 @@
                 <w:noProof/>
                 <w:webHidden/>
               </w:rPr>
-              <w:instrText xml:space="preserve"> PAGEREF _Toc32593520 \h </w:instrText>
+              <w:instrText xml:space="preserve"> PAGEREF _Toc32652953 \h </w:instrText>
             </w:r>
             <w:r>
               <w:rPr>
@@ -1034,10 +1003,13 @@
               <w:tab w:val="right" w:pos="9350"/>
             </w:tabs>
             <w:rPr>
+              <w:rFonts w:asciiTheme="minorHAnsi" w:eastAsiaTheme="minorEastAsia" w:hAnsiTheme="minorHAnsi" w:cstheme="minorBidi"/>
               <w:noProof/>
+              <w:sz w:val="22"/>
+              <w:szCs w:val="22"/>
             </w:rPr>
           </w:pPr>
-          <w:hyperlink w:anchor="_Toc32593521" w:history="1">
+          <w:hyperlink w:anchor="_Toc32652954" w:history="1">
             <w:r>
               <w:rPr>
                 <w:rStyle w:val="Hyperlink"/>
@@ -1047,7 +1019,10 @@
             </w:r>
             <w:r>
               <w:rPr>
-                <w:noProof/>
+                <w:rFonts w:asciiTheme="minorHAnsi" w:eastAsiaTheme="minorEastAsia" w:hAnsiTheme="minorHAnsi" w:cstheme="minorBidi"/>
+                <w:noProof/>
+                <w:sz w:val="22"/>
+                <w:szCs w:val="22"/>
               </w:rPr>
               <w:tab/>
             </w:r>
@@ -1077,7 +1052,7 @@
                 <w:noProof/>
                 <w:webHidden/>
               </w:rPr>
-              <w:instrText xml:space="preserve"> PAGEREF _Toc32593521 \h </w:instrText>
+              <w:instrText xml:space="preserve"> PAGEREF _Toc32652954 \h </w:instrText>
             </w:r>
             <w:r>
               <w:rPr>
@@ -1116,10 +1091,13 @@
               <w:tab w:val="right" w:pos="9350"/>
             </w:tabs>
             <w:rPr>
+              <w:rFonts w:asciiTheme="minorHAnsi" w:eastAsiaTheme="minorEastAsia" w:hAnsiTheme="minorHAnsi" w:cstheme="minorBidi"/>
               <w:noProof/>
+              <w:sz w:val="22"/>
+              <w:szCs w:val="22"/>
             </w:rPr>
           </w:pPr>
-          <w:hyperlink w:anchor="_Toc32593522" w:history="1">
+          <w:hyperlink w:anchor="_Toc32652955" w:history="1">
             <w:r>
               <w:rPr>
                 <w:rStyle w:val="Hyperlink"/>
@@ -1129,7 +1107,10 @@
             </w:r>
             <w:r>
               <w:rPr>
-                <w:noProof/>
+                <w:rFonts w:asciiTheme="minorHAnsi" w:eastAsiaTheme="minorEastAsia" w:hAnsiTheme="minorHAnsi" w:cstheme="minorBidi"/>
+                <w:noProof/>
+                <w:sz w:val="22"/>
+                <w:szCs w:val="22"/>
               </w:rPr>
               <w:tab/>
             </w:r>
@@ -1159,7 +1140,7 @@
                 <w:noProof/>
                 <w:webHidden/>
               </w:rPr>
-              <w:instrText xml:space="preserve"> PAGEREF _Toc32593522 \h </w:instrText>
+              <w:instrText xml:space="preserve"> PAGEREF _Toc32652955 \h </w:instrText>
             </w:r>
             <w:r>
               <w:rPr>
@@ -1179,7 +1160,7 @@
                 <w:noProof/>
                 <w:webHidden/>
               </w:rPr>
-              <w:t>2</w:t>
+              <w:t>3</w:t>
             </w:r>
             <w:r>
               <w:rPr>
@@ -1198,10 +1179,13 @@
               <w:tab w:val="right" w:pos="9350"/>
             </w:tabs>
             <w:rPr>
+              <w:rFonts w:asciiTheme="minorHAnsi" w:eastAsiaTheme="minorEastAsia" w:hAnsiTheme="minorHAnsi" w:cstheme="minorBidi"/>
               <w:noProof/>
+              <w:sz w:val="22"/>
+              <w:szCs w:val="22"/>
             </w:rPr>
           </w:pPr>
-          <w:hyperlink w:anchor="_Toc32593523" w:history="1">
+          <w:hyperlink w:anchor="_Toc32652956" w:history="1">
             <w:r>
               <w:rPr>
                 <w:rStyle w:val="Hyperlink"/>
@@ -1211,7 +1195,10 @@
             </w:r>
             <w:r>
               <w:rPr>
-                <w:noProof/>
+                <w:rFonts w:asciiTheme="minorHAnsi" w:eastAsiaTheme="minorEastAsia" w:hAnsiTheme="minorHAnsi" w:cstheme="minorBidi"/>
+                <w:noProof/>
+                <w:sz w:val="22"/>
+                <w:szCs w:val="22"/>
               </w:rPr>
               <w:tab/>
             </w:r>
@@ -1241,7 +1228,7 @@
                 <w:noProof/>
                 <w:webHidden/>
               </w:rPr>
-              <w:instrText xml:space="preserve"> PAGEREF _Toc32593523 \h </w:instrText>
+              <w:instrText xml:space="preserve"> PAGEREF _Toc32652956 \h </w:instrText>
             </w:r>
             <w:r>
               <w:rPr>
@@ -1261,7 +1248,7 @@
                 <w:noProof/>
                 <w:webHidden/>
               </w:rPr>
-              <w:t>2</w:t>
+              <w:t>3</w:t>
             </w:r>
             <w:r>
               <w:rPr>
@@ -1280,10 +1267,13 @@
               <w:tab w:val="right" w:pos="9350"/>
             </w:tabs>
             <w:rPr>
+              <w:rFonts w:asciiTheme="minorHAnsi" w:eastAsiaTheme="minorEastAsia" w:hAnsiTheme="minorHAnsi" w:cstheme="minorBidi"/>
               <w:noProof/>
+              <w:sz w:val="22"/>
+              <w:szCs w:val="22"/>
             </w:rPr>
           </w:pPr>
-          <w:hyperlink w:anchor="_Toc32593524" w:history="1">
+          <w:hyperlink w:anchor="_Toc32652957" w:history="1">
             <w:r>
               <w:rPr>
                 <w:rStyle w:val="Hyperlink"/>
@@ -1293,7 +1283,10 @@
             </w:r>
             <w:r>
               <w:rPr>
-                <w:noProof/>
+                <w:rFonts w:asciiTheme="minorHAnsi" w:eastAsiaTheme="minorEastAsia" w:hAnsiTheme="minorHAnsi" w:cstheme="minorBidi"/>
+                <w:noProof/>
+                <w:sz w:val="22"/>
+                <w:szCs w:val="22"/>
               </w:rPr>
               <w:tab/>
             </w:r>
@@ -1323,7 +1316,7 @@
                 <w:noProof/>
                 <w:webHidden/>
               </w:rPr>
-              <w:instrText xml:space="preserve"> PAGEREF _Toc32593524 \h </w:instrText>
+              <w:instrText xml:space="preserve"> PAGEREF _Toc32652957 \h </w:instrText>
             </w:r>
             <w:r>
               <w:rPr>
@@ -1362,10 +1355,13 @@
               <w:tab w:val="right" w:pos="9350"/>
             </w:tabs>
             <w:rPr>
+              <w:rFonts w:asciiTheme="minorHAnsi" w:eastAsiaTheme="minorEastAsia" w:hAnsiTheme="minorHAnsi" w:cstheme="minorBidi"/>
               <w:noProof/>
+              <w:sz w:val="22"/>
+              <w:szCs w:val="22"/>
             </w:rPr>
           </w:pPr>
-          <w:hyperlink w:anchor="_Toc32593525" w:history="1">
+          <w:hyperlink w:anchor="_Toc32652958" w:history="1">
             <w:r>
               <w:rPr>
                 <w:rStyle w:val="Hyperlink"/>
@@ -1375,7 +1371,10 @@
             </w:r>
             <w:r>
               <w:rPr>
-                <w:noProof/>
+                <w:rFonts w:asciiTheme="minorHAnsi" w:eastAsiaTheme="minorEastAsia" w:hAnsiTheme="minorHAnsi" w:cstheme="minorBidi"/>
+                <w:noProof/>
+                <w:sz w:val="22"/>
+                <w:szCs w:val="22"/>
               </w:rPr>
               <w:tab/>
             </w:r>
@@ -1405,7 +1404,7 @@
                 <w:noProof/>
                 <w:webHidden/>
               </w:rPr>
-              <w:instrText xml:space="preserve"> PAGEREF _Toc32593525 \h </w:instrText>
+              <w:instrText xml:space="preserve"> PAGEREF _Toc32652958 \h </w:instrText>
             </w:r>
             <w:r>
               <w:rPr>
@@ -1444,10 +1443,13 @@
               <w:tab w:val="right" w:pos="9350"/>
             </w:tabs>
             <w:rPr>
+              <w:rFonts w:asciiTheme="minorHAnsi" w:eastAsiaTheme="minorEastAsia" w:hAnsiTheme="minorHAnsi" w:cstheme="minorBidi"/>
               <w:noProof/>
+              <w:sz w:val="22"/>
+              <w:szCs w:val="22"/>
             </w:rPr>
           </w:pPr>
-          <w:hyperlink w:anchor="_Toc32593526" w:history="1">
+          <w:hyperlink w:anchor="_Toc32652959" w:history="1">
             <w:r>
               <w:rPr>
                 <w:rStyle w:val="Hyperlink"/>
@@ -1457,7 +1459,10 @@
             </w:r>
             <w:r>
               <w:rPr>
-                <w:noProof/>
+                <w:rFonts w:asciiTheme="minorHAnsi" w:eastAsiaTheme="minorEastAsia" w:hAnsiTheme="minorHAnsi" w:cstheme="minorBidi"/>
+                <w:noProof/>
+                <w:sz w:val="22"/>
+                <w:szCs w:val="22"/>
               </w:rPr>
               <w:tab/>
             </w:r>
@@ -1487,7 +1492,7 @@
                 <w:noProof/>
                 <w:webHidden/>
               </w:rPr>
-              <w:instrText xml:space="preserve"> PAGEREF _Toc32593526 \h </w:instrText>
+              <w:instrText xml:space="preserve"> PAGEREF _Toc32652959 \h </w:instrText>
             </w:r>
             <w:r>
               <w:rPr>
@@ -1526,10 +1531,13 @@
               <w:tab w:val="right" w:pos="9350"/>
             </w:tabs>
             <w:rPr>
+              <w:rFonts w:asciiTheme="minorHAnsi" w:eastAsiaTheme="minorEastAsia" w:hAnsiTheme="minorHAnsi" w:cstheme="minorBidi"/>
               <w:noProof/>
+              <w:sz w:val="22"/>
+              <w:szCs w:val="22"/>
             </w:rPr>
           </w:pPr>
-          <w:hyperlink w:anchor="_Toc32593527" w:history="1">
+          <w:hyperlink w:anchor="_Toc32652960" w:history="1">
             <w:r>
               <w:rPr>
                 <w:rStyle w:val="Hyperlink"/>
@@ -1539,7 +1547,10 @@
             </w:r>
             <w:r>
               <w:rPr>
-                <w:noProof/>
+                <w:rFonts w:asciiTheme="minorHAnsi" w:eastAsiaTheme="minorEastAsia" w:hAnsiTheme="minorHAnsi" w:cstheme="minorBidi"/>
+                <w:noProof/>
+                <w:sz w:val="22"/>
+                <w:szCs w:val="22"/>
               </w:rPr>
               <w:tab/>
             </w:r>
@@ -1569,7 +1580,7 @@
                 <w:noProof/>
                 <w:webHidden/>
               </w:rPr>
-              <w:instrText xml:space="preserve"> PAGEREF _Toc32593527 \h </w:instrText>
+              <w:instrText xml:space="preserve"> PAGEREF _Toc32652960 \h </w:instrText>
             </w:r>
             <w:r>
               <w:rPr>
@@ -1589,7 +1600,7 @@
                 <w:noProof/>
                 <w:webHidden/>
               </w:rPr>
-              <w:t>3</w:t>
+              <w:t>4</w:t>
             </w:r>
             <w:r>
               <w:rPr>
@@ -1608,10 +1619,13 @@
               <w:tab w:val="right" w:pos="9350"/>
             </w:tabs>
             <w:rPr>
+              <w:rFonts w:asciiTheme="minorHAnsi" w:eastAsiaTheme="minorEastAsia" w:hAnsiTheme="minorHAnsi" w:cstheme="minorBidi"/>
               <w:noProof/>
+              <w:sz w:val="22"/>
+              <w:szCs w:val="22"/>
             </w:rPr>
           </w:pPr>
-          <w:hyperlink w:anchor="_Toc32593528" w:history="1">
+          <w:hyperlink w:anchor="_Toc32652961" w:history="1">
             <w:r>
               <w:rPr>
                 <w:rStyle w:val="Hyperlink"/>
@@ -1621,7 +1635,10 @@
             </w:r>
             <w:r>
               <w:rPr>
-                <w:noProof/>
+                <w:rFonts w:asciiTheme="minorHAnsi" w:eastAsiaTheme="minorEastAsia" w:hAnsiTheme="minorHAnsi" w:cstheme="minorBidi"/>
+                <w:noProof/>
+                <w:sz w:val="22"/>
+                <w:szCs w:val="22"/>
               </w:rPr>
               <w:tab/>
             </w:r>
@@ -1651,7 +1668,7 @@
                 <w:noProof/>
                 <w:webHidden/>
               </w:rPr>
-              <w:instrText xml:space="preserve"> PAGEREF _Toc32593528 \h </w:instrText>
+              <w:instrText xml:space="preserve"> PAGEREF _Toc32652961 \h </w:instrText>
             </w:r>
             <w:r>
               <w:rPr>
@@ -1671,7 +1688,7 @@
                 <w:noProof/>
                 <w:webHidden/>
               </w:rPr>
-              <w:t>3</w:t>
+              <w:t>4</w:t>
             </w:r>
             <w:r>
               <w:rPr>
@@ -1690,10 +1707,13 @@
               <w:tab w:val="right" w:pos="9350"/>
             </w:tabs>
             <w:rPr>
+              <w:rFonts w:asciiTheme="minorHAnsi" w:eastAsiaTheme="minorEastAsia" w:hAnsiTheme="minorHAnsi" w:cstheme="minorBidi"/>
               <w:noProof/>
+              <w:sz w:val="22"/>
+              <w:szCs w:val="22"/>
             </w:rPr>
           </w:pPr>
-          <w:hyperlink w:anchor="_Toc32593529" w:history="1">
+          <w:hyperlink w:anchor="_Toc32652962" w:history="1">
             <w:r>
               <w:rPr>
                 <w:rStyle w:val="Hyperlink"/>
@@ -1703,7 +1723,10 @@
             </w:r>
             <w:r>
               <w:rPr>
-                <w:noProof/>
+                <w:rFonts w:asciiTheme="minorHAnsi" w:eastAsiaTheme="minorEastAsia" w:hAnsiTheme="minorHAnsi" w:cstheme="minorBidi"/>
+                <w:noProof/>
+                <w:sz w:val="22"/>
+                <w:szCs w:val="22"/>
               </w:rPr>
               <w:tab/>
             </w:r>
@@ -1733,7 +1756,7 @@
                 <w:noProof/>
                 <w:webHidden/>
               </w:rPr>
-              <w:instrText xml:space="preserve"> PAGEREF _Toc32593529 \h </w:instrText>
+              <w:instrText xml:space="preserve"> PAGEREF _Toc32652962 \h </w:instrText>
             </w:r>
             <w:r>
               <w:rPr>
@@ -1753,7 +1776,7 @@
                 <w:noProof/>
                 <w:webHidden/>
               </w:rPr>
-              <w:t>3</w:t>
+              <w:t>4</w:t>
             </w:r>
             <w:r>
               <w:rPr>
@@ -1772,10 +1795,13 @@
               <w:tab w:val="right" w:pos="9350"/>
             </w:tabs>
             <w:rPr>
+              <w:rFonts w:asciiTheme="minorHAnsi" w:eastAsiaTheme="minorEastAsia" w:hAnsiTheme="minorHAnsi" w:cstheme="minorBidi"/>
               <w:noProof/>
+              <w:sz w:val="22"/>
+              <w:szCs w:val="22"/>
             </w:rPr>
           </w:pPr>
-          <w:hyperlink w:anchor="_Toc32593530" w:history="1">
+          <w:hyperlink w:anchor="_Toc32652963" w:history="1">
             <w:r>
               <w:rPr>
                 <w:rStyle w:val="Hyperlink"/>
@@ -1785,7 +1811,10 @@
             </w:r>
             <w:r>
               <w:rPr>
-                <w:noProof/>
+                <w:rFonts w:asciiTheme="minorHAnsi" w:eastAsiaTheme="minorEastAsia" w:hAnsiTheme="minorHAnsi" w:cstheme="minorBidi"/>
+                <w:noProof/>
+                <w:sz w:val="22"/>
+                <w:szCs w:val="22"/>
               </w:rPr>
               <w:tab/>
             </w:r>
@@ -1815,7 +1844,7 @@
                 <w:noProof/>
                 <w:webHidden/>
               </w:rPr>
-              <w:instrText xml:space="preserve"> PAGEREF _Toc32593530 \h </w:instrText>
+              <w:instrText xml:space="preserve"> PAGEREF _Toc32652963 \h </w:instrText>
             </w:r>
             <w:r>
               <w:rPr>
@@ -1854,10 +1883,13 @@
               <w:tab w:val="right" w:pos="9350"/>
             </w:tabs>
             <w:rPr>
+              <w:rFonts w:asciiTheme="minorHAnsi" w:eastAsiaTheme="minorEastAsia" w:hAnsiTheme="minorHAnsi" w:cstheme="minorBidi"/>
               <w:noProof/>
+              <w:sz w:val="22"/>
+              <w:szCs w:val="22"/>
             </w:rPr>
           </w:pPr>
-          <w:hyperlink w:anchor="_Toc32593531" w:history="1">
+          <w:hyperlink w:anchor="_Toc32652964" w:history="1">
             <w:r>
               <w:rPr>
                 <w:rStyle w:val="Hyperlink"/>
@@ -1867,7 +1899,10 @@
             </w:r>
             <w:r>
               <w:rPr>
-                <w:noProof/>
+                <w:rFonts w:asciiTheme="minorHAnsi" w:eastAsiaTheme="minorEastAsia" w:hAnsiTheme="minorHAnsi" w:cstheme="minorBidi"/>
+                <w:noProof/>
+                <w:sz w:val="22"/>
+                <w:szCs w:val="22"/>
               </w:rPr>
               <w:tab/>
             </w:r>
@@ -1897,7 +1932,7 @@
                 <w:noProof/>
                 <w:webHidden/>
               </w:rPr>
-              <w:instrText xml:space="preserve"> PAGEREF _Toc32593531 \h </w:instrText>
+              <w:instrText xml:space="preserve"> PAGEREF _Toc32652964 \h </w:instrText>
             </w:r>
             <w:r>
               <w:rPr>
@@ -1936,10 +1971,13 @@
               <w:tab w:val="right" w:pos="9350"/>
             </w:tabs>
             <w:rPr>
+              <w:rFonts w:asciiTheme="minorHAnsi" w:eastAsiaTheme="minorEastAsia" w:hAnsiTheme="minorHAnsi" w:cstheme="minorBidi"/>
               <w:noProof/>
+              <w:sz w:val="22"/>
+              <w:szCs w:val="22"/>
             </w:rPr>
           </w:pPr>
-          <w:hyperlink w:anchor="_Toc32593532" w:history="1">
+          <w:hyperlink w:anchor="_Toc32652965" w:history="1">
             <w:r>
               <w:rPr>
                 <w:rStyle w:val="Hyperlink"/>
@@ -1949,7 +1987,10 @@
             </w:r>
             <w:r>
               <w:rPr>
-                <w:noProof/>
+                <w:rFonts w:asciiTheme="minorHAnsi" w:eastAsiaTheme="minorEastAsia" w:hAnsiTheme="minorHAnsi" w:cstheme="minorBidi"/>
+                <w:noProof/>
+                <w:sz w:val="22"/>
+                <w:szCs w:val="22"/>
               </w:rPr>
               <w:tab/>
             </w:r>
@@ -1979,7 +2020,7 @@
                 <w:noProof/>
                 <w:webHidden/>
               </w:rPr>
-              <w:instrText xml:space="preserve"> PAGEREF _Toc32593532 \h </w:instrText>
+              <w:instrText xml:space="preserve"> PAGEREF _Toc32652965 \h </w:instrText>
             </w:r>
             <w:r>
               <w:rPr>
@@ -2018,10 +2059,13 @@
               <w:tab w:val="right" w:pos="9350"/>
             </w:tabs>
             <w:rPr>
+              <w:rFonts w:asciiTheme="minorHAnsi" w:eastAsiaTheme="minorEastAsia" w:hAnsiTheme="minorHAnsi" w:cstheme="minorBidi"/>
               <w:noProof/>
+              <w:sz w:val="22"/>
+              <w:szCs w:val="22"/>
             </w:rPr>
           </w:pPr>
-          <w:hyperlink w:anchor="_Toc32593533" w:history="1">
+          <w:hyperlink w:anchor="_Toc32652966" w:history="1">
             <w:r>
               <w:rPr>
                 <w:rStyle w:val="Hyperlink"/>
@@ -2031,7 +2075,10 @@
             </w:r>
             <w:r>
               <w:rPr>
-                <w:noProof/>
+                <w:rFonts w:asciiTheme="minorHAnsi" w:eastAsiaTheme="minorEastAsia" w:hAnsiTheme="minorHAnsi" w:cstheme="minorBidi"/>
+                <w:noProof/>
+                <w:sz w:val="22"/>
+                <w:szCs w:val="22"/>
               </w:rPr>
               <w:tab/>
             </w:r>
@@ -2061,7 +2108,7 @@
                 <w:noProof/>
                 <w:webHidden/>
               </w:rPr>
-              <w:instrText xml:space="preserve"> PAGEREF _Toc32593533 \h </w:instrText>
+              <w:instrText xml:space="preserve"> PAGEREF _Toc32652966 \h </w:instrText>
             </w:r>
             <w:r>
               <w:rPr>
@@ -2081,7 +2128,7 @@
                 <w:noProof/>
                 <w:webHidden/>
               </w:rPr>
-              <w:t>4</w:t>
+              <w:t>5</w:t>
             </w:r>
             <w:r>
               <w:rPr>
@@ -2100,10 +2147,13 @@
               <w:tab w:val="right" w:pos="9350"/>
             </w:tabs>
             <w:rPr>
+              <w:rFonts w:asciiTheme="minorHAnsi" w:eastAsiaTheme="minorEastAsia" w:hAnsiTheme="minorHAnsi" w:cstheme="minorBidi"/>
               <w:noProof/>
+              <w:sz w:val="22"/>
+              <w:szCs w:val="22"/>
             </w:rPr>
           </w:pPr>
-          <w:hyperlink w:anchor="_Toc32593534" w:history="1">
+          <w:hyperlink w:anchor="_Toc32652967" w:history="1">
             <w:r>
               <w:rPr>
                 <w:rStyle w:val="Hyperlink"/>
@@ -2113,7 +2163,10 @@
             </w:r>
             <w:r>
               <w:rPr>
-                <w:noProof/>
+                <w:rFonts w:asciiTheme="minorHAnsi" w:eastAsiaTheme="minorEastAsia" w:hAnsiTheme="minorHAnsi" w:cstheme="minorBidi"/>
+                <w:noProof/>
+                <w:sz w:val="22"/>
+                <w:szCs w:val="22"/>
               </w:rPr>
               <w:tab/>
             </w:r>
@@ -2143,7 +2196,7 @@
                 <w:noProof/>
                 <w:webHidden/>
               </w:rPr>
-              <w:instrText xml:space="preserve"> PAGEREF _Toc32593534 \h </w:instrText>
+              <w:instrText xml:space="preserve"> PAGEREF _Toc32652967 \h </w:instrText>
             </w:r>
             <w:r>
               <w:rPr>
@@ -2182,10 +2235,13 @@
               <w:tab w:val="right" w:pos="9350"/>
             </w:tabs>
             <w:rPr>
+              <w:rFonts w:asciiTheme="minorHAnsi" w:eastAsiaTheme="minorEastAsia" w:hAnsiTheme="minorHAnsi" w:cstheme="minorBidi"/>
               <w:noProof/>
+              <w:sz w:val="22"/>
+              <w:szCs w:val="22"/>
             </w:rPr>
           </w:pPr>
-          <w:hyperlink w:anchor="_Toc32593535" w:history="1">
+          <w:hyperlink w:anchor="_Toc32652968" w:history="1">
             <w:r>
               <w:rPr>
                 <w:rStyle w:val="Hyperlink"/>
@@ -2195,7 +2251,10 @@
             </w:r>
             <w:r>
               <w:rPr>
-                <w:noProof/>
+                <w:rFonts w:asciiTheme="minorHAnsi" w:eastAsiaTheme="minorEastAsia" w:hAnsiTheme="minorHAnsi" w:cstheme="minorBidi"/>
+                <w:noProof/>
+                <w:sz w:val="22"/>
+                <w:szCs w:val="22"/>
               </w:rPr>
               <w:tab/>
             </w:r>
@@ -2225,7 +2284,7 @@
                 <w:noProof/>
                 <w:webHidden/>
               </w:rPr>
-              <w:instrText xml:space="preserve"> PAGEREF _Toc32593535 \h </w:instrText>
+              <w:instrText xml:space="preserve"> PAGEREF _Toc32652968 \h </w:instrText>
             </w:r>
             <w:r>
               <w:rPr>
@@ -2264,10 +2323,13 @@
               <w:tab w:val="right" w:pos="9350"/>
             </w:tabs>
             <w:rPr>
+              <w:rFonts w:asciiTheme="minorHAnsi" w:eastAsiaTheme="minorEastAsia" w:hAnsiTheme="minorHAnsi" w:cstheme="minorBidi"/>
               <w:noProof/>
+              <w:sz w:val="22"/>
+              <w:szCs w:val="22"/>
             </w:rPr>
           </w:pPr>
-          <w:hyperlink w:anchor="_Toc32593536" w:history="1">
+          <w:hyperlink w:anchor="_Toc32652969" w:history="1">
             <w:r>
               <w:rPr>
                 <w:rStyle w:val="Hyperlink"/>
@@ -2277,7 +2339,10 @@
             </w:r>
             <w:r>
               <w:rPr>
-                <w:noProof/>
+                <w:rFonts w:asciiTheme="minorHAnsi" w:eastAsiaTheme="minorEastAsia" w:hAnsiTheme="minorHAnsi" w:cstheme="minorBidi"/>
+                <w:noProof/>
+                <w:sz w:val="22"/>
+                <w:szCs w:val="22"/>
               </w:rPr>
               <w:tab/>
             </w:r>
@@ -2307,7 +2372,7 @@
                 <w:noProof/>
                 <w:webHidden/>
               </w:rPr>
-              <w:instrText xml:space="preserve"> PAGEREF _Toc32593536 \h </w:instrText>
+              <w:instrText xml:space="preserve"> PAGEREF _Toc32652969 \h </w:instrText>
             </w:r>
             <w:r>
               <w:rPr>
@@ -2346,10 +2411,13 @@
               <w:tab w:val="right" w:pos="9350"/>
             </w:tabs>
             <w:rPr>
+              <w:rFonts w:asciiTheme="minorHAnsi" w:eastAsiaTheme="minorEastAsia" w:hAnsiTheme="minorHAnsi" w:cstheme="minorBidi"/>
               <w:noProof/>
+              <w:sz w:val="22"/>
+              <w:szCs w:val="22"/>
             </w:rPr>
           </w:pPr>
-          <w:hyperlink w:anchor="_Toc32593537" w:history="1">
+          <w:hyperlink w:anchor="_Toc32652970" w:history="1">
             <w:r>
               <w:rPr>
                 <w:rStyle w:val="Hyperlink"/>
@@ -2359,7 +2427,10 @@
             </w:r>
             <w:r>
               <w:rPr>
-                <w:noProof/>
+                <w:rFonts w:asciiTheme="minorHAnsi" w:eastAsiaTheme="minorEastAsia" w:hAnsiTheme="minorHAnsi" w:cstheme="minorBidi"/>
+                <w:noProof/>
+                <w:sz w:val="22"/>
+                <w:szCs w:val="22"/>
               </w:rPr>
               <w:tab/>
             </w:r>
@@ -2389,7 +2460,7 @@
                 <w:noProof/>
                 <w:webHidden/>
               </w:rPr>
-              <w:instrText xml:space="preserve"> PAGEREF _Toc32593537 \h </w:instrText>
+              <w:instrText xml:space="preserve"> PAGEREF _Toc32652970 \h </w:instrText>
             </w:r>
             <w:r>
               <w:rPr>
@@ -2428,10 +2499,13 @@
               <w:tab w:val="right" w:pos="9350"/>
             </w:tabs>
             <w:rPr>
+              <w:rFonts w:asciiTheme="minorHAnsi" w:eastAsiaTheme="minorEastAsia" w:hAnsiTheme="minorHAnsi" w:cstheme="minorBidi"/>
               <w:noProof/>
+              <w:sz w:val="22"/>
+              <w:szCs w:val="22"/>
             </w:rPr>
           </w:pPr>
-          <w:hyperlink w:anchor="_Toc32593538" w:history="1">
+          <w:hyperlink w:anchor="_Toc32652971" w:history="1">
             <w:r>
               <w:rPr>
                 <w:rStyle w:val="Hyperlink"/>
@@ -2441,7 +2515,10 @@
             </w:r>
             <w:r>
               <w:rPr>
-                <w:noProof/>
+                <w:rFonts w:asciiTheme="minorHAnsi" w:eastAsiaTheme="minorEastAsia" w:hAnsiTheme="minorHAnsi" w:cstheme="minorBidi"/>
+                <w:noProof/>
+                <w:sz w:val="22"/>
+                <w:szCs w:val="22"/>
               </w:rPr>
               <w:tab/>
             </w:r>
@@ -2471,7 +2548,7 @@
                 <w:noProof/>
                 <w:webHidden/>
               </w:rPr>
-              <w:instrText xml:space="preserve"> PAGEREF _Toc32593538 \h </w:instrText>
+              <w:instrText xml:space="preserve"> PAGEREF _Toc32652971 \h </w:instrText>
             </w:r>
             <w:r>
               <w:rPr>
@@ -2491,7 +2568,7 @@
                 <w:noProof/>
                 <w:webHidden/>
               </w:rPr>
-              <w:t>5</w:t>
+              <w:t>6</w:t>
             </w:r>
             <w:r>
               <w:rPr>
@@ -2510,10 +2587,13 @@
               <w:tab w:val="right" w:pos="9350"/>
             </w:tabs>
             <w:rPr>
+              <w:rFonts w:asciiTheme="minorHAnsi" w:eastAsiaTheme="minorEastAsia" w:hAnsiTheme="minorHAnsi" w:cstheme="minorBidi"/>
               <w:noProof/>
+              <w:sz w:val="22"/>
+              <w:szCs w:val="22"/>
             </w:rPr>
           </w:pPr>
-          <w:hyperlink w:anchor="_Toc32593539" w:history="1">
+          <w:hyperlink w:anchor="_Toc32652972" w:history="1">
             <w:r>
               <w:rPr>
                 <w:rStyle w:val="Hyperlink"/>
@@ -2523,7 +2603,10 @@
             </w:r>
             <w:r>
               <w:rPr>
-                <w:noProof/>
+                <w:rFonts w:asciiTheme="minorHAnsi" w:eastAsiaTheme="minorEastAsia" w:hAnsiTheme="minorHAnsi" w:cstheme="minorBidi"/>
+                <w:noProof/>
+                <w:sz w:val="22"/>
+                <w:szCs w:val="22"/>
               </w:rPr>
               <w:tab/>
             </w:r>
@@ -2553,7 +2636,7 @@
                 <w:noProof/>
                 <w:webHidden/>
               </w:rPr>
-              <w:instrText xml:space="preserve"> PAGEREF _Toc32593539 \h </w:instrText>
+              <w:instrText xml:space="preserve"> PAGEREF _Toc32652972 \h </w:instrText>
             </w:r>
             <w:r>
               <w:rPr>
@@ -2573,7 +2656,7 @@
                 <w:noProof/>
                 <w:webHidden/>
               </w:rPr>
-              <w:t>5</w:t>
+              <w:t>6</w:t>
             </w:r>
             <w:r>
               <w:rPr>
@@ -2592,10 +2675,13 @@
               <w:tab w:val="right" w:pos="9350"/>
             </w:tabs>
             <w:rPr>
+              <w:rFonts w:asciiTheme="minorHAnsi" w:eastAsiaTheme="minorEastAsia" w:hAnsiTheme="minorHAnsi" w:cstheme="minorBidi"/>
               <w:noProof/>
+              <w:sz w:val="22"/>
+              <w:szCs w:val="22"/>
             </w:rPr>
           </w:pPr>
-          <w:hyperlink w:anchor="_Toc32593540" w:history="1">
+          <w:hyperlink w:anchor="_Toc32652973" w:history="1">
             <w:r>
               <w:rPr>
                 <w:rStyle w:val="Hyperlink"/>
@@ -2605,7 +2691,10 @@
             </w:r>
             <w:r>
               <w:rPr>
-                <w:noProof/>
+                <w:rFonts w:asciiTheme="minorHAnsi" w:eastAsiaTheme="minorEastAsia" w:hAnsiTheme="minorHAnsi" w:cstheme="minorBidi"/>
+                <w:noProof/>
+                <w:sz w:val="22"/>
+                <w:szCs w:val="22"/>
               </w:rPr>
               <w:tab/>
             </w:r>
@@ -2635,7 +2724,7 @@
                 <w:noProof/>
                 <w:webHidden/>
               </w:rPr>
-              <w:instrText xml:space="preserve"> PAGEREF _Toc32593540 \h </w:instrText>
+              <w:instrText xml:space="preserve"> PAGEREF _Toc32652973 \h </w:instrText>
             </w:r>
             <w:r>
               <w:rPr>
@@ -2674,10 +2763,13 @@
               <w:tab w:val="right" w:pos="9350"/>
             </w:tabs>
             <w:rPr>
+              <w:rFonts w:asciiTheme="minorHAnsi" w:eastAsiaTheme="minorEastAsia" w:hAnsiTheme="minorHAnsi" w:cstheme="minorBidi"/>
               <w:noProof/>
+              <w:sz w:val="22"/>
+              <w:szCs w:val="22"/>
             </w:rPr>
           </w:pPr>
-          <w:hyperlink w:anchor="_Toc32593541" w:history="1">
+          <w:hyperlink w:anchor="_Toc32652974" w:history="1">
             <w:r>
               <w:rPr>
                 <w:rStyle w:val="Hyperlink"/>
@@ -2687,7 +2779,10 @@
             </w:r>
             <w:r>
               <w:rPr>
-                <w:noProof/>
+                <w:rFonts w:asciiTheme="minorHAnsi" w:eastAsiaTheme="minorEastAsia" w:hAnsiTheme="minorHAnsi" w:cstheme="minorBidi"/>
+                <w:noProof/>
+                <w:sz w:val="22"/>
+                <w:szCs w:val="22"/>
               </w:rPr>
               <w:tab/>
             </w:r>
@@ -2717,7 +2812,7 @@
                 <w:noProof/>
                 <w:webHidden/>
               </w:rPr>
-              <w:instrText xml:space="preserve"> PAGEREF _Toc32593541 \h </w:instrText>
+              <w:instrText xml:space="preserve"> PAGEREF _Toc32652974 \h </w:instrText>
             </w:r>
             <w:r>
               <w:rPr>
@@ -2770,7 +2865,6 @@
             </w:rPr>
           </w:pPr>
           <w:r>
-            <w:lastRenderedPageBreak/>
             <w:fldChar w:fldCharType="end"/>
           </w:r>
         </w:p>
@@ -2816,6 +2910,7 @@
           <w:sz w:val="36"/>
           <w:szCs w:val="36"/>
         </w:rPr>
+        <w:lastRenderedPageBreak/>
         <w:t>Revision History</w:t>
       </w:r>
     </w:p>
@@ -2872,6 +2967,7 @@
           <w:p>
             <w:pPr>
               <w:spacing w:before="40" w:after="40"/>
+              <w:jc w:val="center"/>
             </w:pPr>
             <w:r>
               <w:rPr>
@@ -2897,31 +2993,22 @@
               <w:rPr>
                 <w:b/>
               </w:rPr>
-              <w:t xml:space="preserve">Reason </w:t>
-            </w:r>
-            <w:proofErr w:type="gramStart"/>
-            <w:r>
-              <w:rPr>
-                <w:b/>
-              </w:rPr>
-              <w:t>For</w:t>
-            </w:r>
-            <w:proofErr w:type="gramEnd"/>
-            <w:r>
-              <w:rPr>
-                <w:b/>
-              </w:rPr>
-              <w:t xml:space="preserve"> Changes</w:t>
+              <w:t>Reason For Changes</w:t>
             </w:r>
           </w:p>
         </w:tc>
         <w:tc>
           <w:tcPr>
             <w:tcW w:w="1584" w:type="dxa"/>
+            <w:tcBorders>
+              <w:top w:val="single" w:sz="12" w:space="0" w:color="000000"/>
+              <w:bottom w:val="single" w:sz="12" w:space="0" w:color="000000"/>
+            </w:tcBorders>
           </w:tcPr>
           <w:p>
             <w:pPr>
               <w:spacing w:before="40" w:after="40"/>
+              <w:jc w:val="center"/>
             </w:pPr>
             <w:r>
               <w:rPr>
@@ -2939,11 +3026,23 @@
             <w:tcBorders>
               <w:top w:val="nil"/>
             </w:tcBorders>
+            <w:vAlign w:val="center"/>
           </w:tcPr>
           <w:p>
             <w:pPr>
               <w:spacing w:before="40" w:after="40"/>
             </w:pPr>
+            <w:r>
+              <w:t>David Cincyr/</w:t>
+            </w:r>
+          </w:p>
+          <w:p>
+            <w:pPr>
+              <w:spacing w:before="40" w:after="40"/>
+            </w:pPr>
+            <w:r>
+              <w:t>Michael Rumohr</w:t>
+            </w:r>
           </w:p>
         </w:tc>
         <w:tc>
@@ -2952,11 +3051,25 @@
             <w:tcBorders>
               <w:top w:val="nil"/>
             </w:tcBorders>
+            <w:vAlign w:val="center"/>
           </w:tcPr>
           <w:p>
             <w:pPr>
               <w:spacing w:before="40" w:after="40"/>
+              <w:jc w:val="center"/>
             </w:pPr>
+            <w:r>
+              <w:t>02/</w:t>
+            </w:r>
+            <w:r>
+              <w:rPr>
+                <w:highlight w:val="yellow"/>
+              </w:rPr>
+              <w:t>25</w:t>
+            </w:r>
+            <w:r>
+              <w:t>/20</w:t>
+            </w:r>
           </w:p>
         </w:tc>
         <w:tc>
@@ -2965,21 +3078,33 @@
             <w:tcBorders>
               <w:top w:val="nil"/>
             </w:tcBorders>
+            <w:vAlign w:val="center"/>
           </w:tcPr>
           <w:p>
             <w:pPr>
               <w:spacing w:before="40" w:after="40"/>
             </w:pPr>
+            <w:r>
+              <w:t>Initial Creation</w:t>
+            </w:r>
           </w:p>
         </w:tc>
         <w:tc>
           <w:tcPr>
             <w:tcW w:w="1584" w:type="dxa"/>
+            <w:tcBorders>
+              <w:top w:val="single" w:sz="12" w:space="0" w:color="000000"/>
+            </w:tcBorders>
+            <w:vAlign w:val="center"/>
           </w:tcPr>
           <w:p>
             <w:pPr>
               <w:spacing w:before="40" w:after="40"/>
+              <w:jc w:val="center"/>
             </w:pPr>
+            <w:r>
+              <w:t>1.0</w:t>
+            </w:r>
           </w:p>
         </w:tc>
       </w:tr>
@@ -2990,6 +3115,7 @@
             <w:tcBorders>
               <w:bottom w:val="single" w:sz="12" w:space="0" w:color="000000"/>
             </w:tcBorders>
+            <w:vAlign w:val="center"/>
           </w:tcPr>
           <w:p>
             <w:pPr>
@@ -3003,10 +3129,12 @@
             <w:tcBorders>
               <w:bottom w:val="single" w:sz="12" w:space="0" w:color="000000"/>
             </w:tcBorders>
+            <w:vAlign w:val="center"/>
           </w:tcPr>
           <w:p>
             <w:pPr>
               <w:spacing w:before="40" w:after="40"/>
+              <w:jc w:val="center"/>
             </w:pPr>
           </w:p>
         </w:tc>
@@ -3016,6 +3144,7 @@
             <w:tcBorders>
               <w:bottom w:val="single" w:sz="12" w:space="0" w:color="000000"/>
             </w:tcBorders>
+            <w:vAlign w:val="center"/>
           </w:tcPr>
           <w:p>
             <w:pPr>
@@ -3026,10 +3155,12 @@
         <w:tc>
           <w:tcPr>
             <w:tcW w:w="1584" w:type="dxa"/>
+            <w:vAlign w:val="center"/>
           </w:tcPr>
           <w:p>
             <w:pPr>
               <w:spacing w:before="40" w:after="40"/>
+              <w:jc w:val="center"/>
             </w:pPr>
           </w:p>
         </w:tc>
@@ -3040,8 +3171,8 @@
     <w:p>
       <w:pPr>
         <w:sectPr>
-          <w:headerReference w:type="default" r:id="rId8"/>
-          <w:footerReference w:type="default" r:id="rId9"/>
+          <w:headerReference w:type="default" r:id="rId9"/>
+          <w:footerReference w:type="default" r:id="rId10"/>
           <w:pgSz w:w="12240" w:h="15840"/>
           <w:pgMar w:top="1440" w:right="1440" w:bottom="1440" w:left="1440" w:header="720" w:footer="720" w:gutter="0"/>
           <w:cols w:space="720" w:equalWidth="0">
@@ -3060,7 +3191,7 @@
           <w:numId w:val="1"/>
         </w:numPr>
       </w:pPr>
-      <w:bookmarkStart w:id="2" w:name="_Toc32593512"/>
+      <w:bookmarkStart w:id="2" w:name="_Toc32652946"/>
       <w:r>
         <w:lastRenderedPageBreak/>
         <w:t>Introduction</w:t>
@@ -3076,7 +3207,7 @@
         </w:numPr>
       </w:pPr>
       <w:bookmarkStart w:id="3" w:name="_3znysh7" w:colFirst="0" w:colLast="0"/>
-      <w:bookmarkStart w:id="4" w:name="_Toc32593513"/>
+      <w:bookmarkStart w:id="4" w:name="_Toc32652947"/>
       <w:bookmarkEnd w:id="3"/>
       <w:r>
         <w:t>Purpose</w:t>
@@ -3091,10 +3222,19 @@
         <w:ind w:left="720"/>
       </w:pPr>
       <w:r>
-        <w:t>This Software Requirements Specification document is intended to formalize, document and give a complete overview of the Burger Breakout game including the story, game me</w:t>
-      </w:r>
-      <w:r>
-        <w:t>chanics, and the user interface. The Software Requirements Specification document will specify functions, features and details all the features Burger Breakout required of the system.</w:t>
+        <w:t xml:space="preserve">This Software Requirements Specification </w:t>
+      </w:r>
+      <w:r>
+        <w:t xml:space="preserve">(SRS) </w:t>
+      </w:r>
+      <w:r>
+        <w:t xml:space="preserve">document is intended to formalize, document and give a complete overview of the Burger Breakout game including the story, game mechanics, and the user interface. The </w:t>
+      </w:r>
+      <w:r>
+        <w:t>SRS</w:t>
+      </w:r>
+      <w:r>
+        <w:t xml:space="preserve"> document will specify functions, features and details all the features Burger Breakout required of the system.</w:t>
       </w:r>
     </w:p>
     <w:p/>
@@ -3125,17 +3265,7 @@
           <w:sz w:val="22"/>
           <w:szCs w:val="22"/>
         </w:rPr>
-        <w:t>&lt;Identify the product whose software requirements are specified in this document, including the revision or release number. Describe the scope of the product that is covered by this SRS, particularly if this SRS describes only part of the system or a singl</w:t>
-      </w:r>
-      <w:r>
-        <w:rPr>
-          <w:rFonts w:ascii="Arial" w:eastAsia="Arial" w:hAnsi="Arial" w:cs="Arial"/>
-          <w:i/>
-          <w:color w:val="000000"/>
-          <w:sz w:val="22"/>
-          <w:szCs w:val="22"/>
-        </w:rPr>
-        <w:t>e subsystem.&gt;</w:t>
+        <w:t>&lt;Identify the product whose software requirements are specified in this document, including the revision or release number. Describe the scope of the product that is covered by this SRS, particularly if this SRS describes only part of the system or a single subsystem.&gt;</w:t>
       </w:r>
     </w:p>
     <w:p>
@@ -3146,7 +3276,7 @@
           <w:numId w:val="1"/>
         </w:numPr>
       </w:pPr>
-      <w:bookmarkStart w:id="6" w:name="_Toc32593514"/>
+      <w:bookmarkStart w:id="6" w:name="_Toc32652948"/>
       <w:r>
         <w:t>Document Conventions</w:t>
       </w:r>
@@ -3156,8 +3286,16 @@
       <w:r>
         <w:tab/>
       </w:r>
-      <w:r>
-        <w:t>This Software Requirements Specification document will follow IEEE Recommended Practice for Software Requirements Specifications.</w:t>
+      <w:commentRangeStart w:id="7"/>
+      <w:r>
+        <w:t>XX</w:t>
+      </w:r>
+      <w:commentRangeEnd w:id="7"/>
+      <w:r>
+        <w:rPr>
+          <w:rStyle w:val="CommentReference"/>
+        </w:rPr>
+        <w:commentReference w:id="7"/>
       </w:r>
     </w:p>
     <w:p>
@@ -3182,8 +3320,8 @@
           <w:szCs w:val="22"/>
         </w:rPr>
       </w:pPr>
-      <w:bookmarkStart w:id="7" w:name="_tyjcwt" w:colFirst="0" w:colLast="0"/>
-      <w:bookmarkEnd w:id="7"/>
+      <w:bookmarkStart w:id="8" w:name="_tyjcwt" w:colFirst="0" w:colLast="0"/>
+      <w:bookmarkEnd w:id="8"/>
       <w:r>
         <w:rPr>
           <w:rFonts w:ascii="Arial" w:eastAsia="Arial" w:hAnsi="Arial" w:cs="Arial"/>
@@ -3192,39 +3330,7 @@
           <w:sz w:val="22"/>
           <w:szCs w:val="22"/>
         </w:rPr>
-        <w:t>&lt;Describe any standards or typographical conventions that were followed when writing this SRS, such as fonts or highlighting</w:t>
-      </w:r>
-      <w:r>
-        <w:rPr>
-          <w:rFonts w:ascii="Arial" w:eastAsia="Arial" w:hAnsi="Arial" w:cs="Arial"/>
-          <w:i/>
-          <w:color w:val="000000"/>
-          <w:sz w:val="22"/>
-          <w:szCs w:val="22"/>
-        </w:rPr>
-        <w:t xml:space="preserve"> that have special significance. For example, state whether </w:t>
-      </w:r>
-      <w:proofErr w:type="gramStart"/>
-      <w:r>
-        <w:rPr>
-          <w:rFonts w:ascii="Arial" w:eastAsia="Arial" w:hAnsi="Arial" w:cs="Arial"/>
-          <w:i/>
-          <w:color w:val="000000"/>
-          <w:sz w:val="22"/>
-          <w:szCs w:val="22"/>
-        </w:rPr>
-        <w:t>priorities  for</w:t>
-      </w:r>
-      <w:proofErr w:type="gramEnd"/>
-      <w:r>
-        <w:rPr>
-          <w:rFonts w:ascii="Arial" w:eastAsia="Arial" w:hAnsi="Arial" w:cs="Arial"/>
-          <w:i/>
-          <w:color w:val="000000"/>
-          <w:sz w:val="22"/>
-          <w:szCs w:val="22"/>
-        </w:rPr>
-        <w:t xml:space="preserve"> higher-level requirements are assumed to be inherited by detailed requirements, or whether every requirement statement is to have its own priority.&gt;</w:t>
+        <w:t>&lt;Describe any standards or typographical conventions that were followed when writing this SRS, such as fonts or highlighting that have special significance. For example, state whether priorities for higher-level requirements are assumed to be inherited by detailed requirements, or whether every requirement statement is to have its own priority.&gt;</w:t>
       </w:r>
     </w:p>
     <w:p>
@@ -3235,14 +3341,11 @@
           <w:numId w:val="1"/>
         </w:numPr>
       </w:pPr>
-      <w:bookmarkStart w:id="8" w:name="_Toc32593515"/>
-      <w:r>
-        <w:t>Intended Audience and Reading S</w:t>
-      </w:r>
-      <w:r>
-        <w:t>uggestions</w:t>
-      </w:r>
-      <w:bookmarkEnd w:id="8"/>
+      <w:bookmarkStart w:id="9" w:name="_Toc32652949"/>
+      <w:r>
+        <w:t>Intended Audience and Reading Suggestions</w:t>
+      </w:r>
+      <w:bookmarkEnd w:id="9"/>
     </w:p>
     <w:p>
       <w:pPr>
@@ -3253,6 +3356,7 @@
           <w:right w:val="nil"/>
           <w:between w:val="nil"/>
         </w:pBdr>
+        <w:ind w:left="720"/>
         <w:rPr>
           <w:rFonts w:ascii="Arial" w:eastAsia="Arial" w:hAnsi="Arial" w:cs="Arial"/>
           <w:i/>
@@ -3261,55 +3365,35 @@
           <w:szCs w:val="22"/>
         </w:rPr>
       </w:pPr>
-      <w:bookmarkStart w:id="9" w:name="_3dy6vkm" w:colFirst="0" w:colLast="0"/>
-      <w:bookmarkEnd w:id="9"/>
-      <w:r>
-        <w:rPr>
-          <w:rFonts w:ascii="Arial" w:eastAsia="Arial" w:hAnsi="Arial" w:cs="Arial"/>
-          <w:i/>
-          <w:color w:val="000000"/>
-          <w:sz w:val="22"/>
-          <w:szCs w:val="22"/>
-        </w:rPr>
-        <w:t>&lt;Describe the different types of reader that the document is intended for, such as developers, project managers, marketing staff, users, testers, and documentation writers. Describe what the rest of this SRS contains and how it is organized. Sug</w:t>
-      </w:r>
-      <w:r>
-        <w:rPr>
-          <w:rFonts w:ascii="Arial" w:eastAsia="Arial" w:hAnsi="Arial" w:cs="Arial"/>
-          <w:i/>
-          <w:color w:val="000000"/>
-          <w:sz w:val="22"/>
-          <w:szCs w:val="22"/>
-        </w:rPr>
-        <w:t>gest a sequence for reading the document, beginning with the overview sections and proceeding through the sections that are most pertinent to each reader type.&gt;</w:t>
-      </w:r>
-    </w:p>
-    <w:p>
-      <w:pPr>
-        <w:pStyle w:val="Heading2"/>
-        <w:numPr>
-          <w:ilvl w:val="1"/>
-          <w:numId w:val="1"/>
-        </w:numPr>
-      </w:pPr>
-      <w:bookmarkStart w:id="10" w:name="_Toc32593516"/>
-      <w:r>
-        <w:t>Product Scope</w:t>
-      </w:r>
+      <w:bookmarkStart w:id="10" w:name="_3dy6vkm" w:colFirst="0" w:colLast="0"/>
       <w:bookmarkEnd w:id="10"/>
-    </w:p>
-    <w:p>
-      <w:r>
-        <w:tab/>
-      </w:r>
-    </w:p>
-    <w:p>
-      <w:pPr>
-        <w:pStyle w:val="ListParagraph"/>
-        <w:numPr>
-          <w:ilvl w:val="0"/>
-          <w:numId w:val="2"/>
-        </w:numPr>
+      <w:r>
+        <w:t xml:space="preserve">This </w:t>
+      </w:r>
+      <w:r>
+        <w:t>i</w:t>
+      </w:r>
+      <w:r>
+        <w:t xml:space="preserve">ntended </w:t>
+      </w:r>
+      <w:r>
+        <w:t>A</w:t>
+      </w:r>
+      <w:r>
+        <w:t>udience</w:t>
+      </w:r>
+      <w:r>
+        <w:t xml:space="preserve"> is intended for marketing staff and investors. The SRS is organized in compliance with IEEE </w:t>
+      </w:r>
+      <w:r>
+        <w:t>Recommended Practice for Software Requirements Specifications</w:t>
+      </w:r>
+      <w:r>
+        <w:t xml:space="preserve"> with this introduction, descriptions and features, followed by interfaces and requirements, and appendices can be found at the end of this document. It is suggested to read through the first three sections which are most pertinent to marketing staff and investors.</w:t>
+      </w:r>
+    </w:p>
+    <w:p>
+      <w:pPr>
         <w:pBdr>
           <w:top w:val="nil"/>
           <w:left w:val="nil"/>
@@ -3325,95 +3409,6 @@
           <w:szCs w:val="22"/>
         </w:rPr>
       </w:pPr>
-      <w:bookmarkStart w:id="11" w:name="_1t3h5sf" w:colFirst="0" w:colLast="0"/>
-      <w:bookmarkEnd w:id="11"/>
-      <w:r>
-        <w:rPr>
-          <w:rFonts w:ascii="Arial" w:eastAsia="Arial" w:hAnsi="Arial" w:cs="Arial"/>
-          <w:i/>
-          <w:color w:val="000000"/>
-          <w:sz w:val="22"/>
-          <w:szCs w:val="22"/>
-        </w:rPr>
-        <w:t>Create different control options for the u</w:t>
-      </w:r>
-      <w:bookmarkStart w:id="12" w:name="_GoBack"/>
-      <w:bookmarkEnd w:id="12"/>
-    </w:p>
-    <w:p>
-      <w:pPr>
-        <w:pStyle w:val="Heading2"/>
-        <w:numPr>
-          <w:ilvl w:val="1"/>
-          <w:numId w:val="1"/>
-        </w:numPr>
-      </w:pPr>
-      <w:bookmarkStart w:id="13" w:name="_Toc32593517"/>
-      <w:r>
-        <w:lastRenderedPageBreak/>
-        <w:t>R</w:t>
-      </w:r>
-      <w:r>
-        <w:t>eferences</w:t>
-      </w:r>
-      <w:bookmarkEnd w:id="13"/>
-    </w:p>
-    <w:p>
-      <w:pPr>
-        <w:pStyle w:val="Heading2"/>
-        <w:ind w:left="720"/>
-        <w:rPr>
-          <w:sz w:val="22"/>
-          <w:szCs w:val="22"/>
-        </w:rPr>
-      </w:pPr>
-      <w:bookmarkStart w:id="14" w:name="_Toc32593518"/>
-      <w:r>
-        <w:rPr>
-          <w:sz w:val="22"/>
-          <w:szCs w:val="22"/>
-        </w:rPr>
-        <w:t xml:space="preserve">1.5.1 </w:t>
-      </w:r>
-      <w:hyperlink r:id="rId10">
-        <w:r>
-          <w:rPr>
-            <w:color w:val="1155CC"/>
-            <w:sz w:val="22"/>
-            <w:szCs w:val="22"/>
-            <w:u w:val="single"/>
-          </w:rPr>
-          <w:t>https://bb.courses.maine.edu/bbcswebdav/pid-6227278-dt-content-</w:t>
-        </w:r>
-        <w:r>
-          <w:rPr>
-            <w:color w:val="1155CC"/>
-            <w:sz w:val="22"/>
-            <w:szCs w:val="22"/>
-            <w:u w:val="single"/>
-          </w:rPr>
-          <w:t>rid-17503191_2/cours</w:t>
-        </w:r>
-        <w:r>
-          <w:rPr>
-            <w:color w:val="1155CC"/>
-            <w:sz w:val="22"/>
-            <w:szCs w:val="22"/>
-            <w:u w:val="single"/>
-          </w:rPr>
-          <w:t>e</w:t>
-        </w:r>
-        <w:r>
-          <w:rPr>
-            <w:color w:val="1155CC"/>
-            <w:sz w:val="22"/>
-            <w:szCs w:val="22"/>
-            <w:u w:val="single"/>
-          </w:rPr>
-          <w:t>s/2020.UMS05-C.0017.1/IEEE%20Recommended%20Practice%20for%20Software%20Requirements%20Specifications.pdf</w:t>
-        </w:r>
-        <w:bookmarkEnd w:id="14"/>
-      </w:hyperlink>
     </w:p>
     <w:p>
       <w:pPr>
@@ -3432,8 +3427,6 @@
           <w:szCs w:val="22"/>
         </w:rPr>
       </w:pPr>
-      <w:bookmarkStart w:id="15" w:name="_4d34og8" w:colFirst="0" w:colLast="0"/>
-      <w:bookmarkEnd w:id="15"/>
       <w:r>
         <w:rPr>
           <w:rFonts w:ascii="Arial" w:eastAsia="Arial" w:hAnsi="Arial" w:cs="Arial"/>
@@ -3442,35 +3435,8 @@
           <w:sz w:val="22"/>
           <w:szCs w:val="22"/>
         </w:rPr>
-        <w:t>&lt;List any other documents or Web addresses to which this SRS refers. These may include user interface style guides, contracts, sta</w:t>
-      </w:r>
-      <w:r>
-        <w:rPr>
-          <w:rFonts w:ascii="Arial" w:eastAsia="Arial" w:hAnsi="Arial" w:cs="Arial"/>
-          <w:i/>
-          <w:color w:val="000000"/>
-          <w:sz w:val="22"/>
-          <w:szCs w:val="22"/>
-        </w:rPr>
-        <w:t>ndards, system requirements specifications, use case documents, or a vision and scope document. Provide enough information so that the reader could access a copy of each reference, including title, author, version number, date, and source or location.&gt;</w:t>
-      </w:r>
-    </w:p>
-    <w:p>
-      <w:pPr>
-        <w:pStyle w:val="Heading1"/>
-        <w:numPr>
-          <w:ilvl w:val="0"/>
-          <w:numId w:val="1"/>
-        </w:numPr>
-      </w:pPr>
-      <w:bookmarkStart w:id="16" w:name="_Toc32593519"/>
-      <w:r>
-        <w:t>Ove</w:t>
-      </w:r>
-      <w:r>
-        <w:t>rall Description</w:t>
-      </w:r>
-      <w:bookmarkEnd w:id="16"/>
+        <w:t>&lt;Describe the different types of reader that the document is intended for, such as developers, project managers, marketing staff, users, testers, and documentation writers. Describe what the rest of this SRS contains and how it is organized. Suggest a sequence for reading the document, beginning with the overview sections and proceeding through the sections that are most pertinent to each reader type.&gt;</w:t>
+      </w:r>
     </w:p>
     <w:p>
       <w:pPr>
@@ -3480,13 +3446,16 @@
           <w:numId w:val="1"/>
         </w:numPr>
       </w:pPr>
-      <w:bookmarkStart w:id="17" w:name="_2s8eyo1" w:colFirst="0" w:colLast="0"/>
-      <w:bookmarkStart w:id="18" w:name="_Toc32593520"/>
-      <w:bookmarkEnd w:id="17"/>
-      <w:r>
-        <w:t>Product Perspective</w:t>
-      </w:r>
-      <w:bookmarkEnd w:id="18"/>
+      <w:bookmarkStart w:id="11" w:name="_Toc32652950"/>
+      <w:r>
+        <w:t>Product Scope</w:t>
+      </w:r>
+      <w:bookmarkEnd w:id="11"/>
+    </w:p>
+    <w:p>
+      <w:r>
+        <w:tab/>
+      </w:r>
     </w:p>
     <w:p>
       <w:pPr>
@@ -3497,60 +3466,105 @@
           <w:right w:val="nil"/>
           <w:between w:val="nil"/>
         </w:pBdr>
-        <w:rPr>
-          <w:rFonts w:ascii="Arial" w:eastAsia="Arial" w:hAnsi="Arial" w:cs="Arial"/>
-          <w:i/>
-          <w:color w:val="000000"/>
-          <w:sz w:val="22"/>
-          <w:szCs w:val="22"/>
-        </w:rPr>
-      </w:pPr>
-      <w:bookmarkStart w:id="19" w:name="_17dp8vu" w:colFirst="0" w:colLast="0"/>
-      <w:bookmarkEnd w:id="19"/>
-      <w:r>
-        <w:rPr>
-          <w:rFonts w:ascii="Arial" w:eastAsia="Arial" w:hAnsi="Arial" w:cs="Arial"/>
-          <w:i/>
-          <w:color w:val="000000"/>
-          <w:sz w:val="22"/>
-          <w:szCs w:val="22"/>
-        </w:rPr>
-        <w:t>&lt;Describe the context and origin of the product being specified in this SRS. For example, state whether this product is a follow-on member of a product family, a replacement for certain existing systems, or a new, self-</w:t>
-      </w:r>
-      <w:r>
-        <w:rPr>
-          <w:rFonts w:ascii="Arial" w:eastAsia="Arial" w:hAnsi="Arial" w:cs="Arial"/>
-          <w:i/>
-          <w:color w:val="000000"/>
-          <w:sz w:val="22"/>
-          <w:szCs w:val="22"/>
-        </w:rPr>
-        <w:t>contained product. If the SRS defines a component of a larger system, relate the requirements of the larger system to the functionality of this software and identify interfaces between the two. A simple diagram that shows the major components of the overal</w:t>
-      </w:r>
-      <w:r>
-        <w:rPr>
-          <w:rFonts w:ascii="Arial" w:eastAsia="Arial" w:hAnsi="Arial" w:cs="Arial"/>
-          <w:i/>
-          <w:color w:val="000000"/>
-          <w:sz w:val="22"/>
-          <w:szCs w:val="22"/>
-        </w:rPr>
-        <w:t>l system, subsystem interconnections, and external interfaces can be helpful.&gt;</w:t>
-      </w:r>
-    </w:p>
-    <w:p>
-      <w:pPr>
-        <w:pStyle w:val="Heading2"/>
-        <w:numPr>
-          <w:ilvl w:val="1"/>
-          <w:numId w:val="1"/>
-        </w:numPr>
-      </w:pPr>
-      <w:bookmarkStart w:id="20" w:name="_Toc32593521"/>
-      <w:r>
-        <w:t>Product Functions</w:t>
-      </w:r>
-      <w:bookmarkEnd w:id="20"/>
+        <w:ind w:left="720"/>
+        <w:rPr>
+          <w:rFonts w:ascii="Arial" w:eastAsia="Arial" w:hAnsi="Arial" w:cs="Arial"/>
+          <w:iCs/>
+          <w:color w:val="000000"/>
+          <w:sz w:val="22"/>
+          <w:szCs w:val="22"/>
+        </w:rPr>
+      </w:pPr>
+      <w:bookmarkStart w:id="12" w:name="_1t3h5sf" w:colFirst="0" w:colLast="0"/>
+      <w:bookmarkEnd w:id="12"/>
+      <w:r>
+        <w:t xml:space="preserve">Burger Breakout is a game application designed for </w:t>
+      </w:r>
+      <w:commentRangeStart w:id="13"/>
+      <w:r>
+        <w:t>use through webpages</w:t>
+      </w:r>
+      <w:commentRangeEnd w:id="13"/>
+      <w:r>
+        <w:rPr>
+          <w:rStyle w:val="CommentReference"/>
+        </w:rPr>
+        <w:commentReference w:id="13"/>
+      </w:r>
+      <w:r>
+        <w:t>. The aim of the project is to develop a game for all ages that is centered around a Five Guys</w:t>
+      </w:r>
+      <w:r>
+        <w:rPr>
+          <w:vertAlign w:val="superscript"/>
+        </w:rPr>
+        <w:t>®</w:t>
+      </w:r>
+      <w:r>
+        <w:t xml:space="preserve"> theme. The 2-D levels would be designed around different environments of the restaurant, such as the tables where patrons eat and the kitchen where the food is prepared.</w:t>
+      </w:r>
+      <w:r>
+        <w:t xml:space="preserve"> The </w:t>
+      </w:r>
+      <w:r>
+        <w:t>user</w:t>
+      </w:r>
+      <w:r>
+        <w:t xml:space="preserve"> will</w:t>
+      </w:r>
+      <w:r>
+        <w:t xml:space="preserve"> guide the </w:t>
+      </w:r>
+      <w:r>
+        <w:t>playable character</w:t>
+      </w:r>
+      <w:r>
+        <w:t xml:space="preserve"> through various levels by running, jumping, fighting, and </w:t>
+      </w:r>
+      <w:r>
+        <w:lastRenderedPageBreak/>
+        <w:t xml:space="preserve">climbing. There will also be other non-playable characters that will act as allies or enemies towards the playable character. </w:t>
+      </w:r>
+      <w:r>
+        <w:t>Some levels may culminate in a boss fight or even encounter mini-bosses’</w:t>
+      </w:r>
+      <w:r>
+        <w:t xml:space="preserve"> </w:t>
+      </w:r>
+      <w:r>
+        <w:t xml:space="preserve">in the middle of </w:t>
+      </w:r>
+      <w:r>
+        <w:t>them</w:t>
+      </w:r>
+      <w:r>
+        <w:t xml:space="preserve">. These non-player characters will have increased stats as well as move sets that will add a challenge </w:t>
+      </w:r>
+      <w:r>
+        <w:t>for</w:t>
+      </w:r>
+      <w:r>
+        <w:t xml:space="preserve"> the </w:t>
+      </w:r>
+      <w:r>
+        <w:t>user</w:t>
+      </w:r>
+      <w:r>
+        <w:t>.</w:t>
+      </w:r>
+    </w:p>
+    <w:p>
+      <w:pPr>
+        <w:pStyle w:val="template"/>
+      </w:pPr>
+    </w:p>
+    <w:p>
+      <w:pPr>
+        <w:pStyle w:val="template"/>
+      </w:pPr>
+      <w:r>
+        <w:t>&lt;Provide a short description of the software being specified and its purpose, including relevant benefits, objectives, and goals. Relate the software to corporate goals or business strategies. If a separate vision and scope document is available, refer to it rather than duplicating its contents here.&gt;</w:t>
+      </w:r>
     </w:p>
     <w:p>
       <w:pPr>
@@ -3561,6 +3575,7 @@
           <w:right w:val="nil"/>
           <w:between w:val="nil"/>
         </w:pBdr>
+        <w:ind w:left="360"/>
         <w:rPr>
           <w:rFonts w:ascii="Arial" w:eastAsia="Arial" w:hAnsi="Arial" w:cs="Arial"/>
           <w:i/>
@@ -3569,82 +3584,6 @@
           <w:szCs w:val="22"/>
         </w:rPr>
       </w:pPr>
-      <w:bookmarkStart w:id="21" w:name="_3rdcrjn" w:colFirst="0" w:colLast="0"/>
-      <w:bookmarkEnd w:id="21"/>
-      <w:r>
-        <w:rPr>
-          <w:rFonts w:ascii="Arial" w:eastAsia="Arial" w:hAnsi="Arial" w:cs="Arial"/>
-          <w:i/>
-          <w:color w:val="000000"/>
-          <w:sz w:val="22"/>
-          <w:szCs w:val="22"/>
-        </w:rPr>
-        <w:t xml:space="preserve">&lt;Summarize the major functions the product must perform or must let the user perform. Details will be provided in Section 3, so only a </w:t>
-      </w:r>
-      <w:proofErr w:type="gramStart"/>
-      <w:r>
-        <w:rPr>
-          <w:rFonts w:ascii="Arial" w:eastAsia="Arial" w:hAnsi="Arial" w:cs="Arial"/>
-          <w:i/>
-          <w:color w:val="000000"/>
-          <w:sz w:val="22"/>
-          <w:szCs w:val="22"/>
-        </w:rPr>
-        <w:t>high level</w:t>
-      </w:r>
-      <w:proofErr w:type="gramEnd"/>
-      <w:r>
-        <w:rPr>
-          <w:rFonts w:ascii="Arial" w:eastAsia="Arial" w:hAnsi="Arial" w:cs="Arial"/>
-          <w:i/>
-          <w:color w:val="000000"/>
-          <w:sz w:val="22"/>
-          <w:szCs w:val="22"/>
-        </w:rPr>
-        <w:t xml:space="preserve"> summary (such</w:t>
-      </w:r>
-      <w:r>
-        <w:rPr>
-          <w:rFonts w:ascii="Arial" w:eastAsia="Arial" w:hAnsi="Arial" w:cs="Arial"/>
-          <w:i/>
-          <w:color w:val="000000"/>
-          <w:sz w:val="22"/>
-          <w:szCs w:val="22"/>
-        </w:rPr>
-        <w:t xml:space="preserve"> as a bullet list) is needed here. Organize the functions to make them understandable to any reader of the SRS. A picture of the major groups of related requirements and how they relate, such as a </w:t>
-      </w:r>
-      <w:proofErr w:type="gramStart"/>
-      <w:r>
-        <w:rPr>
-          <w:rFonts w:ascii="Arial" w:eastAsia="Arial" w:hAnsi="Arial" w:cs="Arial"/>
-          <w:i/>
-          <w:color w:val="000000"/>
-          <w:sz w:val="22"/>
-          <w:szCs w:val="22"/>
-        </w:rPr>
-        <w:t>top level</w:t>
-      </w:r>
-      <w:proofErr w:type="gramEnd"/>
-      <w:r>
-        <w:rPr>
-          <w:rFonts w:ascii="Arial" w:eastAsia="Arial" w:hAnsi="Arial" w:cs="Arial"/>
-          <w:i/>
-          <w:color w:val="000000"/>
-          <w:sz w:val="22"/>
-          <w:szCs w:val="22"/>
-        </w:rPr>
-        <w:t xml:space="preserve"> data flow diagram or object class diagram, is oft</w:t>
-      </w:r>
-      <w:r>
-        <w:rPr>
-          <w:rFonts w:ascii="Arial" w:eastAsia="Arial" w:hAnsi="Arial" w:cs="Arial"/>
-          <w:i/>
-          <w:color w:val="000000"/>
-          <w:sz w:val="22"/>
-          <w:szCs w:val="22"/>
-        </w:rPr>
-        <w:t>en effective.&gt;</w:t>
-      </w:r>
     </w:p>
     <w:p>
       <w:pPr>
@@ -3654,11 +3593,50 @@
           <w:numId w:val="1"/>
         </w:numPr>
       </w:pPr>
-      <w:bookmarkStart w:id="22" w:name="_Toc32593522"/>
-      <w:r>
-        <w:t>User Classes and Characteristics</w:t>
-      </w:r>
-      <w:bookmarkEnd w:id="22"/>
+      <w:bookmarkStart w:id="14" w:name="_Toc32652951"/>
+      <w:commentRangeStart w:id="15"/>
+      <w:r>
+        <w:t>References</w:t>
+      </w:r>
+      <w:commentRangeEnd w:id="15"/>
+      <w:r>
+        <w:rPr>
+          <w:rStyle w:val="CommentReference"/>
+          <w:b w:val="0"/>
+        </w:rPr>
+        <w:commentReference w:id="15"/>
+      </w:r>
+      <w:bookmarkEnd w:id="14"/>
+    </w:p>
+    <w:p>
+      <w:pPr>
+        <w:pStyle w:val="ListParagraph"/>
+        <w:numPr>
+          <w:ilvl w:val="0"/>
+          <w:numId w:val="2"/>
+        </w:numPr>
+      </w:pPr>
+      <w:r>
+        <w:t>IEEE STD 830-1998, IEEE Recommended Practice for Software Requirements Specifications</w:t>
+      </w:r>
+    </w:p>
+    <w:p/>
+    <w:p>
+      <w:pPr>
+        <w:pStyle w:val="ListParagraph"/>
+        <w:numPr>
+          <w:ilvl w:val="0"/>
+          <w:numId w:val="2"/>
+        </w:numPr>
+      </w:pPr>
+      <w:r>
+        <w:t xml:space="preserve"> </w:t>
+      </w:r>
+      <w:hyperlink r:id="rId14">
+        <w:r>
+          <w:t>https://bb.courses.maine.edu/bbcswebdav/pid-6227278-dt-content-rid-17503191_2/courses/2020.UMS05-C.0017.1/IEEE%20Recommended%20Practice%20for%20Software%20Requirements%20Specifications.pdf</w:t>
+        </w:r>
+      </w:hyperlink>
     </w:p>
     <w:p>
       <w:pPr>
@@ -3677,52 +3655,6 @@
           <w:szCs w:val="22"/>
         </w:rPr>
       </w:pPr>
-      <w:bookmarkStart w:id="23" w:name="_26in1rg" w:colFirst="0" w:colLast="0"/>
-      <w:bookmarkEnd w:id="23"/>
-      <w:r>
-        <w:rPr>
-          <w:rFonts w:ascii="Arial" w:eastAsia="Arial" w:hAnsi="Arial" w:cs="Arial"/>
-          <w:i/>
-          <w:color w:val="000000"/>
-          <w:sz w:val="22"/>
-          <w:szCs w:val="22"/>
-        </w:rPr>
-        <w:t>&lt;Identify the various user classes that you anticipate will use this product. User classes may be differentiated based on frequency of use, subset of product functions used, technical expertise, security or p</w:t>
-      </w:r>
-      <w:r>
-        <w:rPr>
-          <w:rFonts w:ascii="Arial" w:eastAsia="Arial" w:hAnsi="Arial" w:cs="Arial"/>
-          <w:i/>
-          <w:color w:val="000000"/>
-          <w:sz w:val="22"/>
-          <w:szCs w:val="22"/>
-        </w:rPr>
-        <w:t>rivilege levels, educational level, or experience. Describe the pertinent characteristics of each user class. Certain requirements may pertain only to certain user classes. Distinguish the most important user classes for this product from those who are les</w:t>
-      </w:r>
-      <w:r>
-        <w:rPr>
-          <w:rFonts w:ascii="Arial" w:eastAsia="Arial" w:hAnsi="Arial" w:cs="Arial"/>
-          <w:i/>
-          <w:color w:val="000000"/>
-          <w:sz w:val="22"/>
-          <w:szCs w:val="22"/>
-        </w:rPr>
-        <w:t>s important to satisfy.&gt;</w:t>
-      </w:r>
-    </w:p>
-    <w:p>
-      <w:pPr>
-        <w:pStyle w:val="Heading2"/>
-        <w:numPr>
-          <w:ilvl w:val="1"/>
-          <w:numId w:val="1"/>
-        </w:numPr>
-      </w:pPr>
-      <w:bookmarkStart w:id="24" w:name="_Toc32593523"/>
-      <w:r>
-        <w:t>Operating Environment</w:t>
-      </w:r>
-      <w:bookmarkEnd w:id="24"/>
     </w:p>
     <w:p>
       <w:pPr>
@@ -3741,8 +3673,6 @@
           <w:szCs w:val="22"/>
         </w:rPr>
       </w:pPr>
-      <w:bookmarkStart w:id="25" w:name="_lnxbz9" w:colFirst="0" w:colLast="0"/>
-      <w:bookmarkEnd w:id="25"/>
       <w:r>
         <w:rPr>
           <w:rFonts w:ascii="Arial" w:eastAsia="Arial" w:hAnsi="Arial" w:cs="Arial"/>
@@ -3751,18 +3681,22 @@
           <w:sz w:val="22"/>
           <w:szCs w:val="22"/>
         </w:rPr>
-        <w:t>&lt;Describe the environment in which the software will operate, including the hardware platform, operating system and versions, and any other software components or applications with which it must peacefully coe</w:t>
-      </w:r>
-      <w:r>
-        <w:rPr>
-          <w:rFonts w:ascii="Arial" w:eastAsia="Arial" w:hAnsi="Arial" w:cs="Arial"/>
-          <w:i/>
-          <w:color w:val="000000"/>
-          <w:sz w:val="22"/>
-          <w:szCs w:val="22"/>
-        </w:rPr>
-        <w:t>xist.&gt;</w:t>
-      </w:r>
+        <w:t>&lt;List any other documents or Web addresses to which this SRS refers. These may include user interface style guides, contracts, standards, system requirements specifications, use case documents, or a vision and scope document. Provide enough information so that the reader could access a copy of each reference, including title, author, version number, date, and source or location.&gt;</w:t>
+      </w:r>
+    </w:p>
+    <w:p>
+      <w:pPr>
+        <w:pStyle w:val="Heading1"/>
+        <w:numPr>
+          <w:ilvl w:val="0"/>
+          <w:numId w:val="1"/>
+        </w:numPr>
+      </w:pPr>
+      <w:bookmarkStart w:id="16" w:name="_Toc32652952"/>
+      <w:r>
+        <w:t>Overall Description</w:t>
+      </w:r>
+      <w:bookmarkEnd w:id="16"/>
     </w:p>
     <w:p>
       <w:pPr>
@@ -3772,12 +3706,13 @@
           <w:numId w:val="1"/>
         </w:numPr>
       </w:pPr>
-      <w:bookmarkStart w:id="26" w:name="_Toc32593524"/>
-      <w:r>
-        <w:lastRenderedPageBreak/>
-        <w:t>Design and Implementation Constraints</w:t>
-      </w:r>
-      <w:bookmarkEnd w:id="26"/>
+      <w:bookmarkStart w:id="17" w:name="_2s8eyo1" w:colFirst="0" w:colLast="0"/>
+      <w:bookmarkStart w:id="18" w:name="_Toc32652953"/>
+      <w:bookmarkEnd w:id="17"/>
+      <w:r>
+        <w:t>Product Perspective</w:t>
+      </w:r>
+      <w:bookmarkEnd w:id="18"/>
     </w:p>
     <w:p>
       <w:pPr>
@@ -3788,6 +3723,7 @@
           <w:right w:val="nil"/>
           <w:between w:val="nil"/>
         </w:pBdr>
+        <w:ind w:firstLine="720"/>
         <w:rPr>
           <w:rFonts w:ascii="Arial" w:eastAsia="Arial" w:hAnsi="Arial" w:cs="Arial"/>
           <w:i/>
@@ -3796,52 +3732,68 @@
           <w:szCs w:val="22"/>
         </w:rPr>
       </w:pPr>
-      <w:bookmarkStart w:id="27" w:name="_35nkun2" w:colFirst="0" w:colLast="0"/>
-      <w:bookmarkEnd w:id="27"/>
-      <w:r>
-        <w:rPr>
-          <w:rFonts w:ascii="Arial" w:eastAsia="Arial" w:hAnsi="Arial" w:cs="Arial"/>
-          <w:i/>
-          <w:color w:val="000000"/>
-          <w:sz w:val="22"/>
-          <w:szCs w:val="22"/>
-        </w:rPr>
-        <w:t>&lt;Describe any items or issues that will limit the options available to the developers. These might include: corporate or regulatory policies; hardware limitations (timing requirements, memory requirements); interfaces to other applications; specific techno</w:t>
-      </w:r>
-      <w:r>
-        <w:rPr>
-          <w:rFonts w:ascii="Arial" w:eastAsia="Arial" w:hAnsi="Arial" w:cs="Arial"/>
-          <w:i/>
-          <w:color w:val="000000"/>
-          <w:sz w:val="22"/>
-          <w:szCs w:val="22"/>
-        </w:rPr>
-        <w:t>logies, tools, and databases to be used; parallel operations; language requirements; communications protocols; security considerations; design conventions or programming standards (for example, if the customer’s organization will be responsible for maintai</w:t>
-      </w:r>
-      <w:r>
-        <w:rPr>
-          <w:rFonts w:ascii="Arial" w:eastAsia="Arial" w:hAnsi="Arial" w:cs="Arial"/>
-          <w:i/>
-          <w:color w:val="000000"/>
-          <w:sz w:val="22"/>
-          <w:szCs w:val="22"/>
-        </w:rPr>
-        <w:t>ning the delivered software).&gt;</w:t>
-      </w:r>
-    </w:p>
-    <w:p>
-      <w:pPr>
-        <w:pStyle w:val="Heading2"/>
-        <w:numPr>
-          <w:ilvl w:val="1"/>
-          <w:numId w:val="1"/>
-        </w:numPr>
-      </w:pPr>
-      <w:bookmarkStart w:id="28" w:name="_Toc32593525"/>
-      <w:r>
-        <w:t>User Documentation</w:t>
-      </w:r>
-      <w:bookmarkEnd w:id="28"/>
+      <w:bookmarkStart w:id="19" w:name="_17dp8vu" w:colFirst="0" w:colLast="0"/>
+      <w:bookmarkEnd w:id="19"/>
+      <w:r>
+        <w:t>Burger Breakout</w:t>
+      </w:r>
+      <w:r>
+        <w:t xml:space="preserve"> is a </w:t>
+      </w:r>
+      <w:r>
+        <w:t xml:space="preserve">new, self-contained, </w:t>
+      </w:r>
+      <w:commentRangeStart w:id="20"/>
+      <w:r>
+        <w:t>standalone</w:t>
+      </w:r>
+      <w:commentRangeEnd w:id="20"/>
+      <w:r>
+        <w:rPr>
+          <w:rStyle w:val="CommentReference"/>
+        </w:rPr>
+        <w:commentReference w:id="20"/>
+      </w:r>
+      <w:r>
+        <w:t xml:space="preserve"> product and it is designed to run </w:t>
+      </w:r>
+      <w:commentRangeStart w:id="21"/>
+      <w:r>
+        <w:t>on webpages</w:t>
+      </w:r>
+      <w:commentRangeEnd w:id="21"/>
+      <w:r>
+        <w:rPr>
+          <w:rStyle w:val="CommentReference"/>
+        </w:rPr>
+        <w:commentReference w:id="21"/>
+      </w:r>
+      <w:r>
+        <w:t xml:space="preserve">. The </w:t>
+      </w:r>
+      <w:r>
+        <w:t>only</w:t>
+      </w:r>
+      <w:r>
+        <w:t xml:space="preserve"> requirement</w:t>
+      </w:r>
+      <w:r>
+        <w:t>s</w:t>
+      </w:r>
+      <w:r>
+        <w:t xml:space="preserve"> for the </w:t>
+      </w:r>
+      <w:r>
+        <w:t xml:space="preserve">user </w:t>
+      </w:r>
+      <w:r>
+        <w:t>are to have internet access, an internet browser, and functional keyboard</w:t>
+      </w:r>
+      <w:bookmarkStart w:id="22" w:name="_GoBack"/>
+      <w:bookmarkEnd w:id="22"/>
+      <w:r>
+        <w:t>.</w:t>
+      </w:r>
     </w:p>
     <w:p>
       <w:pPr>
@@ -3860,42 +3812,6 @@
           <w:szCs w:val="22"/>
         </w:rPr>
       </w:pPr>
-      <w:bookmarkStart w:id="29" w:name="_1ksv4uv" w:colFirst="0" w:colLast="0"/>
-      <w:bookmarkEnd w:id="29"/>
-      <w:r>
-        <w:rPr>
-          <w:rFonts w:ascii="Arial" w:eastAsia="Arial" w:hAnsi="Arial" w:cs="Arial"/>
-          <w:i/>
-          <w:color w:val="000000"/>
-          <w:sz w:val="22"/>
-          <w:szCs w:val="22"/>
-        </w:rPr>
-        <w:t>&lt;List the user documentation components (such as user manuals, on-line help, and tutorials) that will be delivered along with the software. Identify any known user documentation delivery formats or standard</w:t>
-      </w:r>
-      <w:r>
-        <w:rPr>
-          <w:rFonts w:ascii="Arial" w:eastAsia="Arial" w:hAnsi="Arial" w:cs="Arial"/>
-          <w:i/>
-          <w:color w:val="000000"/>
-          <w:sz w:val="22"/>
-          <w:szCs w:val="22"/>
-        </w:rPr>
-        <w:t>s.&gt;</w:t>
-      </w:r>
-    </w:p>
-    <w:p>
-      <w:pPr>
-        <w:pStyle w:val="Heading2"/>
-        <w:numPr>
-          <w:ilvl w:val="1"/>
-          <w:numId w:val="1"/>
-        </w:numPr>
-      </w:pPr>
-      <w:bookmarkStart w:id="30" w:name="_Toc32593526"/>
-      <w:r>
-        <w:t>Assumptions and Dependencies</w:t>
-      </w:r>
-      <w:bookmarkEnd w:id="30"/>
     </w:p>
     <w:p>
       <w:pPr>
@@ -3914,8 +3830,6 @@
           <w:szCs w:val="22"/>
         </w:rPr>
       </w:pPr>
-      <w:bookmarkStart w:id="31" w:name="_44sinio" w:colFirst="0" w:colLast="0"/>
-      <w:bookmarkEnd w:id="31"/>
       <w:r>
         <w:rPr>
           <w:rFonts w:ascii="Arial" w:eastAsia="Arial" w:hAnsi="Arial" w:cs="Arial"/>
@@ -3924,42 +3838,8 @@
           <w:sz w:val="22"/>
           <w:szCs w:val="22"/>
         </w:rPr>
-        <w:t>&lt;List any assumed factors (as opposed to known facts) that could affect the requirements stated in the SRS. These could include third-party or commercial components that you plan to use, issues around the development or ope</w:t>
-      </w:r>
-      <w:r>
-        <w:rPr>
-          <w:rFonts w:ascii="Arial" w:eastAsia="Arial" w:hAnsi="Arial" w:cs="Arial"/>
-          <w:i/>
-          <w:color w:val="000000"/>
-          <w:sz w:val="22"/>
-          <w:szCs w:val="22"/>
-        </w:rPr>
-        <w:t>rating environment, or constraints. The project could be affected if these assumptions are incorrect, are not shared, or change. Also identify any dependencies the project has on external factors, such as software components that you intend to reuse from a</w:t>
-      </w:r>
-      <w:r>
-        <w:rPr>
-          <w:rFonts w:ascii="Arial" w:eastAsia="Arial" w:hAnsi="Arial" w:cs="Arial"/>
-          <w:i/>
-          <w:color w:val="000000"/>
-          <w:sz w:val="22"/>
-          <w:szCs w:val="22"/>
-        </w:rPr>
-        <w:t>nother project, unless they are already documented elsewhere (for example, in the vision and scope document or the project plan).&gt;</w:t>
-      </w:r>
-    </w:p>
-    <w:p>
-      <w:pPr>
-        <w:pStyle w:val="Heading1"/>
-        <w:numPr>
-          <w:ilvl w:val="0"/>
-          <w:numId w:val="1"/>
-        </w:numPr>
-      </w:pPr>
-      <w:bookmarkStart w:id="32" w:name="_Toc32593527"/>
-      <w:r>
-        <w:t>External Interface Requirements</w:t>
-      </w:r>
-      <w:bookmarkEnd w:id="32"/>
+        <w:t>&lt;Describe the context and origin of the product being specified in this SRS. For example, state whether this product is a follow-on member of a product family, a replacement for certain existing systems, or a new, self-contained product. If the SRS defines a component of a larger system, relate the requirements of the larger system to the functionality of this software and identify interfaces between the two. A simple diagram that shows the major components of the overall system, subsystem interconnections, and external interfaces can be helpful.&gt;</w:t>
+      </w:r>
     </w:p>
     <w:p>
       <w:pPr>
@@ -3969,11 +3849,11 @@
           <w:numId w:val="1"/>
         </w:numPr>
       </w:pPr>
-      <w:bookmarkStart w:id="33" w:name="_Toc32593528"/>
-      <w:r>
-        <w:t>User Interfaces</w:t>
-      </w:r>
-      <w:bookmarkEnd w:id="33"/>
+      <w:bookmarkStart w:id="23" w:name="_Toc32652954"/>
+      <w:r>
+        <w:t>Product Functions</w:t>
+      </w:r>
+      <w:bookmarkEnd w:id="23"/>
     </w:p>
     <w:p>
       <w:pPr>
@@ -3992,8 +3872,8 @@
           <w:szCs w:val="22"/>
         </w:rPr>
       </w:pPr>
-      <w:bookmarkStart w:id="34" w:name="_z337ya" w:colFirst="0" w:colLast="0"/>
-      <w:bookmarkEnd w:id="34"/>
+      <w:bookmarkStart w:id="24" w:name="_3rdcrjn" w:colFirst="0" w:colLast="0"/>
+      <w:bookmarkEnd w:id="24"/>
       <w:r>
         <w:rPr>
           <w:rFonts w:ascii="Arial" w:eastAsia="Arial" w:hAnsi="Arial" w:cs="Arial"/>
@@ -4002,7 +3882,7 @@
           <w:sz w:val="22"/>
           <w:szCs w:val="22"/>
         </w:rPr>
-        <w:t>&lt;Describe the logical characteristics of each interface between the software product and the users. This may include sample screen images, any GUI standards or product family style guides that are to be followed, screen layout constraints, standard buttons</w:t>
+        <w:t xml:space="preserve">&lt;Summarize the major functions the product must perform or must let the user perform. Details will be provided in Section 3, so only a high level summary (such as a bullet list) is needed here. Organize the functions to make them understandable to any reader of the SRS. A picture of the </w:t>
       </w:r>
       <w:r>
         <w:rPr>
@@ -4012,17 +3892,8 @@
           <w:sz w:val="22"/>
           <w:szCs w:val="22"/>
         </w:rPr>
-        <w:t xml:space="preserve"> and functions (e.g., help) that will appear on every screen, keyboard shortcuts, error message display standards, and so on. Define the software components for which a user interface is needed. Details of the user interface design should be documented in </w:t>
-      </w:r>
-      <w:r>
-        <w:rPr>
-          <w:rFonts w:ascii="Arial" w:eastAsia="Arial" w:hAnsi="Arial" w:cs="Arial"/>
-          <w:i/>
-          <w:color w:val="000000"/>
-          <w:sz w:val="22"/>
-          <w:szCs w:val="22"/>
-        </w:rPr>
-        <w:t>a separate user interface specification.&gt;</w:t>
+        <w:lastRenderedPageBreak/>
+        <w:t>major groups of related requirements and how they relate, such as a top level data flow diagram or object class diagram, is often effective.&gt;</w:t>
       </w:r>
     </w:p>
     <w:p>
@@ -4033,11 +3904,11 @@
           <w:numId w:val="1"/>
         </w:numPr>
       </w:pPr>
-      <w:bookmarkStart w:id="35" w:name="_Toc32593529"/>
-      <w:r>
-        <w:t>Hardware Interfaces</w:t>
-      </w:r>
-      <w:bookmarkEnd w:id="35"/>
+      <w:bookmarkStart w:id="25" w:name="_Toc32652955"/>
+      <w:r>
+        <w:t>User Classes and Characteristics</w:t>
+      </w:r>
+      <w:bookmarkEnd w:id="25"/>
     </w:p>
     <w:p>
       <w:pPr>
@@ -4056,8 +3927,8 @@
           <w:szCs w:val="22"/>
         </w:rPr>
       </w:pPr>
-      <w:bookmarkStart w:id="36" w:name="_3j2qqm3" w:colFirst="0" w:colLast="0"/>
-      <w:bookmarkEnd w:id="36"/>
+      <w:bookmarkStart w:id="26" w:name="_26in1rg" w:colFirst="0" w:colLast="0"/>
+      <w:bookmarkEnd w:id="26"/>
       <w:r>
         <w:rPr>
           <w:rFonts w:ascii="Arial" w:eastAsia="Arial" w:hAnsi="Arial" w:cs="Arial"/>
@@ -4066,17 +3937,7 @@
           <w:sz w:val="22"/>
           <w:szCs w:val="22"/>
         </w:rPr>
-        <w:t>&lt;Describe the logical and physical characteristics of each interface between the software product and the hardware components of the system. This may include the supported device types, the natu</w:t>
-      </w:r>
-      <w:r>
-        <w:rPr>
-          <w:rFonts w:ascii="Arial" w:eastAsia="Arial" w:hAnsi="Arial" w:cs="Arial"/>
-          <w:i/>
-          <w:color w:val="000000"/>
-          <w:sz w:val="22"/>
-          <w:szCs w:val="22"/>
-        </w:rPr>
-        <w:t>re of the data and control interactions between the software and the hardware, and communication protocols to be used.&gt;</w:t>
+        <w:t>&lt;Identify the various user classes that you anticipate will use this product. User classes may be differentiated based on frequency of use, subset of product functions used, technical expertise, security or privilege levels, educational level, or experience. Describe the pertinent characteristics of each user class. Certain requirements may pertain only to certain user classes. Distinguish the most important user classes for this product from those who are less important to satisfy.&gt;</w:t>
       </w:r>
     </w:p>
     <w:p>
@@ -4087,12 +3948,11 @@
           <w:numId w:val="1"/>
         </w:numPr>
       </w:pPr>
-      <w:bookmarkStart w:id="37" w:name="_Toc32593530"/>
-      <w:r>
-        <w:lastRenderedPageBreak/>
-        <w:t>Software Interfaces</w:t>
-      </w:r>
-      <w:bookmarkEnd w:id="37"/>
+      <w:bookmarkStart w:id="27" w:name="_Toc32652956"/>
+      <w:r>
+        <w:t>Operating Environment</w:t>
+      </w:r>
+      <w:bookmarkEnd w:id="27"/>
     </w:p>
     <w:p>
       <w:pPr>
@@ -4111,8 +3971,8 @@
           <w:szCs w:val="22"/>
         </w:rPr>
       </w:pPr>
-      <w:bookmarkStart w:id="38" w:name="_1y810tw" w:colFirst="0" w:colLast="0"/>
-      <w:bookmarkEnd w:id="38"/>
+      <w:bookmarkStart w:id="28" w:name="_lnxbz9" w:colFirst="0" w:colLast="0"/>
+      <w:bookmarkEnd w:id="28"/>
       <w:r>
         <w:rPr>
           <w:rFonts w:ascii="Arial" w:eastAsia="Arial" w:hAnsi="Arial" w:cs="Arial"/>
@@ -4121,37 +3981,7 @@
           <w:sz w:val="22"/>
           <w:szCs w:val="22"/>
         </w:rPr>
-        <w:t xml:space="preserve">&lt;Describe the connections between this product and other specific software components (name and version), including </w:t>
-      </w:r>
-      <w:r>
-        <w:rPr>
-          <w:rFonts w:ascii="Arial" w:eastAsia="Arial" w:hAnsi="Arial" w:cs="Arial"/>
-          <w:i/>
-          <w:color w:val="000000"/>
-          <w:sz w:val="22"/>
-          <w:szCs w:val="22"/>
-        </w:rPr>
-        <w:t xml:space="preserve">databases, operating systems, tools, libraries, and integrated commercial components. Identify the data items or messages coming into the system and going out and describe the purpose of each. Describe the services needed and the nature of communications. </w:t>
-      </w:r>
-      <w:r>
-        <w:rPr>
-          <w:rFonts w:ascii="Arial" w:eastAsia="Arial" w:hAnsi="Arial" w:cs="Arial"/>
-          <w:i/>
-          <w:color w:val="000000"/>
-          <w:sz w:val="22"/>
-          <w:szCs w:val="22"/>
-        </w:rPr>
-        <w:t>Refer to documents that describe detailed application programming interface protocols. Identify data that will be shared across software components. If the data sharing mechanism must be implemented in a specific way (for example, use of a global data area</w:t>
-      </w:r>
-      <w:r>
-        <w:rPr>
-          <w:rFonts w:ascii="Arial" w:eastAsia="Arial" w:hAnsi="Arial" w:cs="Arial"/>
-          <w:i/>
-          <w:color w:val="000000"/>
-          <w:sz w:val="22"/>
-          <w:szCs w:val="22"/>
-        </w:rPr>
-        <w:t xml:space="preserve"> in a multitasking operating system), specify this as an implementation constraint.&gt;</w:t>
+        <w:t>&lt;Describe the environment in which the software will operate, including the hardware platform, operating system and versions, and any other software components or applications with which it must peacefully coexist.&gt;</w:t>
       </w:r>
     </w:p>
     <w:p>
@@ -4162,11 +3992,11 @@
           <w:numId w:val="1"/>
         </w:numPr>
       </w:pPr>
-      <w:bookmarkStart w:id="39" w:name="_Toc32593531"/>
-      <w:r>
-        <w:t>Communications Interfaces</w:t>
-      </w:r>
-      <w:bookmarkEnd w:id="39"/>
+      <w:bookmarkStart w:id="29" w:name="_Toc32652957"/>
+      <w:r>
+        <w:t>Design and Implementation Constraints</w:t>
+      </w:r>
+      <w:bookmarkEnd w:id="29"/>
     </w:p>
     <w:p>
       <w:pPr>
@@ -4185,8 +4015,8 @@
           <w:szCs w:val="22"/>
         </w:rPr>
       </w:pPr>
-      <w:bookmarkStart w:id="40" w:name="_4i7ojhp" w:colFirst="0" w:colLast="0"/>
-      <w:bookmarkEnd w:id="40"/>
+      <w:bookmarkStart w:id="30" w:name="_35nkun2" w:colFirst="0" w:colLast="0"/>
+      <w:bookmarkEnd w:id="30"/>
       <w:r>
         <w:rPr>
           <w:rFonts w:ascii="Arial" w:eastAsia="Arial" w:hAnsi="Arial" w:cs="Arial"/>
@@ -4195,42 +4025,22 @@
           <w:sz w:val="22"/>
           <w:szCs w:val="22"/>
         </w:rPr>
-        <w:t>&lt;Describe the requirements associated with any communications functions required by this product, including e-mail, web browser, network server c</w:t>
-      </w:r>
-      <w:r>
-        <w:rPr>
-          <w:rFonts w:ascii="Arial" w:eastAsia="Arial" w:hAnsi="Arial" w:cs="Arial"/>
-          <w:i/>
-          <w:color w:val="000000"/>
-          <w:sz w:val="22"/>
-          <w:szCs w:val="22"/>
-        </w:rPr>
-        <w:t>ommunications protocols, electronic forms, and so on. Define any pertinent message formatting. Identify any communication standards that will be used, such as FTP or HTTP. Specify any communication security or encryption issues, data transfer rates, and sy</w:t>
-      </w:r>
-      <w:r>
-        <w:rPr>
-          <w:rFonts w:ascii="Arial" w:eastAsia="Arial" w:hAnsi="Arial" w:cs="Arial"/>
-          <w:i/>
-          <w:color w:val="000000"/>
-          <w:sz w:val="22"/>
-          <w:szCs w:val="22"/>
-        </w:rPr>
-        <w:t>nchronization mechanisms.&gt;</w:t>
-      </w:r>
-    </w:p>
-    <w:p>
-      <w:pPr>
-        <w:pStyle w:val="Heading1"/>
+        <w:t>&lt;Describe any items or issues that will limit the options available to the developers. These might include: corporate or regulatory policies; hardware limitations (timing requirements, memory requirements); interfaces to other applications; specific technologies, tools, and databases to be used; parallel operations; language requirements; communications protocols; security considerations; design conventions or programming standards (for example, if the customer’s organization will be responsible for maintaining the delivered software).&gt;</w:t>
+      </w:r>
+    </w:p>
+    <w:p>
+      <w:pPr>
+        <w:pStyle w:val="Heading2"/>
         <w:numPr>
-          <w:ilvl w:val="0"/>
+          <w:ilvl w:val="1"/>
           <w:numId w:val="1"/>
         </w:numPr>
       </w:pPr>
-      <w:bookmarkStart w:id="41" w:name="_Toc32593532"/>
-      <w:r>
-        <w:t>System Features</w:t>
-      </w:r>
-      <w:bookmarkEnd w:id="41"/>
+      <w:bookmarkStart w:id="31" w:name="_Toc32652958"/>
+      <w:r>
+        <w:t>User Documentation</w:t>
+      </w:r>
+      <w:bookmarkEnd w:id="31"/>
     </w:p>
     <w:p>
       <w:pPr>
@@ -4249,8 +4059,8 @@
           <w:szCs w:val="22"/>
         </w:rPr>
       </w:pPr>
-      <w:bookmarkStart w:id="42" w:name="_2xcytpi" w:colFirst="0" w:colLast="0"/>
-      <w:bookmarkEnd w:id="42"/>
+      <w:bookmarkStart w:id="32" w:name="_1ksv4uv" w:colFirst="0" w:colLast="0"/>
+      <w:bookmarkEnd w:id="32"/>
       <w:r>
         <w:rPr>
           <w:rFonts w:ascii="Arial" w:eastAsia="Arial" w:hAnsi="Arial" w:cs="Arial"/>
@@ -4259,17 +4069,7 @@
           <w:sz w:val="22"/>
           <w:szCs w:val="22"/>
         </w:rPr>
-        <w:t>&lt;This template illustrates organizing the functional requirements for the product by system features, the major services provided by the product. You may prefer to organize this section by use case, mode of operat</w:t>
-      </w:r>
-      <w:r>
-        <w:rPr>
-          <w:rFonts w:ascii="Arial" w:eastAsia="Arial" w:hAnsi="Arial" w:cs="Arial"/>
-          <w:i/>
-          <w:color w:val="000000"/>
-          <w:sz w:val="22"/>
-          <w:szCs w:val="22"/>
-        </w:rPr>
-        <w:t>ion, user class, object class, functional hierarchy, or combinations of these, whatever makes the most logical sense for your product.&gt;</w:t>
+        <w:t>&lt;List the user documentation components (such as user manuals, on-line help, and tutorials) that will be delivered along with the software. Identify any known user documentation delivery formats or standards.&gt;</w:t>
       </w:r>
     </w:p>
     <w:p>
@@ -4280,11 +4080,291 @@
           <w:numId w:val="1"/>
         </w:numPr>
       </w:pPr>
-      <w:bookmarkStart w:id="43" w:name="_Toc32593533"/>
-      <w:r>
+      <w:bookmarkStart w:id="33" w:name="_Toc32652959"/>
+      <w:r>
+        <w:t>Assumptions and Dependencies</w:t>
+      </w:r>
+      <w:bookmarkEnd w:id="33"/>
+    </w:p>
+    <w:p>
+      <w:pPr>
+        <w:pBdr>
+          <w:top w:val="nil"/>
+          <w:left w:val="nil"/>
+          <w:bottom w:val="nil"/>
+          <w:right w:val="nil"/>
+          <w:between w:val="nil"/>
+        </w:pBdr>
+        <w:rPr>
+          <w:rFonts w:ascii="Arial" w:eastAsia="Arial" w:hAnsi="Arial" w:cs="Arial"/>
+          <w:i/>
+          <w:color w:val="000000"/>
+          <w:sz w:val="22"/>
+          <w:szCs w:val="22"/>
+        </w:rPr>
+      </w:pPr>
+      <w:bookmarkStart w:id="34" w:name="_44sinio" w:colFirst="0" w:colLast="0"/>
+      <w:bookmarkEnd w:id="34"/>
+      <w:r>
+        <w:rPr>
+          <w:rFonts w:ascii="Arial" w:eastAsia="Arial" w:hAnsi="Arial" w:cs="Arial"/>
+          <w:i/>
+          <w:color w:val="000000"/>
+          <w:sz w:val="22"/>
+          <w:szCs w:val="22"/>
+        </w:rPr>
+        <w:t>&lt;List any assumed factors (as opposed to known facts) that could affect the requirements stated in the SRS. These could include third-party or commercial components that you plan to use, issues around the development or operating environment, or constraints. The project could be affected if these assumptions are incorrect, are not shared, or change. Also identify any dependencies the project has on external factors, such as software components that you intend to reuse from another project, unless they are already documented elsewhere (for example, in the vision and scope document or the project plan).&gt;</w:t>
+      </w:r>
+    </w:p>
+    <w:p>
+      <w:pPr>
+        <w:pStyle w:val="Heading1"/>
+        <w:numPr>
+          <w:ilvl w:val="0"/>
+          <w:numId w:val="1"/>
+        </w:numPr>
+      </w:pPr>
+      <w:bookmarkStart w:id="35" w:name="_Toc32652960"/>
+      <w:r>
+        <w:lastRenderedPageBreak/>
+        <w:t>External Interface Requirements</w:t>
+      </w:r>
+      <w:bookmarkEnd w:id="35"/>
+    </w:p>
+    <w:p>
+      <w:pPr>
+        <w:pStyle w:val="Heading2"/>
+        <w:numPr>
+          <w:ilvl w:val="1"/>
+          <w:numId w:val="1"/>
+        </w:numPr>
+      </w:pPr>
+      <w:bookmarkStart w:id="36" w:name="_Toc32652961"/>
+      <w:r>
+        <w:t>User Interfaces</w:t>
+      </w:r>
+      <w:bookmarkEnd w:id="36"/>
+    </w:p>
+    <w:p>
+      <w:pPr>
+        <w:pBdr>
+          <w:top w:val="nil"/>
+          <w:left w:val="nil"/>
+          <w:bottom w:val="nil"/>
+          <w:right w:val="nil"/>
+          <w:between w:val="nil"/>
+        </w:pBdr>
+        <w:rPr>
+          <w:rFonts w:ascii="Arial" w:eastAsia="Arial" w:hAnsi="Arial" w:cs="Arial"/>
+          <w:i/>
+          <w:color w:val="000000"/>
+          <w:sz w:val="22"/>
+          <w:szCs w:val="22"/>
+        </w:rPr>
+      </w:pPr>
+      <w:bookmarkStart w:id="37" w:name="_z337ya" w:colFirst="0" w:colLast="0"/>
+      <w:bookmarkEnd w:id="37"/>
+      <w:r>
+        <w:rPr>
+          <w:rFonts w:ascii="Arial" w:eastAsia="Arial" w:hAnsi="Arial" w:cs="Arial"/>
+          <w:i/>
+          <w:color w:val="000000"/>
+          <w:sz w:val="22"/>
+          <w:szCs w:val="22"/>
+        </w:rPr>
+        <w:t>&lt;Describe the logical characteristics of each interface between the software product and the users. This may include sample screen images, any GUI standards or product family style guides that are to be followed, screen layout constraints, standard buttons and functions (e.g., help) that will appear on every screen, keyboard shortcuts, error message display standards, and so on. Define the software components for which a user interface is needed. Details of the user interface design should be documented in a separate user interface specification.&gt;</w:t>
+      </w:r>
+    </w:p>
+    <w:p>
+      <w:pPr>
+        <w:pStyle w:val="Heading2"/>
+        <w:numPr>
+          <w:ilvl w:val="1"/>
+          <w:numId w:val="1"/>
+        </w:numPr>
+      </w:pPr>
+      <w:bookmarkStart w:id="38" w:name="_Toc32652962"/>
+      <w:r>
+        <w:t>Hardware Interfaces</w:t>
+      </w:r>
+      <w:bookmarkEnd w:id="38"/>
+    </w:p>
+    <w:p>
+      <w:pPr>
+        <w:pBdr>
+          <w:top w:val="nil"/>
+          <w:left w:val="nil"/>
+          <w:bottom w:val="nil"/>
+          <w:right w:val="nil"/>
+          <w:between w:val="nil"/>
+        </w:pBdr>
+        <w:rPr>
+          <w:rFonts w:ascii="Arial" w:eastAsia="Arial" w:hAnsi="Arial" w:cs="Arial"/>
+          <w:i/>
+          <w:color w:val="000000"/>
+          <w:sz w:val="22"/>
+          <w:szCs w:val="22"/>
+        </w:rPr>
+      </w:pPr>
+      <w:bookmarkStart w:id="39" w:name="_3j2qqm3" w:colFirst="0" w:colLast="0"/>
+      <w:bookmarkEnd w:id="39"/>
+      <w:r>
+        <w:rPr>
+          <w:rFonts w:ascii="Arial" w:eastAsia="Arial" w:hAnsi="Arial" w:cs="Arial"/>
+          <w:i/>
+          <w:color w:val="000000"/>
+          <w:sz w:val="22"/>
+          <w:szCs w:val="22"/>
+        </w:rPr>
+        <w:t>&lt;Describe the logical and physical characteristics of each interface between the software product and the hardware components of the system. This may include the supported device types, the nature of the data and control interactions between the software and the hardware, and communication protocols to be used.&gt;</w:t>
+      </w:r>
+    </w:p>
+    <w:p>
+      <w:pPr>
+        <w:pStyle w:val="Heading2"/>
+        <w:numPr>
+          <w:ilvl w:val="1"/>
+          <w:numId w:val="1"/>
+        </w:numPr>
+      </w:pPr>
+      <w:bookmarkStart w:id="40" w:name="_Toc32652963"/>
+      <w:r>
+        <w:t>Software Interfaces</w:t>
+      </w:r>
+      <w:bookmarkEnd w:id="40"/>
+    </w:p>
+    <w:p>
+      <w:pPr>
+        <w:pBdr>
+          <w:top w:val="nil"/>
+          <w:left w:val="nil"/>
+          <w:bottom w:val="nil"/>
+          <w:right w:val="nil"/>
+          <w:between w:val="nil"/>
+        </w:pBdr>
+        <w:rPr>
+          <w:rFonts w:ascii="Arial" w:eastAsia="Arial" w:hAnsi="Arial" w:cs="Arial"/>
+          <w:i/>
+          <w:color w:val="000000"/>
+          <w:sz w:val="22"/>
+          <w:szCs w:val="22"/>
+        </w:rPr>
+      </w:pPr>
+      <w:bookmarkStart w:id="41" w:name="_1y810tw" w:colFirst="0" w:colLast="0"/>
+      <w:bookmarkEnd w:id="41"/>
+      <w:r>
+        <w:rPr>
+          <w:rFonts w:ascii="Arial" w:eastAsia="Arial" w:hAnsi="Arial" w:cs="Arial"/>
+          <w:i/>
+          <w:color w:val="000000"/>
+          <w:sz w:val="22"/>
+          <w:szCs w:val="22"/>
+        </w:rPr>
+        <w:t>&lt;Describe the connections between this product and other specific software components (name and version), including databases, operating systems, tools, libraries, and integrated commercial components. Identify the data items or messages coming into the system and going out and describe the purpose of each. Describe the services needed and the nature of communications. Refer to documents that describe detailed application programming interface protocols. Identify data that will be shared across software components. If the data sharing mechanism must be implemented in a specific way (for example, use of a global data area in a multitasking operating system), specify this as an implementation constraint.&gt;</w:t>
+      </w:r>
+    </w:p>
+    <w:p>
+      <w:pPr>
+        <w:pStyle w:val="Heading2"/>
+        <w:numPr>
+          <w:ilvl w:val="1"/>
+          <w:numId w:val="1"/>
+        </w:numPr>
+      </w:pPr>
+      <w:bookmarkStart w:id="42" w:name="_Toc32652964"/>
+      <w:r>
+        <w:t>Communications Interfaces</w:t>
+      </w:r>
+      <w:bookmarkEnd w:id="42"/>
+    </w:p>
+    <w:p>
+      <w:pPr>
+        <w:pBdr>
+          <w:top w:val="nil"/>
+          <w:left w:val="nil"/>
+          <w:bottom w:val="nil"/>
+          <w:right w:val="nil"/>
+          <w:between w:val="nil"/>
+        </w:pBdr>
+        <w:rPr>
+          <w:rFonts w:ascii="Arial" w:eastAsia="Arial" w:hAnsi="Arial" w:cs="Arial"/>
+          <w:i/>
+          <w:color w:val="000000"/>
+          <w:sz w:val="22"/>
+          <w:szCs w:val="22"/>
+        </w:rPr>
+      </w:pPr>
+      <w:bookmarkStart w:id="43" w:name="_4i7ojhp" w:colFirst="0" w:colLast="0"/>
+      <w:bookmarkEnd w:id="43"/>
+      <w:r>
+        <w:rPr>
+          <w:rFonts w:ascii="Arial" w:eastAsia="Arial" w:hAnsi="Arial" w:cs="Arial"/>
+          <w:i/>
+          <w:color w:val="000000"/>
+          <w:sz w:val="22"/>
+          <w:szCs w:val="22"/>
+        </w:rPr>
+        <w:t>&lt;Describe the requirements associated with any communications functions required by this product, including e-mail, web browser, network server communications protocols, electronic forms, and so on. Define any pertinent message formatting. Identify any communication standards that will be used, such as FTP or HTTP. Specify any communication security or encryption issues, data transfer rates, and synchronization mechanisms.&gt;</w:t>
+      </w:r>
+    </w:p>
+    <w:p>
+      <w:pPr>
+        <w:pStyle w:val="Heading1"/>
+        <w:numPr>
+          <w:ilvl w:val="0"/>
+          <w:numId w:val="1"/>
+        </w:numPr>
+      </w:pPr>
+      <w:bookmarkStart w:id="44" w:name="_Toc32652965"/>
+      <w:r>
+        <w:t>System Features</w:t>
+      </w:r>
+      <w:bookmarkEnd w:id="44"/>
+    </w:p>
+    <w:p>
+      <w:pPr>
+        <w:pBdr>
+          <w:top w:val="nil"/>
+          <w:left w:val="nil"/>
+          <w:bottom w:val="nil"/>
+          <w:right w:val="nil"/>
+          <w:between w:val="nil"/>
+        </w:pBdr>
+        <w:rPr>
+          <w:rFonts w:ascii="Arial" w:eastAsia="Arial" w:hAnsi="Arial" w:cs="Arial"/>
+          <w:i/>
+          <w:color w:val="000000"/>
+          <w:sz w:val="22"/>
+          <w:szCs w:val="22"/>
+        </w:rPr>
+      </w:pPr>
+      <w:bookmarkStart w:id="45" w:name="_2xcytpi" w:colFirst="0" w:colLast="0"/>
+      <w:bookmarkEnd w:id="45"/>
+      <w:r>
+        <w:rPr>
+          <w:rFonts w:ascii="Arial" w:eastAsia="Arial" w:hAnsi="Arial" w:cs="Arial"/>
+          <w:i/>
+          <w:color w:val="000000"/>
+          <w:sz w:val="22"/>
+          <w:szCs w:val="22"/>
+        </w:rPr>
+        <w:t>&lt;This template illustrates organizing the functional requirements for the product by system features, the major services provided by the product. You may prefer to organize this section by use case, mode of operation, user class, object class, functional hierarchy, or combinations of these, whatever makes the most logical sense for your product.&gt;</w:t>
+      </w:r>
+    </w:p>
+    <w:p>
+      <w:pPr>
+        <w:pStyle w:val="Heading2"/>
+        <w:numPr>
+          <w:ilvl w:val="1"/>
+          <w:numId w:val="1"/>
+        </w:numPr>
+      </w:pPr>
+      <w:bookmarkStart w:id="46" w:name="_Toc32652966"/>
+      <w:r>
+        <w:lastRenderedPageBreak/>
         <w:t>System Feature 1</w:t>
       </w:r>
-      <w:bookmarkEnd w:id="43"/>
+      <w:bookmarkEnd w:id="46"/>
     </w:p>
     <w:p>
       <w:pPr>
@@ -4340,11 +4420,6 @@
           <w:color w:val="000000"/>
         </w:rPr>
         <w:tab/>
-      </w:r>
-      <w:r>
-        <w:rPr>
-          <w:color w:val="000000"/>
-        </w:rPr>
         <w:t>Description and Priority</w:t>
       </w:r>
     </w:p>
@@ -4374,17 +4449,7 @@
           <w:sz w:val="22"/>
           <w:szCs w:val="22"/>
         </w:rPr>
-        <w:t>&lt;Provide a short description of the feature and indicate whether it is of High, Medium, or Low priority. You could also include specific priority component ratings, such as benefit, penalty, cost, and risk (each rated on a relative</w:t>
-      </w:r>
-      <w:r>
-        <w:rPr>
-          <w:rFonts w:ascii="Arial" w:eastAsia="Arial" w:hAnsi="Arial" w:cs="Arial"/>
-          <w:i/>
-          <w:color w:val="000000"/>
-          <w:sz w:val="22"/>
-          <w:szCs w:val="22"/>
-        </w:rPr>
-        <w:t xml:space="preserve"> scale from a low of 1 to a high of 9).&gt;</w:t>
+        <w:t>&lt;Provide a short description of the feature and indicate whether it is of High, Medium, or Low priority. You could also include specific priority component ratings, such as benefit, penalty, cost, and risk (each rated on a relative scale from a low of 1 to a high of 9).&gt;</w:t>
       </w:r>
     </w:p>
     <w:p>
@@ -4442,17 +4507,7 @@
           <w:sz w:val="22"/>
           <w:szCs w:val="22"/>
         </w:rPr>
-        <w:t>&lt;List the sequences of user actions and system responses that stimulate the behavior defined for this feature. These will correspond to the dialog elements associated with use cases</w:t>
-      </w:r>
-      <w:r>
-        <w:rPr>
-          <w:rFonts w:ascii="Arial" w:eastAsia="Arial" w:hAnsi="Arial" w:cs="Arial"/>
-          <w:i/>
-          <w:color w:val="000000"/>
-          <w:sz w:val="22"/>
-          <w:szCs w:val="22"/>
-        </w:rPr>
-        <w:t>.&gt;</w:t>
+        <w:t>&lt;List the sequences of user actions and system responses that stimulate the behavior defined for this feature. These will correspond to the dialog elements associated with use cases.&gt;</w:t>
       </w:r>
     </w:p>
     <w:p>
@@ -4510,60 +4565,7 @@
           <w:sz w:val="22"/>
           <w:szCs w:val="22"/>
         </w:rPr>
-        <w:t xml:space="preserve">&lt;Itemize the detailed functional requirements associated with this feature. These are the software capabilities that must be present </w:t>
-      </w:r>
-      <w:proofErr w:type="gramStart"/>
-      <w:r>
-        <w:rPr>
-          <w:rFonts w:ascii="Arial" w:eastAsia="Arial" w:hAnsi="Arial" w:cs="Arial"/>
-          <w:i/>
-          <w:color w:val="000000"/>
-          <w:sz w:val="22"/>
-          <w:szCs w:val="22"/>
-        </w:rPr>
-        <w:t>in order for</w:t>
-      </w:r>
-      <w:proofErr w:type="gramEnd"/>
-      <w:r>
-        <w:rPr>
-          <w:rFonts w:ascii="Arial" w:eastAsia="Arial" w:hAnsi="Arial" w:cs="Arial"/>
-          <w:i/>
-          <w:color w:val="000000"/>
-          <w:sz w:val="22"/>
-          <w:szCs w:val="22"/>
-        </w:rPr>
-        <w:t xml:space="preserve"> the user to carry out the services provided by the feature, or to execute the</w:t>
-      </w:r>
-      <w:r>
-        <w:rPr>
-          <w:rFonts w:ascii="Arial" w:eastAsia="Arial" w:hAnsi="Arial" w:cs="Arial"/>
-          <w:i/>
-          <w:color w:val="000000"/>
-          <w:sz w:val="22"/>
-          <w:szCs w:val="22"/>
-        </w:rPr>
-        <w:t xml:space="preserve"> use case. Include how the product should respond to anticipated error conditions or invalid inputs. Requirements should be concise, complete, unambiguous, verifiable, and </w:t>
-      </w:r>
-      <w:r>
-        <w:rPr>
-          <w:rFonts w:ascii="Arial" w:eastAsia="Arial" w:hAnsi="Arial" w:cs="Arial"/>
-          <w:i/>
-          <w:color w:val="000000"/>
-          <w:sz w:val="22"/>
-          <w:szCs w:val="22"/>
-        </w:rPr>
-        <w:lastRenderedPageBreak/>
-        <w:t xml:space="preserve">necessary. Use “TBD” as a placeholder to indicate when necessary information is not </w:t>
-      </w:r>
-      <w:r>
-        <w:rPr>
-          <w:rFonts w:ascii="Arial" w:eastAsia="Arial" w:hAnsi="Arial" w:cs="Arial"/>
-          <w:i/>
-          <w:color w:val="000000"/>
-          <w:sz w:val="22"/>
-          <w:szCs w:val="22"/>
-        </w:rPr>
-        <w:t>yet available.&gt;</w:t>
+        <w:t>&lt;Itemize the detailed functional requirements associated with this feature. These are the software capabilities that must be present in order for the user to carry out the services provided by the feature, or to execute the use case. Include how the product should respond to anticipated error conditions or invalid inputs. Requirements should be concise, complete, unambiguous, verifiable, and necessary. Use “TBD” as a placeholder to indicate when necessary information is not yet available.&gt;</w:t>
       </w:r>
     </w:p>
     <w:p>
@@ -4678,8 +4680,8 @@
           <w:color w:val="000000"/>
         </w:rPr>
       </w:pPr>
-      <w:bookmarkStart w:id="44" w:name="_1ci93xb" w:colFirst="0" w:colLast="0"/>
-      <w:bookmarkEnd w:id="44"/>
+      <w:bookmarkStart w:id="47" w:name="_1ci93xb" w:colFirst="0" w:colLast="0"/>
+      <w:bookmarkEnd w:id="47"/>
       <w:r>
         <w:rPr>
           <w:rFonts w:ascii="Times New Roman" w:eastAsia="Times New Roman" w:hAnsi="Times New Roman" w:cs="Times New Roman"/>
@@ -4703,11 +4705,11 @@
           <w:numId w:val="1"/>
         </w:numPr>
       </w:pPr>
-      <w:bookmarkStart w:id="45" w:name="_Toc32593534"/>
+      <w:bookmarkStart w:id="48" w:name="_Toc32652967"/>
       <w:r>
         <w:t>System Feature 2 (and so on)</w:t>
       </w:r>
-      <w:bookmarkEnd w:id="45"/>
+      <w:bookmarkEnd w:id="48"/>
     </w:p>
     <w:p>
       <w:pPr>
@@ -4717,13 +4719,13 @@
           <w:numId w:val="1"/>
         </w:numPr>
       </w:pPr>
-      <w:bookmarkStart w:id="46" w:name="_3whwml4" w:colFirst="0" w:colLast="0"/>
-      <w:bookmarkStart w:id="47" w:name="_Toc32593535"/>
-      <w:bookmarkEnd w:id="46"/>
+      <w:bookmarkStart w:id="49" w:name="_3whwml4" w:colFirst="0" w:colLast="0"/>
+      <w:bookmarkStart w:id="50" w:name="_Toc32652968"/>
+      <w:bookmarkEnd w:id="49"/>
       <w:r>
         <w:t>Other Nonfunctional Requirements</w:t>
       </w:r>
-      <w:bookmarkEnd w:id="47"/>
+      <w:bookmarkEnd w:id="50"/>
     </w:p>
     <w:p>
       <w:pPr>
@@ -4733,11 +4735,11 @@
           <w:numId w:val="1"/>
         </w:numPr>
       </w:pPr>
-      <w:bookmarkStart w:id="48" w:name="_Toc32593536"/>
+      <w:bookmarkStart w:id="51" w:name="_Toc32652969"/>
       <w:r>
         <w:t>Performance Requirements</w:t>
       </w:r>
-      <w:bookmarkEnd w:id="48"/>
+      <w:bookmarkEnd w:id="51"/>
     </w:p>
     <w:p>
       <w:pPr>
@@ -4756,8 +4758,8 @@
           <w:szCs w:val="22"/>
         </w:rPr>
       </w:pPr>
-      <w:bookmarkStart w:id="49" w:name="_qsh70q" w:colFirst="0" w:colLast="0"/>
-      <w:bookmarkEnd w:id="49"/>
+      <w:bookmarkStart w:id="52" w:name="_qsh70q" w:colFirst="0" w:colLast="0"/>
+      <w:bookmarkEnd w:id="52"/>
       <w:r>
         <w:rPr>
           <w:rFonts w:ascii="Arial" w:eastAsia="Arial" w:hAnsi="Arial" w:cs="Arial"/>
@@ -4766,17 +4768,7 @@
           <w:sz w:val="22"/>
           <w:szCs w:val="22"/>
         </w:rPr>
-        <w:t>&lt;If there are performance requirements for the product under various circumstances, state them here and explain their rationale, to help the developers understand the intent and make suitable design choices. Specify the timing relationships for real time s</w:t>
-      </w:r>
-      <w:r>
-        <w:rPr>
-          <w:rFonts w:ascii="Arial" w:eastAsia="Arial" w:hAnsi="Arial" w:cs="Arial"/>
-          <w:i/>
-          <w:color w:val="000000"/>
-          <w:sz w:val="22"/>
-          <w:szCs w:val="22"/>
-        </w:rPr>
-        <w:t>ystems. Make such requirements as specific as possible. You may need to state performance requirements for individual functional requirements or features.&gt;</w:t>
+        <w:t>&lt;If there are performance requirements for the product under various circumstances, state them here and explain their rationale, to help the developers understand the intent and make suitable design choices. Specify the timing relationships for real time systems. Make such requirements as specific as possible. You may need to state performance requirements for individual functional requirements or features.&gt;</w:t>
       </w:r>
     </w:p>
     <w:p>
@@ -4787,11 +4779,11 @@
           <w:numId w:val="1"/>
         </w:numPr>
       </w:pPr>
-      <w:bookmarkStart w:id="50" w:name="_Toc32593537"/>
+      <w:bookmarkStart w:id="53" w:name="_Toc32652970"/>
       <w:r>
         <w:t>Safety Requirements</w:t>
       </w:r>
-      <w:bookmarkEnd w:id="50"/>
+      <w:bookmarkEnd w:id="53"/>
     </w:p>
     <w:p>
       <w:pPr>
@@ -4810,8 +4802,8 @@
           <w:szCs w:val="22"/>
         </w:rPr>
       </w:pPr>
-      <w:bookmarkStart w:id="51" w:name="_3as4poj" w:colFirst="0" w:colLast="0"/>
-      <w:bookmarkEnd w:id="51"/>
+      <w:bookmarkStart w:id="54" w:name="_3as4poj" w:colFirst="0" w:colLast="0"/>
+      <w:bookmarkEnd w:id="54"/>
       <w:r>
         <w:rPr>
           <w:rFonts w:ascii="Arial" w:eastAsia="Arial" w:hAnsi="Arial" w:cs="Arial"/>
@@ -4820,7 +4812,7 @@
           <w:sz w:val="22"/>
           <w:szCs w:val="22"/>
         </w:rPr>
-        <w:t>&lt;Specify those requirements that are concerned with possible loss, damage, or ha</w:t>
+        <w:t xml:space="preserve">&lt;Specify those requirements that are concerned with possible loss, damage, or harm that could result from the use of the product. Define any safeguards or actions that must be taken, as well as actions that must be prevented. Refer to any external policies or regulations that state safety </w:t>
       </w:r>
       <w:r>
         <w:rPr>
@@ -4830,17 +4822,8 @@
           <w:sz w:val="22"/>
           <w:szCs w:val="22"/>
         </w:rPr>
-        <w:t>rm that could result from the use of the product. Define any safeguards or actions that must be taken, as well as actions that must be prevented. Refer to any external policies or regulations that state safety issues that affect the product’s design or use</w:t>
-      </w:r>
-      <w:r>
-        <w:rPr>
-          <w:rFonts w:ascii="Arial" w:eastAsia="Arial" w:hAnsi="Arial" w:cs="Arial"/>
-          <w:i/>
-          <w:color w:val="000000"/>
-          <w:sz w:val="22"/>
-          <w:szCs w:val="22"/>
-        </w:rPr>
-        <w:t>. Define any safety certifications that must be satisfied.&gt;</w:t>
+        <w:lastRenderedPageBreak/>
+        <w:t>issues that affect the product’s design or use. Define any safety certifications that must be satisfied.&gt;</w:t>
       </w:r>
     </w:p>
     <w:p>
@@ -4851,11 +4834,11 @@
           <w:numId w:val="1"/>
         </w:numPr>
       </w:pPr>
-      <w:bookmarkStart w:id="52" w:name="_Toc32593538"/>
+      <w:bookmarkStart w:id="55" w:name="_Toc32652971"/>
       <w:r>
         <w:t>Security Requirements</w:t>
       </w:r>
-      <w:bookmarkEnd w:id="52"/>
+      <w:bookmarkEnd w:id="55"/>
     </w:p>
     <w:p>
       <w:pPr>
@@ -4874,8 +4857,8 @@
           <w:szCs w:val="22"/>
         </w:rPr>
       </w:pPr>
-      <w:bookmarkStart w:id="53" w:name="_1pxezwc" w:colFirst="0" w:colLast="0"/>
-      <w:bookmarkEnd w:id="53"/>
+      <w:bookmarkStart w:id="56" w:name="_1pxezwc" w:colFirst="0" w:colLast="0"/>
+      <w:bookmarkEnd w:id="56"/>
       <w:r>
         <w:rPr>
           <w:rFonts w:ascii="Arial" w:eastAsia="Arial" w:hAnsi="Arial" w:cs="Arial"/>
@@ -4884,17 +4867,7 @@
           <w:sz w:val="22"/>
           <w:szCs w:val="22"/>
         </w:rPr>
-        <w:t>&lt;Specify any requirements regarding security or privacy issues surrounding use of the product or protection of the data used or created by the product. Define any user identi</w:t>
-      </w:r>
-      <w:r>
-        <w:rPr>
-          <w:rFonts w:ascii="Arial" w:eastAsia="Arial" w:hAnsi="Arial" w:cs="Arial"/>
-          <w:i/>
-          <w:color w:val="000000"/>
-          <w:sz w:val="22"/>
-          <w:szCs w:val="22"/>
-        </w:rPr>
-        <w:t>ty authentication requirements. Refer to any external policies or regulations containing security issues that affect the product. Define any security or privacy certifications that must be satisfied.&gt;</w:t>
+        <w:t>&lt;Specify any requirements regarding security or privacy issues surrounding use of the product or protection of the data used or created by the product. Define any user identity authentication requirements. Refer to any external policies or regulations containing security issues that affect the product. Define any security or privacy certifications that must be satisfied.&gt;</w:t>
       </w:r>
     </w:p>
     <w:p>
@@ -4905,11 +4878,11 @@
           <w:numId w:val="1"/>
         </w:numPr>
       </w:pPr>
-      <w:bookmarkStart w:id="54" w:name="_Toc32593539"/>
+      <w:bookmarkStart w:id="57" w:name="_Toc32652972"/>
       <w:r>
         <w:t>Software Quality Attributes</w:t>
       </w:r>
-      <w:bookmarkEnd w:id="54"/>
+      <w:bookmarkEnd w:id="57"/>
     </w:p>
     <w:p>
       <w:pPr>
@@ -4928,8 +4901,8 @@
           <w:szCs w:val="22"/>
         </w:rPr>
       </w:pPr>
-      <w:bookmarkStart w:id="55" w:name="_49x2ik5" w:colFirst="0" w:colLast="0"/>
-      <w:bookmarkEnd w:id="55"/>
+      <w:bookmarkStart w:id="58" w:name="_49x2ik5" w:colFirst="0" w:colLast="0"/>
+      <w:bookmarkEnd w:id="58"/>
       <w:r>
         <w:rPr>
           <w:rFonts w:ascii="Arial" w:eastAsia="Arial" w:hAnsi="Arial" w:cs="Arial"/>
@@ -4938,49 +4911,7 @@
           <w:sz w:val="22"/>
           <w:szCs w:val="22"/>
         </w:rPr>
-        <w:t>&lt;Specify any additional qua</w:t>
-      </w:r>
-      <w:r>
-        <w:rPr>
-          <w:rFonts w:ascii="Arial" w:eastAsia="Arial" w:hAnsi="Arial" w:cs="Arial"/>
-          <w:i/>
-          <w:color w:val="000000"/>
-          <w:sz w:val="22"/>
-          <w:szCs w:val="22"/>
-        </w:rPr>
-        <w:t xml:space="preserve">lity characteristics for the product that will be important to either the customers or the developers. Some to consider </w:t>
-      </w:r>
-      <w:proofErr w:type="gramStart"/>
-      <w:r>
-        <w:rPr>
-          <w:rFonts w:ascii="Arial" w:eastAsia="Arial" w:hAnsi="Arial" w:cs="Arial"/>
-          <w:i/>
-          <w:color w:val="000000"/>
-          <w:sz w:val="22"/>
-          <w:szCs w:val="22"/>
-        </w:rPr>
-        <w:t>are:</w:t>
-      </w:r>
-      <w:proofErr w:type="gramEnd"/>
-      <w:r>
-        <w:rPr>
-          <w:rFonts w:ascii="Arial" w:eastAsia="Arial" w:hAnsi="Arial" w:cs="Arial"/>
-          <w:i/>
-          <w:color w:val="000000"/>
-          <w:sz w:val="22"/>
-          <w:szCs w:val="22"/>
-        </w:rPr>
-        <w:t xml:space="preserve"> adaptability, availability, correctness, flexibility, interoperability, maintainability, portability, reliability, reusability, rob</w:t>
-      </w:r>
-      <w:r>
-        <w:rPr>
-          <w:rFonts w:ascii="Arial" w:eastAsia="Arial" w:hAnsi="Arial" w:cs="Arial"/>
-          <w:i/>
-          <w:color w:val="000000"/>
-          <w:sz w:val="22"/>
-          <w:szCs w:val="22"/>
-        </w:rPr>
-        <w:t>ustness, testability, and usability. Write these to be specific, quantitative, and verifiable when possible. At the least, clarify the relative preferences for various attributes, such as ease of use over ease of learning.&gt;</w:t>
+        <w:t>&lt;Specify any additional quality characteristics for the product that will be important to either the customers or the developers. Some to consider are: adaptability, availability, correctness, flexibility, interoperability, maintainability, portability, reliability, reusability, robustness, testability, and usability. Write these to be specific, quantitative, and verifiable when possible. At the least, clarify the relative preferences for various attributes, such as ease of use over ease of learning.&gt;</w:t>
       </w:r>
     </w:p>
     <w:p>
@@ -4991,12 +4922,11 @@
           <w:numId w:val="1"/>
         </w:numPr>
       </w:pPr>
-      <w:bookmarkStart w:id="56" w:name="_Toc32593540"/>
-      <w:r>
-        <w:lastRenderedPageBreak/>
+      <w:bookmarkStart w:id="59" w:name="_Toc32652973"/>
+      <w:r>
         <w:t>Business Rules</w:t>
       </w:r>
-      <w:bookmarkEnd w:id="56"/>
+      <w:bookmarkEnd w:id="59"/>
     </w:p>
     <w:p>
       <w:pPr>
@@ -5015,8 +4945,8 @@
           <w:szCs w:val="22"/>
         </w:rPr>
       </w:pPr>
-      <w:bookmarkStart w:id="57" w:name="_2p2csry" w:colFirst="0" w:colLast="0"/>
-      <w:bookmarkEnd w:id="57"/>
+      <w:bookmarkStart w:id="60" w:name="_2p2csry" w:colFirst="0" w:colLast="0"/>
+      <w:bookmarkEnd w:id="60"/>
       <w:r>
         <w:rPr>
           <w:rFonts w:ascii="Arial" w:eastAsia="Arial" w:hAnsi="Arial" w:cs="Arial"/>
@@ -5025,17 +4955,7 @@
           <w:sz w:val="22"/>
           <w:szCs w:val="22"/>
         </w:rPr>
-        <w:t>&lt;List any operati</w:t>
-      </w:r>
-      <w:r>
-        <w:rPr>
-          <w:rFonts w:ascii="Arial" w:eastAsia="Arial" w:hAnsi="Arial" w:cs="Arial"/>
-          <w:i/>
-          <w:color w:val="000000"/>
-          <w:sz w:val="22"/>
-          <w:szCs w:val="22"/>
-        </w:rPr>
-        <w:t>ng principles about the product, such as which individuals or roles can perform which functions under specific circumstances. These are not functional requirements in themselves, but they may imply certain functional requirements to enforce the rules.&gt;</w:t>
+        <w:t>&lt;List any operating principles about the product, such as which individuals or roles can perform which functions under specific circumstances. These are not functional requirements in themselves, but they may imply certain functional requirements to enforce the rules.&gt;</w:t>
       </w:r>
     </w:p>
     <w:p>
@@ -5046,14 +4966,11 @@
           <w:numId w:val="1"/>
         </w:numPr>
       </w:pPr>
-      <w:bookmarkStart w:id="58" w:name="_Toc32593541"/>
-      <w:r>
-        <w:t>Oth</w:t>
-      </w:r>
-      <w:r>
-        <w:t>er Requirements</w:t>
-      </w:r>
-      <w:bookmarkEnd w:id="58"/>
+      <w:bookmarkStart w:id="61" w:name="_Toc32652974"/>
+      <w:r>
+        <w:t>Other Requirements</w:t>
+      </w:r>
+      <w:bookmarkEnd w:id="61"/>
     </w:p>
     <w:p>
       <w:pPr>
@@ -5072,8 +4989,8 @@
           <w:szCs w:val="22"/>
         </w:rPr>
       </w:pPr>
-      <w:bookmarkStart w:id="59" w:name="_147n2zr" w:colFirst="0" w:colLast="0"/>
-      <w:bookmarkEnd w:id="59"/>
+      <w:bookmarkStart w:id="62" w:name="_147n2zr" w:colFirst="0" w:colLast="0"/>
+      <w:bookmarkEnd w:id="62"/>
       <w:r>
         <w:rPr>
           <w:rFonts w:ascii="Arial" w:eastAsia="Arial" w:hAnsi="Arial" w:cs="Arial"/>
@@ -5082,17 +4999,7 @@
           <w:sz w:val="22"/>
           <w:szCs w:val="22"/>
         </w:rPr>
-        <w:t>&lt;Define any other requirements not covered elsewhere in the SRS. This might include database requirements, internationalization requirements, legal requirements, reuse objectives for the project, and so on. Add any new sections that are per</w:t>
-      </w:r>
-      <w:r>
-        <w:rPr>
-          <w:rFonts w:ascii="Arial" w:eastAsia="Arial" w:hAnsi="Arial" w:cs="Arial"/>
-          <w:i/>
-          <w:color w:val="000000"/>
-          <w:sz w:val="22"/>
-          <w:szCs w:val="22"/>
-        </w:rPr>
-        <w:t>tinent to the project.&gt;</w:t>
+        <w:t>&lt;Define any other requirements not covered elsewhere in the SRS. This might include database requirements, internationalization requirements, legal requirements, reuse objectives for the project, and so on. Add any new sections that are pertinent to the project.&gt;</w:t>
       </w:r>
     </w:p>
     <w:p>
@@ -5141,8 +5048,8 @@
           <w:szCs w:val="22"/>
         </w:rPr>
       </w:pPr>
-      <w:bookmarkStart w:id="60" w:name="_3o7alnk" w:colFirst="0" w:colLast="0"/>
-      <w:bookmarkEnd w:id="60"/>
+      <w:bookmarkStart w:id="63" w:name="_3o7alnk" w:colFirst="0" w:colLast="0"/>
+      <w:bookmarkEnd w:id="63"/>
       <w:r>
         <w:rPr>
           <w:rFonts w:ascii="Arial" w:eastAsia="Arial" w:hAnsi="Arial" w:cs="Arial"/>
@@ -5151,17 +5058,7 @@
           <w:sz w:val="22"/>
           <w:szCs w:val="22"/>
         </w:rPr>
-        <w:t>&lt;Define all the terms necessary to properly interpret the SRS, including acronyms and abbreviations. You may wish to build a separate glossary that spans multiple projects or the entire organization, and just include terms specific to a single project in e</w:t>
-      </w:r>
-      <w:r>
-        <w:rPr>
-          <w:rFonts w:ascii="Arial" w:eastAsia="Arial" w:hAnsi="Arial" w:cs="Arial"/>
-          <w:i/>
-          <w:color w:val="000000"/>
-          <w:sz w:val="22"/>
-          <w:szCs w:val="22"/>
-        </w:rPr>
-        <w:t>ach SRS.&gt;</w:t>
+        <w:t>&lt;Define all the terms necessary to properly interpret the SRS, including acronyms and abbreviations. You may wish to build a separate glossary that spans multiple projects or the entire organization, and just include terms specific to a single project in each SRS.&gt;</w:t>
       </w:r>
     </w:p>
     <w:p>
@@ -5209,8 +5106,8 @@
           <w:szCs w:val="22"/>
         </w:rPr>
       </w:pPr>
-      <w:bookmarkStart w:id="61" w:name="_23ckvvd" w:colFirst="0" w:colLast="0"/>
-      <w:bookmarkEnd w:id="61"/>
+      <w:bookmarkStart w:id="64" w:name="_23ckvvd" w:colFirst="0" w:colLast="0"/>
+      <w:bookmarkEnd w:id="64"/>
       <w:r>
         <w:rPr>
           <w:rFonts w:ascii="Arial" w:eastAsia="Arial" w:hAnsi="Arial" w:cs="Arial"/>
@@ -5285,21 +5182,11 @@
           <w:sz w:val="22"/>
           <w:szCs w:val="22"/>
         </w:rPr>
-        <w:t>&lt;Collect a numbered list of the TBD (to be determined) references</w:t>
-      </w:r>
-      <w:r>
-        <w:rPr>
-          <w:rFonts w:ascii="Arial" w:eastAsia="Arial" w:hAnsi="Arial" w:cs="Arial"/>
-          <w:i/>
-          <w:color w:val="000000"/>
-          <w:sz w:val="22"/>
-          <w:szCs w:val="22"/>
-        </w:rPr>
-        <w:t xml:space="preserve"> that remain in the SRS so they can be tracked to closure.&gt;</w:t>
+        <w:t>&lt;Collect a numbered list of the TBD (to be determined) references that remain in the SRS so they can be tracked to closure.&gt;</w:t>
       </w:r>
     </w:p>
     <w:sectPr>
-      <w:headerReference w:type="default" r:id="rId11"/>
+      <w:headerReference w:type="default" r:id="rId15"/>
       <w:pgSz w:w="12240" w:h="15840"/>
       <w:pgMar w:top="1440" w:right="1296" w:bottom="1440" w:left="1296" w:header="720" w:footer="720" w:gutter="0"/>
       <w:pgNumType w:start="1"/>
@@ -5309,6 +5196,114 @@
     </w:sectPr>
   </w:body>
 </w:document>
+</file>
+
+<file path=word/comments.xml><?xml version="1.0" encoding="utf-8"?>
+<w:comments xmlns:wpc="http://schemas.microsoft.com/office/word/2010/wordprocessingCanvas" xmlns:cx="http://schemas.microsoft.com/office/drawing/2014/chartex" xmlns:cx1="http://schemas.microsoft.com/office/drawing/2015/9/8/chartex" xmlns:cx2="http://schemas.microsoft.com/office/drawing/2015/10/21/chartex" xmlns:cx3="http://schemas.microsoft.com/office/drawing/2016/5/9/chartex" xmlns:cx4="http://schemas.microsoft.com/office/drawing/2016/5/10/chartex" xmlns:cx5="http://schemas.microsoft.com/office/drawing/2016/5/11/chartex" xmlns:cx6="http://schemas.microsoft.com/office/drawing/2016/5/12/chartex" xmlns:cx7="http://schemas.microsoft.com/office/drawing/2016/5/13/chartex" xmlns:cx8="http://schemas.microsoft.com/office/drawing/2016/5/14/chartex" xmlns:mc="http://schemas.openxmlformats.org/markup-compatibility/2006" xmlns:aink="http://schemas.microsoft.com/office/drawing/2016/ink" xmlns:am3d="http://schemas.microsoft.com/office/drawing/2017/model3d" xmlns:o="urn:schemas-microsoft-com:office:office" xmlns:r="http://schemas.openxmlformats.org/officeDocument/2006/relationships" xmlns:m="http://schemas.openxmlformats.org/officeDocument/2006/math" xmlns:v="urn:schemas-microsoft-com:vml" xmlns:wp14="http://schemas.microsoft.com/office/word/2010/wordprocessingDrawing" xmlns:wp="http://schemas.openxmlformats.org/drawingml/2006/wordprocessingDrawing" xmlns:w10="urn:schemas-microsoft-com:office:word" xmlns:w="http://schemas.openxmlformats.org/wordprocessingml/2006/main" xmlns:w14="http://schemas.microsoft.com/office/word/2010/wordml" xmlns:w15="http://schemas.microsoft.com/office/word/2012/wordml" xmlns:w16cid="http://schemas.microsoft.com/office/word/2016/wordml/cid" xmlns:w16se="http://schemas.microsoft.com/office/word/2015/wordml/symex" xmlns:wpg="http://schemas.microsoft.com/office/word/2010/wordprocessingGroup" xmlns:wpi="http://schemas.microsoft.com/office/word/2010/wordprocessingInk" xmlns:wne="http://schemas.microsoft.com/office/word/2006/wordml" xmlns:wps="http://schemas.microsoft.com/office/word/2010/wordprocessingShape" mc:Ignorable="w14 w15 w16se w16cid wp14">
+  <w:comment w:id="7" w:author="Mike" w:date="2020-02-15T09:49:00Z" w:initials="M">
+    <w:p>
+      <w:pPr>
+        <w:pStyle w:val="CommentText"/>
+      </w:pPr>
+      <w:r>
+        <w:rPr>
+          <w:rStyle w:val="CommentReference"/>
+        </w:rPr>
+        <w:annotationRef/>
+      </w:r>
+      <w:r>
+        <w:t>We can update after we populate more sections.</w:t>
+      </w:r>
+    </w:p>
+  </w:comment>
+  <w:comment w:id="13" w:author="Mike" w:date="2020-02-15T09:33:00Z" w:initials="M">
+    <w:p>
+      <w:pPr>
+        <w:pStyle w:val="CommentText"/>
+      </w:pPr>
+      <w:r>
+        <w:rPr>
+          <w:rStyle w:val="CommentReference"/>
+        </w:rPr>
+        <w:annotationRef/>
+      </w:r>
+      <w:r>
+        <w:t>Need to word this better</w:t>
+      </w:r>
+      <w:r>
+        <w:t>, same in 2.1</w:t>
+      </w:r>
+    </w:p>
+  </w:comment>
+  <w:comment w:id="15" w:author="Mike" w:date="2020-02-15T09:38:00Z" w:initials="M">
+    <w:p>
+      <w:pPr>
+        <w:pStyle w:val="CommentText"/>
+      </w:pPr>
+      <w:r>
+        <w:rPr>
+          <w:rStyle w:val="CommentReference"/>
+        </w:rPr>
+        <w:annotationRef/>
+      </w:r>
+      <w:r>
+        <w:t>Need to make sure we add any references to this section while populating the SRS.</w:t>
+      </w:r>
+    </w:p>
+  </w:comment>
+  <w:comment w:id="20" w:author="Mike" w:date="2020-02-15T09:53:00Z" w:initials="M">
+    <w:p>
+      <w:pPr>
+        <w:pStyle w:val="CommentText"/>
+      </w:pPr>
+      <w:r>
+        <w:rPr>
+          <w:rStyle w:val="CommentReference"/>
+        </w:rPr>
+        <w:annotationRef/>
+      </w:r>
+      <w:r>
+        <w:t>Not sure is this is redundant</w:t>
+      </w:r>
+    </w:p>
+  </w:comment>
+  <w:comment w:id="21" w:author="Mike" w:date="2020-02-15T09:51:00Z" w:initials="M">
+    <w:p>
+      <w:pPr>
+        <w:pStyle w:val="CommentText"/>
+      </w:pPr>
+      <w:r>
+        <w:rPr>
+          <w:rStyle w:val="CommentReference"/>
+        </w:rPr>
+        <w:annotationRef/>
+      </w:r>
+      <w:r>
+        <w:t>Need to word this better, same in 1.4</w:t>
+      </w:r>
+    </w:p>
+  </w:comment>
+</w:comments>
+</file>
+
+<file path=word/commentsExtended.xml><?xml version="1.0" encoding="utf-8"?>
+<w15:commentsEx xmlns:wpc="http://schemas.microsoft.com/office/word/2010/wordprocessingCanvas" xmlns:cx="http://schemas.microsoft.com/office/drawing/2014/chartex" xmlns:cx1="http://schemas.microsoft.com/office/drawing/2015/9/8/chartex" xmlns:cx2="http://schemas.microsoft.com/office/drawing/2015/10/21/chartex" xmlns:cx3="http://schemas.microsoft.com/office/drawing/2016/5/9/chartex" xmlns:cx4="http://schemas.microsoft.com/office/drawing/2016/5/10/chartex" xmlns:cx5="http://schemas.microsoft.com/office/drawing/2016/5/11/chartex" xmlns:cx6="http://schemas.microsoft.com/office/drawing/2016/5/12/chartex" xmlns:cx7="http://schemas.microsoft.com/office/drawing/2016/5/13/chartex" xmlns:cx8="http://schemas.microsoft.com/office/drawing/2016/5/14/chartex" xmlns:mc="http://schemas.openxmlformats.org/markup-compatibility/2006" xmlns:aink="http://schemas.microsoft.com/office/drawing/2016/ink" xmlns:am3d="http://schemas.microsoft.com/office/drawing/2017/model3d" xmlns:o="urn:schemas-microsoft-com:office:office" xmlns:r="http://schemas.openxmlformats.org/officeDocument/2006/relationships" xmlns:m="http://schemas.openxmlformats.org/officeDocument/2006/math" xmlns:v="urn:schemas-microsoft-com:vml" xmlns:wp14="http://schemas.microsoft.com/office/word/2010/wordprocessingDrawing" xmlns:wp="http://schemas.openxmlformats.org/drawingml/2006/wordprocessingDrawing" xmlns:w10="urn:schemas-microsoft-com:office:word" xmlns:w="http://schemas.openxmlformats.org/wordprocessingml/2006/main" xmlns:w14="http://schemas.microsoft.com/office/word/2010/wordml" xmlns:w15="http://schemas.microsoft.com/office/word/2012/wordml" xmlns:w16cid="http://schemas.microsoft.com/office/word/2016/wordml/cid" xmlns:w16se="http://schemas.microsoft.com/office/word/2015/wordml/symex" xmlns:wpg="http://schemas.microsoft.com/office/word/2010/wordprocessingGroup" xmlns:wpi="http://schemas.microsoft.com/office/word/2010/wordprocessingInk" xmlns:wne="http://schemas.microsoft.com/office/word/2006/wordml" xmlns:wps="http://schemas.microsoft.com/office/word/2010/wordprocessingShape" mc:Ignorable="w14 w15 w16se w16cid wp14">
+  <w15:commentEx w15:paraId="6AA72350" w15:done="0"/>
+  <w15:commentEx w15:paraId="4E4DF74C" w15:done="0"/>
+  <w15:commentEx w15:paraId="592E535C" w15:done="0"/>
+  <w15:commentEx w15:paraId="2567D0DF" w15:done="0"/>
+  <w15:commentEx w15:paraId="75AE0B19" w15:done="0"/>
+</w15:commentsEx>
+</file>
+
+<file path=word/commentsIds.xml><?xml version="1.0" encoding="utf-8"?>
+<w16cid:commentsIds xmlns:wpc="http://schemas.microsoft.com/office/word/2010/wordprocessingCanvas" xmlns:cx="http://schemas.microsoft.com/office/drawing/2014/chartex" xmlns:cx1="http://schemas.microsoft.com/office/drawing/2015/9/8/chartex" xmlns:cx2="http://schemas.microsoft.com/office/drawing/2015/10/21/chartex" xmlns:cx3="http://schemas.microsoft.com/office/drawing/2016/5/9/chartex" xmlns:cx4="http://schemas.microsoft.com/office/drawing/2016/5/10/chartex" xmlns:cx5="http://schemas.microsoft.com/office/drawing/2016/5/11/chartex" xmlns:cx6="http://schemas.microsoft.com/office/drawing/2016/5/12/chartex" xmlns:cx7="http://schemas.microsoft.com/office/drawing/2016/5/13/chartex" xmlns:cx8="http://schemas.microsoft.com/office/drawing/2016/5/14/chartex" xmlns:mc="http://schemas.openxmlformats.org/markup-compatibility/2006" xmlns:aink="http://schemas.microsoft.com/office/drawing/2016/ink" xmlns:am3d="http://schemas.microsoft.com/office/drawing/2017/model3d" xmlns:o="urn:schemas-microsoft-com:office:office" xmlns:r="http://schemas.openxmlformats.org/officeDocument/2006/relationships" xmlns:m="http://schemas.openxmlformats.org/officeDocument/2006/math" xmlns:v="urn:schemas-microsoft-com:vml" xmlns:wp14="http://schemas.microsoft.com/office/word/2010/wordprocessingDrawing" xmlns:wp="http://schemas.openxmlformats.org/drawingml/2006/wordprocessingDrawing" xmlns:w10="urn:schemas-microsoft-com:office:word" xmlns:w="http://schemas.openxmlformats.org/wordprocessingml/2006/main" xmlns:w14="http://schemas.microsoft.com/office/word/2010/wordml" xmlns:w15="http://schemas.microsoft.com/office/word/2012/wordml" xmlns:w16cid="http://schemas.microsoft.com/office/word/2016/wordml/cid" xmlns:w16se="http://schemas.microsoft.com/office/word/2015/wordml/symex" xmlns:wpg="http://schemas.microsoft.com/office/word/2010/wordprocessingGroup" xmlns:wpi="http://schemas.microsoft.com/office/word/2010/wordprocessingInk" xmlns:wne="http://schemas.microsoft.com/office/word/2006/wordml" xmlns:wps="http://schemas.microsoft.com/office/word/2010/wordprocessingShape" mc:Ignorable="w14 w15 w16se w16cid wp14">
+  <w16cid:commentId w16cid:paraId="6AA72350" w16cid:durableId="21F23D3C"/>
+  <w16cid:commentId w16cid:paraId="4E4DF74C" w16cid:durableId="21F23963"/>
+  <w16cid:commentId w16cid:paraId="592E535C" w16cid:durableId="21F23A9C"/>
+  <w16cid:commentId w16cid:paraId="2567D0DF" w16cid:durableId="21F23E08"/>
+  <w16cid:commentId w16cid:paraId="75AE0B19" w16cid:durableId="21F23D97"/>
+</w16cid:commentsIds>
 </file>
 
 <file path=word/endnotes.xml><?xml version="1.0" encoding="utf-8"?>
@@ -5362,29 +5357,7 @@
         <w:sz w:val="20"/>
         <w:szCs w:val="20"/>
       </w:rPr>
-      <w:t xml:space="preserve">Copyright © 1999 by Karl E. </w:t>
-    </w:r>
-    <w:proofErr w:type="spellStart"/>
-    <w:r>
-      <w:rPr>
-        <w:b/>
-        <w:i/>
-        <w:color w:val="000000"/>
-        <w:sz w:val="20"/>
-        <w:szCs w:val="20"/>
-      </w:rPr>
-      <w:t>Wiegers</w:t>
-    </w:r>
-    <w:proofErr w:type="spellEnd"/>
-    <w:r>
-      <w:rPr>
-        <w:b/>
-        <w:i/>
-        <w:color w:val="000000"/>
-        <w:sz w:val="20"/>
-        <w:szCs w:val="20"/>
-      </w:rPr>
-      <w:t>. Permission is granted to use, modify, and distribute this document.</w:t>
+      <w:t>Copyright © 1999 by Karl E. Wiegers. Permission is granted to use, modify, and distribute this document.</w:t>
     </w:r>
   </w:p>
 </w:ftr>
@@ -5702,7 +5675,7 @@
   <w:abstractNum w:abstractNumId="0" w15:restartNumberingAfterBreak="0">
     <w:nsid w:val="15DF360B"/>
     <w:multiLevelType w:val="hybridMultilevel"/>
-    <w:tmpl w:val="0868E3C0"/>
+    <w:tmpl w:val="DF36ACE0"/>
     <w:lvl w:ilvl="0" w:tplc="04090001">
       <w:start w:val="1"/>
       <w:numFmt w:val="bullet"/>
@@ -5932,6 +5905,14 @@
     <w:abstractNumId w:val="0"/>
   </w:num>
 </w:numbering>
+</file>
+
+<file path=word/people.xml><?xml version="1.0" encoding="utf-8"?>
+<w15:people xmlns:wpc="http://schemas.microsoft.com/office/word/2010/wordprocessingCanvas" xmlns:cx="http://schemas.microsoft.com/office/drawing/2014/chartex" xmlns:cx1="http://schemas.microsoft.com/office/drawing/2015/9/8/chartex" xmlns:cx2="http://schemas.microsoft.com/office/drawing/2015/10/21/chartex" xmlns:cx3="http://schemas.microsoft.com/office/drawing/2016/5/9/chartex" xmlns:cx4="http://schemas.microsoft.com/office/drawing/2016/5/10/chartex" xmlns:cx5="http://schemas.microsoft.com/office/drawing/2016/5/11/chartex" xmlns:cx6="http://schemas.microsoft.com/office/drawing/2016/5/12/chartex" xmlns:cx7="http://schemas.microsoft.com/office/drawing/2016/5/13/chartex" xmlns:cx8="http://schemas.microsoft.com/office/drawing/2016/5/14/chartex" xmlns:mc="http://schemas.openxmlformats.org/markup-compatibility/2006" xmlns:aink="http://schemas.microsoft.com/office/drawing/2016/ink" xmlns:am3d="http://schemas.microsoft.com/office/drawing/2017/model3d" xmlns:o="urn:schemas-microsoft-com:office:office" xmlns:r="http://schemas.openxmlformats.org/officeDocument/2006/relationships" xmlns:m="http://schemas.openxmlformats.org/officeDocument/2006/math" xmlns:v="urn:schemas-microsoft-com:vml" xmlns:wp14="http://schemas.microsoft.com/office/word/2010/wordprocessingDrawing" xmlns:wp="http://schemas.openxmlformats.org/drawingml/2006/wordprocessingDrawing" xmlns:w10="urn:schemas-microsoft-com:office:word" xmlns:w="http://schemas.openxmlformats.org/wordprocessingml/2006/main" xmlns:w14="http://schemas.microsoft.com/office/word/2010/wordml" xmlns:w15="http://schemas.microsoft.com/office/word/2012/wordml" xmlns:w16cid="http://schemas.microsoft.com/office/word/2016/wordml/cid" xmlns:w16se="http://schemas.microsoft.com/office/word/2015/wordml/symex" xmlns:wpg="http://schemas.microsoft.com/office/word/2010/wordprocessingGroup" xmlns:wpi="http://schemas.microsoft.com/office/word/2010/wordprocessingInk" xmlns:wne="http://schemas.microsoft.com/office/word/2006/wordml" xmlns:wps="http://schemas.microsoft.com/office/word/2010/wordprocessingShape" mc:Ignorable="w14 w15 w16se w16cid wp14">
+  <w15:person w15:author="Mike">
+    <w15:presenceInfo w15:providerId="Windows Live" w15:userId="6b1bb385f24b0634"/>
+  </w15:person>
+</w15:people>
 </file>
 
 <file path=word/styles.xml><?xml version="1.0" encoding="utf-8"?>
@@ -6565,6 +6546,112 @@
       <w:contextualSpacing/>
     </w:pPr>
   </w:style>
+  <w:style w:type="paragraph" w:customStyle="1" w:styleId="template">
+    <w:name w:val="template"/>
+    <w:basedOn w:val="Normal"/>
+    <w:rsid w:val="00D310D8"/>
+    <w:pPr>
+      <w:spacing w:line="240" w:lineRule="exact"/>
+    </w:pPr>
+    <w:rPr>
+      <w:rFonts w:ascii="Arial" w:eastAsia="Times New Roman" w:hAnsi="Arial" w:cs="Times New Roman"/>
+      <w:i/>
+      <w:sz w:val="22"/>
+      <w:szCs w:val="20"/>
+    </w:rPr>
+  </w:style>
+  <w:style w:type="character" w:styleId="CommentReference">
+    <w:name w:val="annotation reference"/>
+    <w:basedOn w:val="DefaultParagraphFont"/>
+    <w:uiPriority w:val="99"/>
+    <w:semiHidden/>
+    <w:unhideWhenUsed/>
+    <w:rsid w:val="00E454ED"/>
+    <w:rPr>
+      <w:sz w:val="16"/>
+      <w:szCs w:val="16"/>
+    </w:rPr>
+  </w:style>
+  <w:style w:type="paragraph" w:styleId="CommentText">
+    <w:name w:val="annotation text"/>
+    <w:basedOn w:val="Normal"/>
+    <w:link w:val="CommentTextChar"/>
+    <w:uiPriority w:val="99"/>
+    <w:semiHidden/>
+    <w:unhideWhenUsed/>
+    <w:rsid w:val="00E454ED"/>
+    <w:rPr>
+      <w:sz w:val="20"/>
+      <w:szCs w:val="20"/>
+    </w:rPr>
+  </w:style>
+  <w:style w:type="character" w:customStyle="1" w:styleId="CommentTextChar">
+    <w:name w:val="Comment Text Char"/>
+    <w:basedOn w:val="DefaultParagraphFont"/>
+    <w:link w:val="CommentText"/>
+    <w:uiPriority w:val="99"/>
+    <w:semiHidden/>
+    <w:rsid w:val="00E454ED"/>
+    <w:rPr>
+      <w:sz w:val="20"/>
+      <w:szCs w:val="20"/>
+    </w:rPr>
+  </w:style>
+  <w:style w:type="paragraph" w:styleId="CommentSubject">
+    <w:name w:val="annotation subject"/>
+    <w:basedOn w:val="CommentText"/>
+    <w:next w:val="CommentText"/>
+    <w:link w:val="CommentSubjectChar"/>
+    <w:uiPriority w:val="99"/>
+    <w:semiHidden/>
+    <w:unhideWhenUsed/>
+    <w:rsid w:val="00E454ED"/>
+    <w:rPr>
+      <w:b/>
+      <w:bCs/>
+    </w:rPr>
+  </w:style>
+  <w:style w:type="character" w:customStyle="1" w:styleId="CommentSubjectChar">
+    <w:name w:val="Comment Subject Char"/>
+    <w:basedOn w:val="CommentTextChar"/>
+    <w:link w:val="CommentSubject"/>
+    <w:uiPriority w:val="99"/>
+    <w:semiHidden/>
+    <w:rsid w:val="00E454ED"/>
+    <w:rPr>
+      <w:b/>
+      <w:bCs/>
+      <w:sz w:val="20"/>
+      <w:szCs w:val="20"/>
+    </w:rPr>
+  </w:style>
+  <w:style w:type="paragraph" w:styleId="BalloonText">
+    <w:name w:val="Balloon Text"/>
+    <w:basedOn w:val="Normal"/>
+    <w:link w:val="BalloonTextChar"/>
+    <w:uiPriority w:val="99"/>
+    <w:semiHidden/>
+    <w:unhideWhenUsed/>
+    <w:rsid w:val="00E454ED"/>
+    <w:rPr>
+      <w:rFonts w:ascii="Segoe UI" w:hAnsi="Segoe UI" w:cs="Segoe UI"/>
+      <w:sz w:val="18"/>
+      <w:szCs w:val="18"/>
+    </w:rPr>
+  </w:style>
+  <w:style w:type="character" w:customStyle="1" w:styleId="BalloonTextChar">
+    <w:name w:val="Balloon Text Char"/>
+    <w:basedOn w:val="DefaultParagraphFont"/>
+    <w:link w:val="BalloonText"/>
+    <w:uiPriority w:val="99"/>
+    <w:semiHidden/>
+    <w:rsid w:val="00E454ED"/>
+    <w:rPr>
+      <w:rFonts w:ascii="Segoe UI" w:hAnsi="Segoe UI" w:cs="Segoe UI"/>
+      <w:sz w:val="18"/>
+      <w:szCs w:val="18"/>
+    </w:rPr>
+  </w:style>
 </w:styles>
 </file>
 
@@ -6886,4 +6973,16 @@
   </a:objectDefaults>
   <a:extraClrSchemeLst/>
 </a:theme>
+</file>
+
+<file path=customXml/item1.xml><?xml version="1.0" encoding="utf-8"?>
+<b:Sources xmlns:b="http://schemas.openxmlformats.org/officeDocument/2006/bibliography" xmlns="http://schemas.openxmlformats.org/officeDocument/2006/bibliography" SelectedStyle="\APASixthEditionOfficeOnline.xsl" StyleName="APA" Version="6"/>
+</file>
+
+<file path=customXml/itemProps1.xml><?xml version="1.0" encoding="utf-8"?>
+<ds:datastoreItem xmlns:ds="http://schemas.openxmlformats.org/officeDocument/2006/customXml" ds:itemID="{9DD1C88F-3C39-4DAA-9E50-3E831D815960}">
+  <ds:schemaRefs>
+    <ds:schemaRef ds:uri="http://schemas.openxmlformats.org/officeDocument/2006/bibliography"/>
+  </ds:schemaRefs>
+</ds:datastoreItem>
 </file>
</xml_diff>

<commit_message>
Updated Section 4 and 5
</commit_message>
<xml_diff>
--- a/Documents/COS 420 Deliverables Requirements/Deliverable 1/SixGuys_Deliverable_1_SRS.docx
+++ b/Documents/COS 420 Deliverables Requirements/Deliverable 1/SixGuys_Deliverable_1_SRS.docx
@@ -4873,12 +4873,10 @@
         </w:numPr>
       </w:pPr>
       <w:bookmarkStart w:id="61" w:name="_Toc33340444"/>
-      <w:bookmarkStart w:id="62" w:name="_Toc33340904"/>
       <w:r>
         <w:t>System Features</w:t>
       </w:r>
       <w:bookmarkEnd w:id="61"/>
-      <w:bookmarkEnd w:id="62"/>
     </w:p>
     <w:p>
       <w:pPr>
@@ -4917,22 +4915,9 @@
           <w:numId w:val="1"/>
         </w:numPr>
       </w:pPr>
-      <w:bookmarkStart w:id="63" w:name="_Toc33340445"/>
-      <w:bookmarkStart w:id="64" w:name="_Toc33340905"/>
-      <w:commentRangeStart w:id="65"/>
-      <w:r>
-        <w:t>System Feature 1</w:t>
-      </w:r>
-      <w:bookmarkEnd w:id="63"/>
-      <w:commentRangeEnd w:id="65"/>
-      <w:r>
-        <w:rPr>
-          <w:rStyle w:val="CommentReference"/>
-          <w:b w:val="0"/>
-        </w:rPr>
-        <w:commentReference w:id="65"/>
-      </w:r>
-      <w:bookmarkEnd w:id="64"/>
+      <w:r>
+        <w:t>Burger-themed gameplay</w:t>
+      </w:r>
     </w:p>
     <w:p>
       <w:pPr>
@@ -5003,6 +4988,72 @@
           <w:between w:val="nil"/>
         </w:pBdr>
         <w:ind w:left="1350" w:hanging="716"/>
+      </w:pPr>
+      <w:r>
+        <w:rPr>
+          <w:b/>
+          <w:bCs/>
+        </w:rPr>
+        <w:t>Priority: High</w:t>
+      </w:r>
+    </w:p>
+    <w:p>
+      <w:pPr>
+        <w:pBdr>
+          <w:top w:val="nil"/>
+          <w:left w:val="nil"/>
+          <w:bottom w:val="nil"/>
+          <w:right w:val="nil"/>
+          <w:between w:val="nil"/>
+        </w:pBdr>
+        <w:spacing w:before="120" w:after="120"/>
+        <w:ind w:left="634"/>
+        <w:rPr>
+          <w:rFonts w:ascii="Arial" w:eastAsia="Arial" w:hAnsi="Arial" w:cs="Arial"/>
+          <w:i/>
+          <w:color w:val="000000"/>
+          <w:sz w:val="22"/>
+          <w:szCs w:val="22"/>
+          <w:highlight w:val="lightGray"/>
+        </w:rPr>
+      </w:pPr>
+      <w:r>
+        <w:t>Burger-themed gameplay is essential to Burger Breakout since it is based on Five Guys®</w:t>
+      </w:r>
+      <w:r>
+        <w:t>. This feature is complied from the characters, obstacles, weapons, and environments are created around the burger theme.</w:t>
+      </w:r>
+    </w:p>
+    <w:p>
+      <w:pPr>
+        <w:pBdr>
+          <w:top w:val="nil"/>
+          <w:left w:val="nil"/>
+          <w:bottom w:val="nil"/>
+          <w:right w:val="nil"/>
+          <w:between w:val="nil"/>
+        </w:pBdr>
+        <w:ind w:left="634"/>
+        <w:rPr>
+          <w:rFonts w:ascii="Arial" w:eastAsia="Arial" w:hAnsi="Arial" w:cs="Arial"/>
+          <w:i/>
+          <w:color w:val="000000"/>
+          <w:sz w:val="22"/>
+          <w:szCs w:val="22"/>
+          <w:highlight w:val="lightGray"/>
+        </w:rPr>
+      </w:pPr>
+    </w:p>
+    <w:p>
+      <w:pPr>
+        <w:pBdr>
+          <w:top w:val="nil"/>
+          <w:left w:val="nil"/>
+          <w:bottom w:val="nil"/>
+          <w:right w:val="nil"/>
+          <w:between w:val="nil"/>
+        </w:pBdr>
+        <w:ind w:left="1350" w:hanging="716"/>
         <w:rPr>
           <w:rFonts w:ascii="Arial" w:eastAsia="Arial" w:hAnsi="Arial" w:cs="Arial"/>
           <w:i/>
@@ -5061,6 +5112,25 @@
           <w:right w:val="nil"/>
           <w:between w:val="nil"/>
         </w:pBdr>
+        <w:spacing w:before="120" w:after="120"/>
+        <w:ind w:left="360" w:firstLine="274"/>
+      </w:pPr>
+      <w:r>
+        <w:rPr>
+          <w:highlight w:val="yellow"/>
+        </w:rPr>
+        <w:t>XX</w:t>
+      </w:r>
+    </w:p>
+    <w:p>
+      <w:pPr>
+        <w:pBdr>
+          <w:top w:val="nil"/>
+          <w:left w:val="nil"/>
+          <w:bottom w:val="nil"/>
+          <w:right w:val="nil"/>
+          <w:between w:val="nil"/>
+        </w:pBdr>
         <w:ind w:left="1350" w:hanging="716"/>
         <w:rPr>
           <w:rFonts w:ascii="Arial" w:eastAsia="Arial" w:hAnsi="Arial" w:cs="Arial"/>
@@ -5120,6 +5190,56 @@
           <w:right w:val="nil"/>
           <w:between w:val="nil"/>
         </w:pBdr>
+        <w:spacing w:before="120" w:after="120"/>
+        <w:ind w:left="634"/>
+      </w:pPr>
+      <w:r>
+        <w:t>REQ-1:</w:t>
+      </w:r>
+      <w:r>
+        <w:tab/>
+      </w:r>
+      <w:r>
+        <w:rPr>
+          <w:highlight w:val="yellow"/>
+        </w:rPr>
+        <w:t>XX</w:t>
+      </w:r>
+    </w:p>
+    <w:p>
+      <w:pPr>
+        <w:pBdr>
+          <w:top w:val="nil"/>
+          <w:left w:val="nil"/>
+          <w:bottom w:val="nil"/>
+          <w:right w:val="nil"/>
+          <w:between w:val="nil"/>
+        </w:pBdr>
+        <w:spacing w:before="120" w:after="120"/>
+        <w:ind w:left="634"/>
+        <w:rPr>
+          <w:color w:val="000000"/>
+        </w:rPr>
+      </w:pPr>
+      <w:r>
+        <w:t xml:space="preserve">REQ-2: </w:t>
+      </w:r>
+      <w:r>
+        <w:rPr>
+          <w:highlight w:val="yellow"/>
+        </w:rPr>
+        <w:t>XX</w:t>
+      </w:r>
+    </w:p>
+    <w:p>
+      <w:pPr>
+        <w:pBdr>
+          <w:top w:val="nil"/>
+          <w:left w:val="nil"/>
+          <w:bottom w:val="nil"/>
+          <w:right w:val="nil"/>
+          <w:between w:val="nil"/>
+        </w:pBdr>
         <w:ind w:left="1350" w:hanging="716"/>
         <w:rPr>
           <w:rFonts w:ascii="Times New Roman" w:eastAsia="Times New Roman" w:hAnsi="Times New Roman" w:cs="Times New Roman"/>
@@ -5234,45 +5354,6 @@
           <w:color w:val="000000"/>
         </w:rPr>
       </w:pPr>
-      <w:r>
-        <w:rPr>
-          <w:rFonts w:ascii="Times New Roman" w:eastAsia="Times New Roman" w:hAnsi="Times New Roman" w:cs="Times New Roman"/>
-          <w:color w:val="000000"/>
-        </w:rPr>
-        <w:t>REQ-1:</w:t>
-      </w:r>
-      <w:r>
-        <w:rPr>
-          <w:rFonts w:ascii="Times New Roman" w:eastAsia="Times New Roman" w:hAnsi="Times New Roman" w:cs="Times New Roman"/>
-          <w:color w:val="000000"/>
-        </w:rPr>
-        <w:tab/>
-      </w:r>
-    </w:p>
-    <w:p>
-      <w:pPr>
-        <w:pBdr>
-          <w:top w:val="nil"/>
-          <w:left w:val="nil"/>
-          <w:bottom w:val="nil"/>
-          <w:right w:val="nil"/>
-          <w:between w:val="nil"/>
-        </w:pBdr>
-        <w:ind w:left="2348" w:hanging="994"/>
-        <w:rPr>
-          <w:rFonts w:ascii="Times New Roman" w:eastAsia="Times New Roman" w:hAnsi="Times New Roman" w:cs="Times New Roman"/>
-          <w:color w:val="000000"/>
-        </w:rPr>
-      </w:pPr>
-      <w:bookmarkStart w:id="66" w:name="_1ci93xb" w:colFirst="0" w:colLast="0"/>
-      <w:bookmarkEnd w:id="66"/>
-      <w:r>
-        <w:rPr>
-          <w:rFonts w:ascii="Times New Roman" w:eastAsia="Times New Roman" w:hAnsi="Times New Roman" w:cs="Times New Roman"/>
-          <w:color w:val="000000"/>
-        </w:rPr>
-        <w:t>REQ-2:</w:t>
-      </w:r>
       <w:r>
         <w:rPr>
           <w:rFonts w:ascii="Times New Roman" w:eastAsia="Times New Roman" w:hAnsi="Times New Roman" w:cs="Times New Roman"/>
@@ -5289,20 +5370,9 @@
           <w:numId w:val="1"/>
         </w:numPr>
       </w:pPr>
-      <w:bookmarkStart w:id="67" w:name="_Toc33340906"/>
-      <w:commentRangeStart w:id="68"/>
-      <w:r>
-        <w:t>System Feature 1</w:t>
-      </w:r>
-      <w:commentRangeEnd w:id="68"/>
-      <w:r>
-        <w:rPr>
-          <w:rStyle w:val="CommentReference"/>
-          <w:b w:val="0"/>
-        </w:rPr>
-        <w:commentReference w:id="68"/>
-      </w:r>
-      <w:bookmarkEnd w:id="67"/>
+      <w:r>
+        <w:t>Save/Load Feature</w:t>
+      </w:r>
     </w:p>
     <w:p>
       <w:pPr>
@@ -5352,19 +5422,7 @@
         <w:rPr>
           <w:color w:val="000000"/>
         </w:rPr>
-        <w:t>4.</w:t>
-      </w:r>
-      <w:r>
-        <w:rPr>
-          <w:color w:val="000000"/>
-        </w:rPr>
-        <w:t>2</w:t>
-      </w:r>
-      <w:r>
-        <w:rPr>
-          <w:color w:val="000000"/>
-        </w:rPr>
-        <w:t>.1</w:t>
+        <w:t>4.1.1</w:t>
       </w:r>
       <w:r>
         <w:rPr>
@@ -5384,6 +5442,50 @@
           <w:between w:val="nil"/>
         </w:pBdr>
         <w:ind w:left="1350" w:hanging="716"/>
+      </w:pPr>
+      <w:r>
+        <w:rPr>
+          <w:b/>
+          <w:bCs/>
+        </w:rPr>
+        <w:t>Priority: High</w:t>
+      </w:r>
+    </w:p>
+    <w:p>
+      <w:pPr>
+        <w:pBdr>
+          <w:top w:val="nil"/>
+          <w:left w:val="nil"/>
+          <w:bottom w:val="nil"/>
+          <w:right w:val="nil"/>
+          <w:between w:val="nil"/>
+        </w:pBdr>
+        <w:spacing w:before="120" w:after="120"/>
+        <w:ind w:left="634"/>
+        <w:rPr>
+          <w:color w:val="000000"/>
+        </w:rPr>
+      </w:pPr>
+      <w:r>
+        <w:t xml:space="preserve">Being able to save and load your game is an important part of </w:t>
+      </w:r>
+      <w:r>
+        <w:t>Burger Breakout since</w:t>
+      </w:r>
+      <w:r>
+        <w:t xml:space="preserve"> we want users to have the ability to stop playing and resume at a later time, without losing progress in the game.</w:t>
+      </w:r>
+    </w:p>
+    <w:p>
+      <w:pPr>
+        <w:pBdr>
+          <w:top w:val="nil"/>
+          <w:left w:val="nil"/>
+          <w:bottom w:val="nil"/>
+          <w:right w:val="nil"/>
+          <w:between w:val="nil"/>
+        </w:pBdr>
+        <w:ind w:left="1350" w:hanging="716"/>
         <w:rPr>
           <w:rFonts w:ascii="Arial" w:eastAsia="Arial" w:hAnsi="Arial" w:cs="Arial"/>
           <w:i/>
@@ -5401,7 +5503,19 @@
           <w:szCs w:val="22"/>
           <w:highlight w:val="lightGray"/>
         </w:rPr>
-        <w:t>&lt;Provide a short description of the feature and indicate whether it is of High, Medium, or Low priority. You could also include specific priority component ratings, such as benefit, penalty, cost, and risk (each rated on a relative scale from a low of 1 to a high of 9).&gt;</w:t>
+        <w:t xml:space="preserve">&lt;Provide a short description of the feature and indicate whether it is of High, Medium, or Low priority. You could also include specific priority component ratings, such as </w:t>
+      </w:r>
+      <w:r>
+        <w:rPr>
+          <w:rFonts w:ascii="Arial" w:eastAsia="Arial" w:hAnsi="Arial" w:cs="Arial"/>
+          <w:i/>
+          <w:color w:val="000000"/>
+          <w:sz w:val="22"/>
+          <w:szCs w:val="22"/>
+          <w:highlight w:val="lightGray"/>
+        </w:rPr>
+        <w:lastRenderedPageBreak/>
+        <w:t>benefit, penalty, cost, and risk (each rated on a relative scale from a low of 1 to a high of 9).&gt;</w:t>
       </w:r>
     </w:p>
     <w:p>
@@ -5423,19 +5537,7 @@
         <w:rPr>
           <w:color w:val="000000"/>
         </w:rPr>
-        <w:t>4.</w:t>
-      </w:r>
-      <w:r>
-        <w:rPr>
-          <w:color w:val="000000"/>
-        </w:rPr>
-        <w:t>2</w:t>
-      </w:r>
-      <w:r>
-        <w:rPr>
-          <w:color w:val="000000"/>
-        </w:rPr>
-        <w:t>.2</w:t>
+        <w:t>4.1.2</w:t>
       </w:r>
       <w:r>
         <w:rPr>
@@ -5454,6 +5556,28 @@
           <w:right w:val="nil"/>
           <w:between w:val="nil"/>
         </w:pBdr>
+        <w:spacing w:before="120" w:after="120"/>
+        <w:ind w:left="634"/>
+        <w:rPr>
+          <w:color w:val="000000"/>
+        </w:rPr>
+      </w:pPr>
+      <w:r>
+        <w:rPr>
+          <w:highlight w:val="yellow"/>
+        </w:rPr>
+        <w:t>XX</w:t>
+      </w:r>
+    </w:p>
+    <w:p>
+      <w:pPr>
+        <w:pBdr>
+          <w:top w:val="nil"/>
+          <w:left w:val="nil"/>
+          <w:bottom w:val="nil"/>
+          <w:right w:val="nil"/>
+          <w:between w:val="nil"/>
+        </w:pBdr>
         <w:ind w:left="1350" w:hanging="716"/>
         <w:rPr>
           <w:rFonts w:ascii="Arial" w:eastAsia="Arial" w:hAnsi="Arial" w:cs="Arial"/>
@@ -5494,19 +5618,7 @@
         <w:rPr>
           <w:color w:val="000000"/>
         </w:rPr>
-        <w:t>4.</w:t>
-      </w:r>
-      <w:r>
-        <w:rPr>
-          <w:color w:val="000000"/>
-        </w:rPr>
-        <w:t>2</w:t>
-      </w:r>
-      <w:r>
-        <w:rPr>
-          <w:color w:val="000000"/>
-        </w:rPr>
-        <w:t>.3</w:t>
+        <w:t>4.1.3</w:t>
       </w:r>
       <w:r>
         <w:rPr>
@@ -5525,6 +5637,56 @@
           <w:right w:val="nil"/>
           <w:between w:val="nil"/>
         </w:pBdr>
+        <w:spacing w:before="120" w:after="120"/>
+        <w:ind w:left="634"/>
+      </w:pPr>
+      <w:r>
+        <w:t>REQ-1:</w:t>
+      </w:r>
+      <w:r>
+        <w:tab/>
+      </w:r>
+      <w:r>
+        <w:rPr>
+          <w:highlight w:val="yellow"/>
+        </w:rPr>
+        <w:t>XX</w:t>
+      </w:r>
+    </w:p>
+    <w:p>
+      <w:pPr>
+        <w:pBdr>
+          <w:top w:val="nil"/>
+          <w:left w:val="nil"/>
+          <w:bottom w:val="nil"/>
+          <w:right w:val="nil"/>
+          <w:between w:val="nil"/>
+        </w:pBdr>
+        <w:spacing w:before="120" w:after="120"/>
+        <w:ind w:left="634"/>
+        <w:rPr>
+          <w:color w:val="000000"/>
+        </w:rPr>
+      </w:pPr>
+      <w:r>
+        <w:t xml:space="preserve">REQ-2: </w:t>
+      </w:r>
+      <w:r>
+        <w:rPr>
+          <w:highlight w:val="yellow"/>
+        </w:rPr>
+        <w:t>XX</w:t>
+      </w:r>
+    </w:p>
+    <w:p>
+      <w:pPr>
+        <w:pBdr>
+          <w:top w:val="nil"/>
+          <w:left w:val="nil"/>
+          <w:bottom w:val="nil"/>
+          <w:right w:val="nil"/>
+          <w:between w:val="nil"/>
+        </w:pBdr>
         <w:ind w:left="1350" w:hanging="716"/>
         <w:rPr>
           <w:rFonts w:ascii="Times New Roman" w:eastAsia="Times New Roman" w:hAnsi="Times New Roman" w:cs="Times New Roman"/>
@@ -5603,78 +5765,6 @@
           <w:highlight w:val="lightGray"/>
         </w:rPr>
         <w:t>&lt;Each requirement should be uniquely identified with a sequence number or a meaningful tag of some kind.&gt;</w:t>
-      </w:r>
-    </w:p>
-    <w:p>
-      <w:pPr>
-        <w:pBdr>
-          <w:top w:val="nil"/>
-          <w:left w:val="nil"/>
-          <w:bottom w:val="nil"/>
-          <w:right w:val="nil"/>
-          <w:between w:val="nil"/>
-        </w:pBdr>
-        <w:ind w:left="1350" w:hanging="716"/>
-        <w:rPr>
-          <w:rFonts w:ascii="Times New Roman" w:eastAsia="Times New Roman" w:hAnsi="Times New Roman" w:cs="Times New Roman"/>
-          <w:i/>
-          <w:color w:val="000000"/>
-          <w:sz w:val="22"/>
-          <w:szCs w:val="22"/>
-        </w:rPr>
-      </w:pPr>
-    </w:p>
-    <w:p>
-      <w:pPr>
-        <w:pBdr>
-          <w:top w:val="nil"/>
-          <w:left w:val="nil"/>
-          <w:bottom w:val="nil"/>
-          <w:right w:val="nil"/>
-          <w:between w:val="nil"/>
-        </w:pBdr>
-        <w:ind w:left="2348" w:hanging="994"/>
-        <w:rPr>
-          <w:rFonts w:ascii="Times New Roman" w:eastAsia="Times New Roman" w:hAnsi="Times New Roman" w:cs="Times New Roman"/>
-          <w:color w:val="000000"/>
-        </w:rPr>
-      </w:pPr>
-      <w:r>
-        <w:rPr>
-          <w:rFonts w:ascii="Times New Roman" w:eastAsia="Times New Roman" w:hAnsi="Times New Roman" w:cs="Times New Roman"/>
-          <w:color w:val="000000"/>
-        </w:rPr>
-        <w:t>REQ-1:</w:t>
-      </w:r>
-      <w:r>
-        <w:rPr>
-          <w:rFonts w:ascii="Times New Roman" w:eastAsia="Times New Roman" w:hAnsi="Times New Roman" w:cs="Times New Roman"/>
-          <w:color w:val="000000"/>
-        </w:rPr>
-        <w:tab/>
-      </w:r>
-    </w:p>
-    <w:p>
-      <w:pPr>
-        <w:pBdr>
-          <w:top w:val="nil"/>
-          <w:left w:val="nil"/>
-          <w:bottom w:val="nil"/>
-          <w:right w:val="nil"/>
-          <w:between w:val="nil"/>
-        </w:pBdr>
-        <w:ind w:left="634" w:firstLine="720"/>
-        <w:rPr>
-          <w:rFonts w:ascii="Times New Roman" w:eastAsia="Times New Roman" w:hAnsi="Times New Roman" w:cs="Times New Roman"/>
-          <w:color w:val="000000"/>
-        </w:rPr>
-      </w:pPr>
-      <w:r>
-        <w:rPr>
-          <w:rFonts w:ascii="Times New Roman" w:eastAsia="Times New Roman" w:hAnsi="Times New Roman" w:cs="Times New Roman"/>
-          <w:color w:val="000000"/>
-        </w:rPr>
-        <w:t>REQ-2:</w:t>
       </w:r>
     </w:p>
     <w:p>
@@ -5685,15 +5775,72 @@
           <w:numId w:val="1"/>
         </w:numPr>
       </w:pPr>
-      <w:bookmarkStart w:id="69" w:name="_3whwml4" w:colFirst="0" w:colLast="0"/>
-      <w:bookmarkStart w:id="70" w:name="_Toc33340447"/>
-      <w:bookmarkStart w:id="71" w:name="_Toc33340907"/>
-      <w:bookmarkEnd w:id="69"/>
+      <w:bookmarkStart w:id="62" w:name="_3whwml4" w:colFirst="0" w:colLast="0"/>
+      <w:bookmarkStart w:id="63" w:name="_Toc33340447"/>
+      <w:bookmarkEnd w:id="62"/>
       <w:r>
         <w:t>Other Nonfunctional Requirements</w:t>
       </w:r>
-      <w:bookmarkEnd w:id="70"/>
-      <w:bookmarkEnd w:id="71"/>
+      <w:bookmarkEnd w:id="63"/>
+    </w:p>
+    <w:p>
+      <w:pPr>
+        <w:pBdr>
+          <w:top w:val="nil"/>
+          <w:left w:val="nil"/>
+          <w:bottom w:val="nil"/>
+          <w:right w:val="nil"/>
+          <w:between w:val="nil"/>
+        </w:pBdr>
+        <w:spacing w:before="120" w:after="120"/>
+        <w:ind w:left="634"/>
+      </w:pPr>
+      <w:bookmarkStart w:id="64" w:name="_Toc33340448"/>
+      <w:r>
+        <w:t>NF</w:t>
+      </w:r>
+      <w:r>
+        <w:t>REQ-1:</w:t>
+      </w:r>
+      <w:r>
+        <w:t xml:space="preserve"> </w:t>
+      </w:r>
+      <w:bookmarkStart w:id="65" w:name="_GoBack"/>
+      <w:bookmarkEnd w:id="65"/>
+      <w:r>
+        <w:rPr>
+          <w:highlight w:val="yellow"/>
+        </w:rPr>
+        <w:t>XX</w:t>
+      </w:r>
+    </w:p>
+    <w:p>
+      <w:pPr>
+        <w:pBdr>
+          <w:top w:val="nil"/>
+          <w:left w:val="nil"/>
+          <w:bottom w:val="nil"/>
+          <w:right w:val="nil"/>
+          <w:between w:val="nil"/>
+        </w:pBdr>
+        <w:spacing w:before="120" w:after="120"/>
+        <w:ind w:left="634"/>
+        <w:rPr>
+          <w:color w:val="000000"/>
+        </w:rPr>
+      </w:pPr>
+      <w:r>
+        <w:t>NF</w:t>
+      </w:r>
+      <w:r>
+        <w:t xml:space="preserve">REQ-2: </w:t>
+      </w:r>
+      <w:r>
+        <w:rPr>
+          <w:highlight w:val="yellow"/>
+        </w:rPr>
+        <w:t>XX</w:t>
+      </w:r>
     </w:p>
     <w:p>
       <w:pPr>
@@ -5714,10 +5861,6 @@
           <w:highlight w:val="lightGray"/>
         </w:rPr>
       </w:pPr>
-      <w:bookmarkStart w:id="72" w:name="_Toc33340448"/>
-      <w:r>
-        <w:t xml:space="preserve">REQ-X: </w:t>
-      </w:r>
     </w:p>
     <w:p>
       <w:pPr>
@@ -5727,12 +5870,10 @@
           <w:numId w:val="1"/>
         </w:numPr>
       </w:pPr>
-      <w:bookmarkStart w:id="73" w:name="_Toc33340908"/>
       <w:r>
         <w:t>Performance Requirements</w:t>
       </w:r>
-      <w:bookmarkEnd w:id="72"/>
-      <w:bookmarkEnd w:id="73"/>
+      <w:bookmarkEnd w:id="64"/>
     </w:p>
     <w:p>
       <w:pPr>
@@ -5753,10 +5894,16 @@
           <w:highlight w:val="lightGray"/>
         </w:rPr>
       </w:pPr>
-      <w:bookmarkStart w:id="74" w:name="_qsh70q" w:colFirst="0" w:colLast="0"/>
-      <w:bookmarkEnd w:id="74"/>
-      <w:r>
-        <w:t>Burger Breakout</w:t>
+      <w:bookmarkStart w:id="66" w:name="_qsh70q" w:colFirst="0" w:colLast="0"/>
+      <w:bookmarkEnd w:id="66"/>
+      <w:r>
+        <w:rPr>
+          <w:highlight w:val="yellow"/>
+        </w:rPr>
+        <w:t>XX</w:t>
+      </w:r>
+      <w:r>
+        <w:t xml:space="preserve"> </w:t>
       </w:r>
     </w:p>
     <w:p>
@@ -5815,13 +5962,11 @@
           <w:numId w:val="1"/>
         </w:numPr>
       </w:pPr>
-      <w:bookmarkStart w:id="75" w:name="_Toc33340449"/>
-      <w:bookmarkStart w:id="76" w:name="_Toc33340909"/>
+      <w:bookmarkStart w:id="67" w:name="_Toc33340449"/>
       <w:r>
         <w:t>Safety Requirements</w:t>
       </w:r>
-      <w:bookmarkEnd w:id="75"/>
-      <w:bookmarkEnd w:id="76"/>
+      <w:bookmarkEnd w:id="67"/>
     </w:p>
     <w:p>
       <w:pPr>
@@ -5842,8 +5987,8 @@
           <w:highlight w:val="lightGray"/>
         </w:rPr>
       </w:pPr>
-      <w:bookmarkStart w:id="77" w:name="_3as4poj" w:colFirst="0" w:colLast="0"/>
-      <w:bookmarkEnd w:id="77"/>
+      <w:bookmarkStart w:id="68" w:name="_3as4poj" w:colFirst="0" w:colLast="0"/>
+      <w:bookmarkEnd w:id="68"/>
       <w:r>
         <w:t>Burger Breakout does not currently have requirements concerned will the possible loss, damage, or harm that could results from the its use.</w:t>
       </w:r>
@@ -5893,6 +6038,7 @@
           <w:szCs w:val="22"/>
           <w:highlight w:val="lightGray"/>
         </w:rPr>
+        <w:lastRenderedPageBreak/>
         <w:t>&lt;Specify those requirements that are concerned with possible loss, damage, or harm that could result from the use of the product. Define any safeguards or actions that must be taken, as well as actions that must be prevented. Refer to any external policies or regulations that state safety issues that affect the product’s design or use. Define any safety certifications that must be satisfied.&gt;</w:t>
       </w:r>
     </w:p>
@@ -5904,13 +6050,11 @@
           <w:numId w:val="1"/>
         </w:numPr>
       </w:pPr>
-      <w:bookmarkStart w:id="78" w:name="_Toc33340450"/>
-      <w:bookmarkStart w:id="79" w:name="_Toc33340910"/>
+      <w:bookmarkStart w:id="69" w:name="_Toc33340450"/>
       <w:r>
         <w:t>Security Requirements</w:t>
       </w:r>
-      <w:bookmarkEnd w:id="78"/>
-      <w:bookmarkEnd w:id="79"/>
+      <w:bookmarkEnd w:id="69"/>
     </w:p>
     <w:p>
       <w:pPr>
@@ -5931,8 +6075,8 @@
           <w:highlight w:val="lightGray"/>
         </w:rPr>
       </w:pPr>
-      <w:bookmarkStart w:id="80" w:name="_1pxezwc" w:colFirst="0" w:colLast="0"/>
-      <w:bookmarkEnd w:id="80"/>
+      <w:bookmarkStart w:id="70" w:name="_1pxezwc" w:colFirst="0" w:colLast="0"/>
+      <w:bookmarkEnd w:id="70"/>
       <w:r>
         <w:t xml:space="preserve">Burger Breakout does not use data from the user so there are not any </w:t>
       </w:r>
@@ -6005,34 +6149,34 @@
           <w:numId w:val="1"/>
         </w:numPr>
       </w:pPr>
-      <w:bookmarkStart w:id="81" w:name="_Toc33340451"/>
-      <w:bookmarkStart w:id="82" w:name="_Toc33340911"/>
+      <w:bookmarkStart w:id="71" w:name="_Toc33340451"/>
       <w:r>
         <w:t>Software Quality Attributes</w:t>
       </w:r>
-      <w:bookmarkEnd w:id="81"/>
-      <w:bookmarkEnd w:id="82"/>
-    </w:p>
-    <w:p>
-      <w:pPr>
-        <w:pBdr>
-          <w:top w:val="nil"/>
-          <w:left w:val="nil"/>
-          <w:bottom w:val="nil"/>
-          <w:right w:val="nil"/>
-          <w:between w:val="nil"/>
-        </w:pBdr>
-        <w:rPr>
-          <w:rFonts w:ascii="Arial" w:eastAsia="Arial" w:hAnsi="Arial" w:cs="Arial"/>
-          <w:i/>
-          <w:color w:val="000000"/>
-          <w:sz w:val="22"/>
-          <w:szCs w:val="22"/>
-        </w:rPr>
-      </w:pPr>
-      <w:bookmarkStart w:id="83" w:name="_49x2ik5" w:colFirst="0" w:colLast="0"/>
-      <w:bookmarkEnd w:id="83"/>
-      <w:r>
+      <w:bookmarkEnd w:id="71"/>
+    </w:p>
+    <w:p>
+      <w:pPr>
+        <w:ind w:firstLine="720"/>
+      </w:pPr>
+      <w:bookmarkStart w:id="72" w:name="_49x2ik5" w:colFirst="0" w:colLast="0"/>
+      <w:bookmarkEnd w:id="72"/>
+      <w:r>
+        <w:rPr>
+          <w:highlight w:val="yellow"/>
+        </w:rPr>
+        <w:t>XX</w:t>
+      </w:r>
+    </w:p>
+    <w:p>
+      <w:pPr>
+        <w:pBdr>
+          <w:top w:val="nil"/>
+          <w:left w:val="nil"/>
+          <w:bottom w:val="nil"/>
+          <w:right w:val="nil"/>
+          <w:between w:val="nil"/>
+        </w:pBdr>
         <w:rPr>
           <w:rFonts w:ascii="Arial" w:eastAsia="Arial" w:hAnsi="Arial" w:cs="Arial"/>
           <w:i/>
@@ -6041,9 +6185,17 @@
           <w:szCs w:val="22"/>
           <w:highlight w:val="lightGray"/>
         </w:rPr>
-        <w:t xml:space="preserve">&lt;Specify any additional quality characteristics for the product that will be important to either the customers or the developers. Some to consider </w:t>
-      </w:r>
-      <w:r>
+      </w:pPr>
+    </w:p>
+    <w:p>
+      <w:pPr>
+        <w:pBdr>
+          <w:top w:val="nil"/>
+          <w:left w:val="nil"/>
+          <w:bottom w:val="nil"/>
+          <w:right w:val="nil"/>
+          <w:between w:val="nil"/>
+        </w:pBdr>
         <w:rPr>
           <w:rFonts w:ascii="Arial" w:eastAsia="Arial" w:hAnsi="Arial" w:cs="Arial"/>
           <w:i/>
@@ -6052,10 +6204,25 @@
           <w:szCs w:val="22"/>
           <w:highlight w:val="lightGray"/>
         </w:rPr>
-        <w:t>are</w:t>
-      </w:r>
-      <w:bookmarkStart w:id="84" w:name="_GoBack"/>
-      <w:bookmarkEnd w:id="84"/>
+      </w:pPr>
+    </w:p>
+    <w:p>
+      <w:pPr>
+        <w:pBdr>
+          <w:top w:val="nil"/>
+          <w:left w:val="nil"/>
+          <w:bottom w:val="nil"/>
+          <w:right w:val="nil"/>
+          <w:between w:val="nil"/>
+        </w:pBdr>
+        <w:rPr>
+          <w:rFonts w:ascii="Arial" w:eastAsia="Arial" w:hAnsi="Arial" w:cs="Arial"/>
+          <w:i/>
+          <w:color w:val="000000"/>
+          <w:sz w:val="22"/>
+          <w:szCs w:val="22"/>
+        </w:rPr>
+      </w:pPr>
       <w:r>
         <w:rPr>
           <w:rFonts w:ascii="Arial" w:eastAsia="Arial" w:hAnsi="Arial" w:cs="Arial"/>
@@ -6065,19 +6232,7 @@
           <w:szCs w:val="22"/>
           <w:highlight w:val="lightGray"/>
         </w:rPr>
-        <w:t xml:space="preserve"> adaptability, availability, correctness, flexibility, interoperability, maintainability, portability, reliability, reusability, robustness, testability, </w:t>
-      </w:r>
-      <w:r>
-        <w:rPr>
-          <w:rFonts w:ascii="Arial" w:eastAsia="Arial" w:hAnsi="Arial" w:cs="Arial"/>
-          <w:i/>
-          <w:color w:val="000000"/>
-          <w:sz w:val="22"/>
-          <w:szCs w:val="22"/>
-          <w:highlight w:val="lightGray"/>
-        </w:rPr>
-        <w:lastRenderedPageBreak/>
-        <w:t>and usability. Write these to be specific, quantitative, and verifiable when possible. At the least, clarify the relative preferences for various attributes, such as ease of use over ease of learning.&gt;</w:t>
+        <w:t>&lt;Specify any additional quality characteristics for the product that will be important to either the customers or the developers. Some to consider are: adaptability, availability, correctness, flexibility, interoperability, maintainability, portability, reliability, reusability, robustness, testability, and usability. Write these to be specific, quantitative, and verifiable when possible. At the least, clarify the relative preferences for various attributes, such as ease of use over ease of learning.&gt;</w:t>
       </w:r>
     </w:p>
     <w:p>
@@ -6088,33 +6243,47 @@
           <w:numId w:val="1"/>
         </w:numPr>
       </w:pPr>
-      <w:bookmarkStart w:id="85" w:name="_Toc33340452"/>
-      <w:bookmarkStart w:id="86" w:name="_Toc33340912"/>
+      <w:bookmarkStart w:id="73" w:name="_Toc33340452"/>
       <w:r>
         <w:t>Business Rules</w:t>
       </w:r>
-      <w:bookmarkEnd w:id="85"/>
-      <w:bookmarkEnd w:id="86"/>
-    </w:p>
-    <w:p>
-      <w:pPr>
-        <w:pBdr>
-          <w:top w:val="nil"/>
-          <w:left w:val="nil"/>
-          <w:bottom w:val="nil"/>
-          <w:right w:val="nil"/>
-          <w:between w:val="nil"/>
-        </w:pBdr>
-        <w:rPr>
-          <w:rFonts w:ascii="Arial" w:eastAsia="Arial" w:hAnsi="Arial" w:cs="Arial"/>
-          <w:i/>
-          <w:color w:val="000000"/>
-          <w:sz w:val="22"/>
-          <w:szCs w:val="22"/>
-        </w:rPr>
-      </w:pPr>
-      <w:bookmarkStart w:id="87" w:name="_2p2csry" w:colFirst="0" w:colLast="0"/>
-      <w:bookmarkEnd w:id="87"/>
+      <w:bookmarkEnd w:id="73"/>
+    </w:p>
+    <w:p>
+      <w:pPr>
+        <w:ind w:firstLine="720"/>
+      </w:pPr>
+      <w:r>
+        <w:rPr>
+          <w:highlight w:val="yellow"/>
+        </w:rPr>
+        <w:t>XX</w:t>
+      </w:r>
+    </w:p>
+    <w:p>
+      <w:pPr>
+        <w:ind w:firstLine="720"/>
+      </w:pPr>
+    </w:p>
+    <w:p>
+      <w:pPr>
+        <w:pBdr>
+          <w:top w:val="nil"/>
+          <w:left w:val="nil"/>
+          <w:bottom w:val="nil"/>
+          <w:right w:val="nil"/>
+          <w:between w:val="nil"/>
+        </w:pBdr>
+        <w:rPr>
+          <w:rFonts w:ascii="Arial" w:eastAsia="Arial" w:hAnsi="Arial" w:cs="Arial"/>
+          <w:i/>
+          <w:color w:val="000000"/>
+          <w:sz w:val="22"/>
+          <w:szCs w:val="22"/>
+        </w:rPr>
+      </w:pPr>
+      <w:bookmarkStart w:id="74" w:name="_2p2csry" w:colFirst="0" w:colLast="0"/>
+      <w:bookmarkEnd w:id="74"/>
       <w:r>
         <w:rPr>
           <w:rFonts w:ascii="Arial" w:eastAsia="Arial" w:hAnsi="Arial" w:cs="Arial"/>
@@ -6135,13 +6304,11 @@
           <w:numId w:val="1"/>
         </w:numPr>
       </w:pPr>
-      <w:bookmarkStart w:id="88" w:name="_Toc33340453"/>
-      <w:bookmarkStart w:id="89" w:name="_Toc33340913"/>
+      <w:bookmarkStart w:id="75" w:name="_Toc33340453"/>
       <w:r>
         <w:t>Other Requirements</w:t>
       </w:r>
-      <w:bookmarkEnd w:id="88"/>
-      <w:bookmarkEnd w:id="89"/>
+      <w:bookmarkEnd w:id="75"/>
     </w:p>
     <w:p>
       <w:pPr>
@@ -6163,13 +6330,7 @@
         </w:rPr>
       </w:pPr>
       <w:r>
-        <w:t xml:space="preserve">Burger Breakout does not have any additional </w:t>
-      </w:r>
-      <w:r>
-        <w:t>requirements,</w:t>
-      </w:r>
-      <w:r>
-        <w:t xml:space="preserve"> and all have been detailed in this SRS.</w:t>
+        <w:t>Burger Breakout does not have any additional requirements and all have been detailed in this SRS.</w:t>
       </w:r>
     </w:p>
     <w:p>
@@ -6246,6 +6407,7 @@
           <w:sz w:val="36"/>
           <w:szCs w:val="36"/>
         </w:rPr>
+        <w:lastRenderedPageBreak/>
         <w:t>Appendix A: Glossary</w:t>
       </w:r>
     </w:p>
@@ -6260,8 +6422,8 @@
         </w:pBdr>
         <w:ind w:firstLine="720"/>
       </w:pPr>
-      <w:bookmarkStart w:id="90" w:name="_3o7alnk" w:colFirst="0" w:colLast="0"/>
-      <w:bookmarkEnd w:id="90"/>
+      <w:bookmarkStart w:id="76" w:name="_3o7alnk" w:colFirst="0" w:colLast="0"/>
+      <w:bookmarkEnd w:id="76"/>
       <w:r>
         <w:t>OS – Operating System</w:t>
       </w:r>
@@ -6381,8 +6543,8 @@
           <w:szCs w:val="22"/>
         </w:rPr>
       </w:pPr>
-      <w:bookmarkStart w:id="91" w:name="_23ckvvd" w:colFirst="0" w:colLast="0"/>
-      <w:bookmarkEnd w:id="91"/>
+      <w:bookmarkStart w:id="77" w:name="_23ckvvd" w:colFirst="0" w:colLast="0"/>
+      <w:bookmarkEnd w:id="77"/>
       <w:r>
         <w:rPr>
           <w:rFonts w:ascii="Arial" w:eastAsia="Arial" w:hAnsi="Arial" w:cs="Arial"/>
@@ -6542,50 +6704,6 @@
       </w:r>
     </w:p>
   </w:comment>
-  <w:comment w:id="65" w:author="Mike" w:date="2020-02-23T08:54:00Z" w:initials="M">
-    <w:p>
-      <w:pPr>
-        <w:pStyle w:val="CommentText"/>
-      </w:pPr>
-      <w:r>
-        <w:rPr>
-          <w:rStyle w:val="CommentReference"/>
-        </w:rPr>
-        <w:annotationRef/>
-      </w:r>
-      <w:r>
-        <w:t xml:space="preserve">Per this section’s instructions, I think we should </w:t>
-      </w:r>
-      <w:r>
-        <w:rPr>
-          <w:highlight w:val="yellow"/>
-        </w:rPr>
-        <w:t>organize this section by use case, mode of operation, user class, object class, functional hierarchy</w:t>
-      </w:r>
-    </w:p>
-  </w:comment>
-  <w:comment w:id="68" w:author="Mike" w:date="2020-02-23T08:54:00Z" w:initials="M">
-    <w:p>
-      <w:pPr>
-        <w:pStyle w:val="CommentText"/>
-      </w:pPr>
-      <w:r>
-        <w:rPr>
-          <w:rStyle w:val="CommentReference"/>
-        </w:rPr>
-        <w:annotationRef/>
-      </w:r>
-      <w:r>
-        <w:t xml:space="preserve">Per this section’s instructions, I think we should </w:t>
-      </w:r>
-      <w:r>
-        <w:rPr>
-          <w:highlight w:val="yellow"/>
-        </w:rPr>
-        <w:t>organize this section by use case, mode of operation, user class, object class, functional hierarchy</w:t>
-      </w:r>
-    </w:p>
-  </w:comment>
 </w:comments>
 </file>
 
@@ -6595,8 +6713,6 @@
   <w15:commentEx w15:paraId="4F004823" w15:done="0"/>
   <w15:commentEx w15:paraId="58DC438D" w15:done="0"/>
   <w15:commentEx w15:paraId="15185416" w15:done="0"/>
-  <w15:commentEx w15:paraId="615E9DFE" w15:done="0"/>
-  <w15:commentEx w15:paraId="05DFF67D" w15:done="0"/>
 </w15:commentsEx>
 </file>
 
@@ -6606,8 +6722,6 @@
   <w16cid:commentId w16cid:paraId="4F004823" w16cid:durableId="21F23A9C"/>
   <w16cid:commentId w16cid:paraId="58DC438D" w16cid:durableId="21FCB1E2"/>
   <w16cid:commentId w16cid:paraId="15185416" w16cid:durableId="21FCB1C2"/>
-  <w16cid:commentId w16cid:paraId="615E9DFE" w16cid:durableId="21FCBC61"/>
-  <w16cid:commentId w16cid:paraId="05DFF67D" w16cid:durableId="21FCBCD9"/>
 </w16cid:commentsIds>
 </file>
 
@@ -8401,7 +8515,7 @@
 </file>
 
 <file path=customXml/itemProps1.xml><?xml version="1.0" encoding="utf-8"?>
-<ds:datastoreItem xmlns:ds="http://schemas.openxmlformats.org/officeDocument/2006/customXml" ds:itemID="{C53DCC3D-82EA-470C-A23F-B4F9A4871637}">
+<ds:datastoreItem xmlns:ds="http://schemas.openxmlformats.org/officeDocument/2006/customXml" ds:itemID="{8B62AC89-DF83-4B6C-9D3C-6B56ACB23068}">
   <ds:schemaRefs>
     <ds:schemaRef ds:uri="http://schemas.openxmlformats.org/officeDocument/2006/bibliography"/>
   </ds:schemaRefs>

</xml_diff>